<commit_message>
Change to the assets folder
A file that is inside the assets folder has been updated.
</commit_message>
<xml_diff>
--- a/docs/assets/DCHM_Digitization Project_Report_Vivian Lopes Valerio Hayles.docx
+++ b/docs/assets/DCHM_Digitization Project_Report_Vivian Lopes Valerio Hayles.docx
@@ -309,7 +309,6 @@
         </w:rPr>
         <w:t xml:space="preserve">, which is part of the </w:t>
       </w:r>
-      <w:proofErr w:type="gramStart"/>
       <w:r>
         <w:rPr>
           <w:rFonts w:ascii="Times New Roman" w:hAnsi="Times New Roman" w:cs="Times New Roman"/>
@@ -328,18 +327,7 @@
           <w:szCs w:val="24"/>
           <w:shd w:val="clear" w:color="auto" w:fill="FFFFFF"/>
         </w:rPr>
-        <w:t>aster's</w:t>
-      </w:r>
-      <w:proofErr w:type="gramEnd"/>
-      <w:r>
-        <w:rPr>
-          <w:rFonts w:ascii="Times New Roman" w:hAnsi="Times New Roman" w:cs="Times New Roman"/>
-          <w:color w:val="2D3B45"/>
-          <w:sz w:val="24"/>
-          <w:szCs w:val="24"/>
-          <w:shd w:val="clear" w:color="auto" w:fill="FFFFFF"/>
-        </w:rPr>
-        <w:t xml:space="preserve"> programme: Library and Information Science, Digital Library and Information Services</w:t>
+        <w:t>aster's programme: Library and Information Science, Digital Library and Information Services</w:t>
       </w:r>
       <w:r>
         <w:rPr>
@@ -533,29 +521,7 @@
           <w:szCs w:val="24"/>
           <w:shd w:val="clear" w:color="auto" w:fill="FFFFFF"/>
         </w:rPr>
-        <w:t xml:space="preserve">to suit this </w:t>
-      </w:r>
-      <w:proofErr w:type="gramStart"/>
-      <w:r>
-        <w:rPr>
-          <w:rFonts w:ascii="Times New Roman" w:hAnsi="Times New Roman" w:cs="Times New Roman"/>
-          <w:color w:val="2D3B45"/>
-          <w:sz w:val="24"/>
-          <w:szCs w:val="24"/>
-          <w:shd w:val="clear" w:color="auto" w:fill="FFFFFF"/>
-        </w:rPr>
-        <w:t>particular project</w:t>
-      </w:r>
-      <w:proofErr w:type="gramEnd"/>
-      <w:r>
-        <w:rPr>
-          <w:rFonts w:ascii="Times New Roman" w:hAnsi="Times New Roman" w:cs="Times New Roman"/>
-          <w:color w:val="2D3B45"/>
-          <w:sz w:val="24"/>
-          <w:szCs w:val="24"/>
-          <w:shd w:val="clear" w:color="auto" w:fill="FFFFFF"/>
-        </w:rPr>
-        <w:t>.  The final step w</w:t>
+        <w:t>to suit this particular project.  The final step w</w:t>
       </w:r>
       <w:r>
         <w:rPr>
@@ -889,23 +855,13 @@
         </w:rPr>
         <w:t xml:space="preserve"> (</w:t>
       </w:r>
-      <w:proofErr w:type="spellStart"/>
-      <w:r>
-        <w:rPr>
-          <w:rFonts w:ascii="Times New Roman" w:hAnsi="Times New Roman" w:cs="Times New Roman"/>
-          <w:sz w:val="24"/>
-          <w:szCs w:val="24"/>
-        </w:rPr>
-        <w:t>Altenhoner</w:t>
-      </w:r>
-      <w:proofErr w:type="spellEnd"/>
-      <w:r>
-        <w:rPr>
-          <w:rFonts w:ascii="Times New Roman" w:hAnsi="Times New Roman" w:cs="Times New Roman"/>
-          <w:sz w:val="24"/>
-          <w:szCs w:val="24"/>
-        </w:rPr>
-        <w:t xml:space="preserve"> et al.</w:t>
+      <w:r>
+        <w:rPr>
+          <w:rFonts w:ascii="Times New Roman" w:hAnsi="Times New Roman" w:cs="Times New Roman"/>
+          <w:sz w:val="24"/>
+          <w:szCs w:val="24"/>
+        </w:rPr>
+        <w:t>Altenhoner et al.</w:t>
       </w:r>
       <w:r>
         <w:rPr>
@@ -2351,25 +2307,7 @@
           <w:sz w:val="24"/>
           <w:szCs w:val="24"/>
         </w:rPr>
-        <w:t>(</w:t>
-      </w:r>
-      <w:proofErr w:type="spellStart"/>
-      <w:r>
-        <w:rPr>
-          <w:rFonts w:ascii="Times New Roman" w:hAnsi="Times New Roman" w:cs="Times New Roman"/>
-          <w:sz w:val="24"/>
-          <w:szCs w:val="24"/>
-        </w:rPr>
-        <w:t>Walvin</w:t>
-      </w:r>
-      <w:proofErr w:type="spellEnd"/>
-      <w:r>
-        <w:rPr>
-          <w:rFonts w:ascii="Times New Roman" w:hAnsi="Times New Roman" w:cs="Times New Roman"/>
-          <w:sz w:val="24"/>
-          <w:szCs w:val="24"/>
-        </w:rPr>
-        <w:t>, J., 1988, pp. 99-103),</w:t>
+        <w:t>(Walvin, J., 1988, pp. 99-103),</w:t>
       </w:r>
       <w:r>
         <w:rPr>
@@ -2562,25 +2500,7 @@
           <w:sz w:val="24"/>
           <w:szCs w:val="24"/>
         </w:rPr>
-        <w:t>(</w:t>
-      </w:r>
-      <w:proofErr w:type="spellStart"/>
-      <w:r>
-        <w:rPr>
-          <w:rFonts w:ascii="Times New Roman" w:hAnsi="Times New Roman" w:cs="Times New Roman"/>
-          <w:sz w:val="24"/>
-          <w:szCs w:val="24"/>
-        </w:rPr>
-        <w:t>Walvin</w:t>
-      </w:r>
-      <w:proofErr w:type="spellEnd"/>
-      <w:r>
-        <w:rPr>
-          <w:rFonts w:ascii="Times New Roman" w:hAnsi="Times New Roman" w:cs="Times New Roman"/>
-          <w:sz w:val="24"/>
-          <w:szCs w:val="24"/>
-        </w:rPr>
-        <w:t>, J., 1988, pp. 96-103)</w:t>
+        <w:t>(Walvin, J., 1988, pp. 96-103)</w:t>
       </w:r>
       <w:r>
         <w:rPr>
@@ -2642,27 +2562,15 @@
         </w:rPr>
         <w:t xml:space="preserve">However, it is emphasised that the protagonist’s mother is deserving of help because she is honest, </w:t>
       </w:r>
-      <w:proofErr w:type="gramStart"/>
-      <w:r>
-        <w:rPr>
-          <w:rFonts w:ascii="Times New Roman" w:hAnsi="Times New Roman" w:cs="Times New Roman"/>
-          <w:color w:val="2D3B45"/>
-          <w:sz w:val="24"/>
-          <w:szCs w:val="24"/>
-          <w:shd w:val="clear" w:color="auto" w:fill="FFFFFF"/>
-        </w:rPr>
-        <w:t>humble</w:t>
-      </w:r>
-      <w:proofErr w:type="gramEnd"/>
-      <w:r>
-        <w:rPr>
-          <w:rFonts w:ascii="Times New Roman" w:hAnsi="Times New Roman" w:cs="Times New Roman"/>
-          <w:color w:val="2D3B45"/>
-          <w:sz w:val="24"/>
-          <w:szCs w:val="24"/>
-          <w:shd w:val="clear" w:color="auto" w:fill="FFFFFF"/>
-        </w:rPr>
-        <w:t xml:space="preserve"> and</w:t>
+      <w:r>
+        <w:rPr>
+          <w:rFonts w:ascii="Times New Roman" w:hAnsi="Times New Roman" w:cs="Times New Roman"/>
+          <w:color w:val="2D3B45"/>
+          <w:sz w:val="24"/>
+          <w:szCs w:val="24"/>
+          <w:shd w:val="clear" w:color="auto" w:fill="FFFFFF"/>
+        </w:rPr>
+        <w:t>humble and</w:t>
       </w:r>
       <w:r>
         <w:rPr>
@@ -2693,25 +2601,7 @@
           <w:sz w:val="24"/>
           <w:szCs w:val="24"/>
         </w:rPr>
-        <w:t xml:space="preserve">According to </w:t>
-      </w:r>
-      <w:proofErr w:type="spellStart"/>
-      <w:r>
-        <w:rPr>
-          <w:rFonts w:ascii="Times New Roman" w:hAnsi="Times New Roman" w:cs="Times New Roman"/>
-          <w:sz w:val="24"/>
-          <w:szCs w:val="24"/>
-        </w:rPr>
-        <w:t>Walvin</w:t>
-      </w:r>
-      <w:proofErr w:type="spellEnd"/>
-      <w:r>
-        <w:rPr>
-          <w:rFonts w:ascii="Times New Roman" w:hAnsi="Times New Roman" w:cs="Times New Roman"/>
-          <w:sz w:val="24"/>
-          <w:szCs w:val="24"/>
-        </w:rPr>
-        <w:t xml:space="preserve">, J. (1988), British civility was </w:t>
+        <w:t xml:space="preserve">According to Walvin, J. (1988), British civility was </w:t>
       </w:r>
       <w:r>
         <w:rPr>
@@ -5208,25 +5098,7 @@
           <w:sz w:val="24"/>
           <w:szCs w:val="24"/>
         </w:rPr>
-        <w:t xml:space="preserve">agging is added to a document </w:t>
-      </w:r>
-      <w:proofErr w:type="gramStart"/>
-      <w:r>
-        <w:rPr>
-          <w:rFonts w:ascii="Times New Roman" w:hAnsi="Times New Roman" w:cs="Times New Roman"/>
-          <w:sz w:val="24"/>
-          <w:szCs w:val="24"/>
-        </w:rPr>
-        <w:t>in order to</w:t>
-      </w:r>
-      <w:proofErr w:type="gramEnd"/>
-      <w:r>
-        <w:rPr>
-          <w:rFonts w:ascii="Times New Roman" w:hAnsi="Times New Roman" w:cs="Times New Roman"/>
-          <w:sz w:val="24"/>
-          <w:szCs w:val="24"/>
-        </w:rPr>
-        <w:t xml:space="preserve"> categorise and arrange it for automated processing.</w:t>
+        <w:t>agging is added to a document in order to categorise and arrange it for automated processing.</w:t>
       </w:r>
       <w:r>
         <w:rPr>
@@ -5850,25 +5722,7 @@
           <w:sz w:val="24"/>
           <w:szCs w:val="24"/>
         </w:rPr>
-        <w:t xml:space="preserve"> and it is signified by a &lt;</w:t>
-      </w:r>
-      <w:proofErr w:type="spellStart"/>
-      <w:r>
-        <w:rPr>
-          <w:rFonts w:ascii="Times New Roman" w:hAnsi="Times New Roman" w:cs="Times New Roman"/>
-          <w:sz w:val="24"/>
-          <w:szCs w:val="24"/>
-        </w:rPr>
-        <w:t>teiHeader</w:t>
-      </w:r>
-      <w:proofErr w:type="spellEnd"/>
-      <w:r>
-        <w:rPr>
-          <w:rFonts w:ascii="Times New Roman" w:hAnsi="Times New Roman" w:cs="Times New Roman"/>
-          <w:sz w:val="24"/>
-          <w:szCs w:val="24"/>
-        </w:rPr>
-        <w:t>&gt; element.</w:t>
+        <w:t xml:space="preserve"> and it is signified by a &lt;teiHeader&gt; element.</w:t>
       </w:r>
     </w:p>
     <w:p>
@@ -6021,10 +5875,272 @@
           <w:sz w:val="28"/>
           <w:szCs w:val="28"/>
         </w:rPr>
-        <w:t xml:space="preserve">HTML Coding, </w:t>
-      </w:r>
-      <w:proofErr w:type="gramStart"/>
-      <w:r>
+        <w:t>HTML Coding, CSS and XSL files</w:t>
+      </w:r>
+    </w:p>
+    <w:p>
+      <w:pPr>
+        <w:contextualSpacing/>
+        <w:jc w:val="both"/>
+        <w:rPr>
+          <w:rFonts w:ascii="Times New Roman" w:hAnsi="Times New Roman" w:cs="Times New Roman"/>
+          <w:sz w:val="24"/>
+          <w:szCs w:val="24"/>
+        </w:rPr>
+      </w:pPr>
+    </w:p>
+    <w:p>
+      <w:pPr>
+        <w:ind w:firstLine="720"/>
+        <w:contextualSpacing/>
+        <w:jc w:val="both"/>
+        <w:rPr>
+          <w:rFonts w:ascii="Times New Roman" w:hAnsi="Times New Roman" w:cs="Times New Roman"/>
+          <w:sz w:val="24"/>
+          <w:szCs w:val="24"/>
+        </w:rPr>
+      </w:pPr>
+      <w:r>
+        <w:rPr>
+          <w:rFonts w:ascii="Times New Roman" w:hAnsi="Times New Roman" w:cs="Times New Roman"/>
+          <w:sz w:val="24"/>
+          <w:szCs w:val="24"/>
+        </w:rPr>
+        <w:t xml:space="preserve">I have used the template provided by Wout, to create my HTML, </w:t>
+      </w:r>
+      <w:r>
+        <w:rPr>
+          <w:rFonts w:ascii="Times New Roman" w:hAnsi="Times New Roman" w:cs="Times New Roman"/>
+          <w:sz w:val="24"/>
+          <w:szCs w:val="24"/>
+        </w:rPr>
+        <w:t>CSS,</w:t>
+      </w:r>
+      <w:r>
+        <w:rPr>
+          <w:rFonts w:ascii="Times New Roman" w:hAnsi="Times New Roman" w:cs="Times New Roman"/>
+          <w:sz w:val="24"/>
+          <w:szCs w:val="24"/>
+        </w:rPr>
+        <w:t xml:space="preserve"> and XSL files. I have modified the template according to the needs of my project. </w:t>
+      </w:r>
+      <w:r>
+        <w:rPr>
+          <w:rFonts w:ascii="Times New Roman" w:hAnsi="Times New Roman" w:cs="Times New Roman"/>
+          <w:sz w:val="24"/>
+          <w:szCs w:val="24"/>
+        </w:rPr>
+        <w:t xml:space="preserve">I have worked with a </w:t>
+      </w:r>
+      <w:r>
+        <w:rPr>
+          <w:rFonts w:ascii="Times New Roman" w:hAnsi="Times New Roman" w:cs="Times New Roman"/>
+          <w:sz w:val="24"/>
+          <w:szCs w:val="24"/>
+        </w:rPr>
+        <w:t xml:space="preserve">printed </w:t>
+      </w:r>
+      <w:r>
+        <w:rPr>
+          <w:rFonts w:ascii="Times New Roman" w:hAnsi="Times New Roman" w:cs="Times New Roman"/>
+          <w:sz w:val="24"/>
+          <w:szCs w:val="24"/>
+        </w:rPr>
+        <w:t>book,</w:t>
+      </w:r>
+      <w:r>
+        <w:rPr>
+          <w:rFonts w:ascii="Times New Roman" w:hAnsi="Times New Roman" w:cs="Times New Roman"/>
+          <w:sz w:val="24"/>
+          <w:szCs w:val="24"/>
+        </w:rPr>
+        <w:t xml:space="preserve"> and not a manuscript,</w:t>
+      </w:r>
+      <w:r>
+        <w:rPr>
+          <w:rFonts w:ascii="Times New Roman" w:hAnsi="Times New Roman" w:cs="Times New Roman"/>
+          <w:sz w:val="24"/>
+          <w:szCs w:val="24"/>
+        </w:rPr>
+        <w:t xml:space="preserve"> so I did not need to use elements such as del and add. However, my book had illustrations and they had to be added to the diplomatic copy, which was quite challenging because the text would wrap around regular shapes, but not irregular shapes. I also wanted to indent my paragraphs, to make this view as close in look as </w:t>
+      </w:r>
+      <w:r>
+        <w:rPr>
+          <w:rFonts w:ascii="Times New Roman" w:hAnsi="Times New Roman" w:cs="Times New Roman"/>
+          <w:sz w:val="24"/>
+          <w:szCs w:val="24"/>
+        </w:rPr>
+        <w:t xml:space="preserve">possible to </w:t>
+      </w:r>
+      <w:r>
+        <w:rPr>
+          <w:rFonts w:ascii="Times New Roman" w:hAnsi="Times New Roman" w:cs="Times New Roman"/>
+          <w:sz w:val="24"/>
+          <w:szCs w:val="24"/>
+        </w:rPr>
+        <w:t xml:space="preserve">the physical object. </w:t>
+      </w:r>
+      <w:r>
+        <w:rPr>
+          <w:rFonts w:ascii="Times New Roman" w:hAnsi="Times New Roman" w:cs="Times New Roman"/>
+          <w:sz w:val="24"/>
+          <w:szCs w:val="24"/>
+        </w:rPr>
+        <w:t xml:space="preserve">This was straightforward. However, the paragraphs were still separated. I found a way of placing them together and indenting the text at the same time. However, that way would have to treat all the paragraphs </w:t>
+      </w:r>
+      <w:r>
+        <w:rPr>
+          <w:rFonts w:ascii="Times New Roman" w:hAnsi="Times New Roman" w:cs="Times New Roman"/>
+          <w:sz w:val="24"/>
+          <w:szCs w:val="24"/>
+        </w:rPr>
+        <w:t>on</w:t>
+      </w:r>
+      <w:r>
+        <w:rPr>
+          <w:rFonts w:ascii="Times New Roman" w:hAnsi="Times New Roman" w:cs="Times New Roman"/>
+          <w:sz w:val="24"/>
+          <w:szCs w:val="24"/>
+        </w:rPr>
+        <w:t xml:space="preserve"> the same page as one and I would have to add page breaks and an indentation element to make the look of the page similar to the one in my book. I did not choose this method because I wanted to preserve the paragraphs in my HTML file. </w:t>
+      </w:r>
+      <w:r>
+        <w:rPr>
+          <w:rFonts w:ascii="Times New Roman" w:hAnsi="Times New Roman" w:cs="Times New Roman"/>
+          <w:sz w:val="24"/>
+          <w:szCs w:val="24"/>
+        </w:rPr>
+        <w:t xml:space="preserve"> </w:t>
+      </w:r>
+    </w:p>
+    <w:p>
+      <w:pPr>
+        <w:ind w:firstLine="720"/>
+        <w:contextualSpacing/>
+        <w:jc w:val="both"/>
+        <w:rPr>
+          <w:rFonts w:ascii="Times New Roman" w:hAnsi="Times New Roman" w:cs="Times New Roman"/>
+          <w:sz w:val="24"/>
+          <w:szCs w:val="24"/>
+        </w:rPr>
+      </w:pPr>
+      <w:r>
+        <w:rPr>
+          <w:rFonts w:ascii="Times New Roman" w:hAnsi="Times New Roman" w:cs="Times New Roman"/>
+          <w:sz w:val="24"/>
+          <w:szCs w:val="24"/>
+        </w:rPr>
+        <w:t xml:space="preserve">Some CSS file settings were modified </w:t>
+      </w:r>
+      <w:r>
+        <w:rPr>
+          <w:rFonts w:ascii="Times New Roman" w:hAnsi="Times New Roman" w:cs="Times New Roman"/>
+          <w:sz w:val="24"/>
+          <w:szCs w:val="24"/>
+        </w:rPr>
+        <w:t>so that the style of the text would be closer to that in the physical book.</w:t>
+      </w:r>
+      <w:r>
+        <w:rPr>
+          <w:rFonts w:ascii="Times New Roman" w:hAnsi="Times New Roman" w:cs="Times New Roman"/>
+          <w:sz w:val="24"/>
+          <w:szCs w:val="24"/>
+        </w:rPr>
+        <w:t xml:space="preserve"> </w:t>
+      </w:r>
+    </w:p>
+    <w:p>
+      <w:pPr>
+        <w:ind w:firstLine="720"/>
+        <w:contextualSpacing/>
+        <w:jc w:val="both"/>
+        <w:rPr>
+          <w:rFonts w:ascii="Times New Roman" w:hAnsi="Times New Roman" w:cs="Times New Roman"/>
+          <w:sz w:val="24"/>
+          <w:szCs w:val="24"/>
+        </w:rPr>
+      </w:pPr>
+      <w:r>
+        <w:rPr>
+          <w:rFonts w:ascii="Times New Roman" w:hAnsi="Times New Roman" w:cs="Times New Roman"/>
+          <w:sz w:val="24"/>
+          <w:szCs w:val="24"/>
+        </w:rPr>
+        <w:t xml:space="preserve">The images used for my diplomatic view were in the following extension: </w:t>
+      </w:r>
+      <w:r>
+        <w:rPr>
+          <w:rFonts w:ascii="Times New Roman" w:hAnsi="Times New Roman" w:cs="Times New Roman"/>
+          <w:sz w:val="24"/>
+          <w:szCs w:val="24"/>
+        </w:rPr>
+        <w:t>PNG.</w:t>
+      </w:r>
+      <w:r>
+        <w:rPr>
+          <w:rFonts w:ascii="Times New Roman" w:hAnsi="Times New Roman" w:cs="Times New Roman"/>
+          <w:sz w:val="24"/>
+          <w:szCs w:val="24"/>
+        </w:rPr>
+        <w:t xml:space="preserve"> </w:t>
+      </w:r>
+      <w:r>
+        <w:rPr>
+          <w:rFonts w:ascii="Times New Roman" w:hAnsi="Times New Roman" w:cs="Times New Roman"/>
+          <w:sz w:val="24"/>
+          <w:szCs w:val="24"/>
+        </w:rPr>
+        <w:t xml:space="preserve">The images used for my reading and top layer views were </w:t>
+      </w:r>
+      <w:r>
+        <w:rPr>
+          <w:rFonts w:ascii="Times New Roman" w:hAnsi="Times New Roman" w:cs="Times New Roman"/>
+          <w:sz w:val="24"/>
+          <w:szCs w:val="24"/>
+        </w:rPr>
+        <w:t xml:space="preserve">also </w:t>
+      </w:r>
+      <w:r>
+        <w:rPr>
+          <w:rFonts w:ascii="Times New Roman" w:hAnsi="Times New Roman" w:cs="Times New Roman"/>
+          <w:sz w:val="24"/>
+          <w:szCs w:val="24"/>
+        </w:rPr>
+        <w:t>in the following extension</w:t>
+      </w:r>
+      <w:r>
+        <w:rPr>
+          <w:rFonts w:ascii="Times New Roman" w:hAnsi="Times New Roman" w:cs="Times New Roman"/>
+          <w:sz w:val="24"/>
+          <w:szCs w:val="24"/>
+        </w:rPr>
+        <w:t>: PNG.</w:t>
+      </w:r>
+      <w:r>
+        <w:rPr>
+          <w:rFonts w:ascii="Times New Roman" w:hAnsi="Times New Roman" w:cs="Times New Roman"/>
+          <w:sz w:val="24"/>
+          <w:szCs w:val="24"/>
+        </w:rPr>
+        <w:t xml:space="preserve"> They had to be turned into thumbnails. To do that, I used Gimp, to batch reduce their size.</w:t>
+      </w:r>
+    </w:p>
+    <w:p>
+      <w:pPr>
+        <w:ind w:firstLine="720"/>
+        <w:contextualSpacing/>
+        <w:jc w:val="both"/>
+        <w:rPr>
+          <w:rFonts w:ascii="Times New Roman" w:hAnsi="Times New Roman" w:cs="Times New Roman"/>
+          <w:sz w:val="24"/>
+          <w:szCs w:val="24"/>
+        </w:rPr>
+      </w:pPr>
+    </w:p>
+    <w:p>
+      <w:pPr>
+        <w:contextualSpacing/>
+        <w:jc w:val="both"/>
         <w:rPr>
           <w:rFonts w:ascii="Times New Roman" w:hAnsi="Times New Roman" w:cs="Times New Roman"/>
           <w:b/>
@@ -6032,9 +6148,7 @@
           <w:sz w:val="28"/>
           <w:szCs w:val="28"/>
         </w:rPr>
-        <w:t>CSS</w:t>
-      </w:r>
-      <w:proofErr w:type="gramEnd"/>
+      </w:pPr>
       <w:r>
         <w:rPr>
           <w:rFonts w:ascii="Times New Roman" w:hAnsi="Times New Roman" w:cs="Times New Roman"/>
@@ -6043,19 +6157,8 @@
           <w:sz w:val="28"/>
           <w:szCs w:val="28"/>
         </w:rPr>
-        <w:t xml:space="preserve"> and XSL files</w:t>
-      </w:r>
-    </w:p>
-    <w:p>
-      <w:pPr>
-        <w:contextualSpacing/>
-        <w:jc w:val="both"/>
-        <w:rPr>
-          <w:rFonts w:ascii="Times New Roman" w:hAnsi="Times New Roman" w:cs="Times New Roman"/>
-          <w:sz w:val="24"/>
-          <w:szCs w:val="24"/>
-        </w:rPr>
-      </w:pPr>
+        <w:t>Kinds of transcription</w:t>
+      </w:r>
     </w:p>
     <w:p>
       <w:pPr>
@@ -6064,131 +6167,137 @@
         <w:jc w:val="both"/>
         <w:rPr>
           <w:rFonts w:ascii="Times New Roman" w:hAnsi="Times New Roman" w:cs="Times New Roman"/>
-          <w:sz w:val="24"/>
-          <w:szCs w:val="24"/>
-        </w:rPr>
-      </w:pPr>
-      <w:r>
-        <w:rPr>
-          <w:rFonts w:ascii="Times New Roman" w:hAnsi="Times New Roman" w:cs="Times New Roman"/>
-          <w:sz w:val="24"/>
-          <w:szCs w:val="24"/>
-        </w:rPr>
-        <w:t xml:space="preserve">I have used the template provided by Wout, to create my HTML, </w:t>
-      </w:r>
-      <w:r>
-        <w:rPr>
-          <w:rFonts w:ascii="Times New Roman" w:hAnsi="Times New Roman" w:cs="Times New Roman"/>
-          <w:sz w:val="24"/>
-          <w:szCs w:val="24"/>
-        </w:rPr>
-        <w:t>CSS,</w:t>
-      </w:r>
-      <w:r>
-        <w:rPr>
-          <w:rFonts w:ascii="Times New Roman" w:hAnsi="Times New Roman" w:cs="Times New Roman"/>
-          <w:sz w:val="24"/>
-          <w:szCs w:val="24"/>
-        </w:rPr>
-        <w:t xml:space="preserve"> and XSL files. I have modified the template according to the needs of my project. </w:t>
-      </w:r>
-      <w:r>
-        <w:rPr>
-          <w:rFonts w:ascii="Times New Roman" w:hAnsi="Times New Roman" w:cs="Times New Roman"/>
-          <w:sz w:val="24"/>
-          <w:szCs w:val="24"/>
-        </w:rPr>
-        <w:t xml:space="preserve">I have worked with a </w:t>
-      </w:r>
-      <w:r>
-        <w:rPr>
-          <w:rFonts w:ascii="Times New Roman" w:hAnsi="Times New Roman" w:cs="Times New Roman"/>
-          <w:sz w:val="24"/>
-          <w:szCs w:val="24"/>
-        </w:rPr>
-        <w:t xml:space="preserve">printed </w:t>
-      </w:r>
-      <w:r>
-        <w:rPr>
-          <w:rFonts w:ascii="Times New Roman" w:hAnsi="Times New Roman" w:cs="Times New Roman"/>
-          <w:sz w:val="24"/>
-          <w:szCs w:val="24"/>
-        </w:rPr>
-        <w:t>book,</w:t>
-      </w:r>
-      <w:r>
-        <w:rPr>
-          <w:rFonts w:ascii="Times New Roman" w:hAnsi="Times New Roman" w:cs="Times New Roman"/>
-          <w:sz w:val="24"/>
-          <w:szCs w:val="24"/>
-        </w:rPr>
-        <w:t xml:space="preserve"> and not a manuscript,</w:t>
-      </w:r>
-      <w:r>
-        <w:rPr>
-          <w:rFonts w:ascii="Times New Roman" w:hAnsi="Times New Roman" w:cs="Times New Roman"/>
-          <w:sz w:val="24"/>
-          <w:szCs w:val="24"/>
-        </w:rPr>
-        <w:t xml:space="preserve"> so I did not need to use elements such as del and add. However, my book had illustrations and they had to be added to the diplomatic copy, which was quite challenging because the text would wrap around regular shapes, but not irregular shapes. I also wanted to indent my paragraphs, to make this view as close in look as </w:t>
-      </w:r>
-      <w:r>
-        <w:rPr>
-          <w:rFonts w:ascii="Times New Roman" w:hAnsi="Times New Roman" w:cs="Times New Roman"/>
-          <w:sz w:val="24"/>
-          <w:szCs w:val="24"/>
-        </w:rPr>
-        <w:t xml:space="preserve">possible to </w:t>
-      </w:r>
-      <w:r>
-        <w:rPr>
-          <w:rFonts w:ascii="Times New Roman" w:hAnsi="Times New Roman" w:cs="Times New Roman"/>
-          <w:sz w:val="24"/>
-          <w:szCs w:val="24"/>
-        </w:rPr>
-        <w:t xml:space="preserve">the physical object. </w:t>
-      </w:r>
-      <w:r>
-        <w:rPr>
-          <w:rFonts w:ascii="Times New Roman" w:hAnsi="Times New Roman" w:cs="Times New Roman"/>
-          <w:sz w:val="24"/>
-          <w:szCs w:val="24"/>
-        </w:rPr>
-        <w:t xml:space="preserve">This was straightforward. However, the paragraphs were still separated. I found a way of placing them together and indenting the text at the same time. However, that way would have to treat all the paragraphs </w:t>
-      </w:r>
-      <w:r>
-        <w:rPr>
-          <w:rFonts w:ascii="Times New Roman" w:hAnsi="Times New Roman" w:cs="Times New Roman"/>
-          <w:sz w:val="24"/>
-          <w:szCs w:val="24"/>
-        </w:rPr>
-        <w:t>on</w:t>
-      </w:r>
-      <w:r>
-        <w:rPr>
-          <w:rFonts w:ascii="Times New Roman" w:hAnsi="Times New Roman" w:cs="Times New Roman"/>
-          <w:sz w:val="24"/>
-          <w:szCs w:val="24"/>
-        </w:rPr>
-        <w:t xml:space="preserve"> the same page as one and I would have to add page breaks and an indentation element to make the look of the page </w:t>
-      </w:r>
-      <w:proofErr w:type="gramStart"/>
-      <w:r>
-        <w:rPr>
-          <w:rFonts w:ascii="Times New Roman" w:hAnsi="Times New Roman" w:cs="Times New Roman"/>
-          <w:sz w:val="24"/>
-          <w:szCs w:val="24"/>
-        </w:rPr>
-        <w:t>similar to</w:t>
-      </w:r>
-      <w:proofErr w:type="gramEnd"/>
-      <w:r>
-        <w:rPr>
-          <w:rFonts w:ascii="Times New Roman" w:hAnsi="Times New Roman" w:cs="Times New Roman"/>
-          <w:sz w:val="24"/>
-          <w:szCs w:val="24"/>
-        </w:rPr>
-        <w:t xml:space="preserve"> the one in my book. I did not choose this method because I wanted to preserve the paragraphs in my HTML file. </w:t>
+          <w:sz w:val="32"/>
+          <w:szCs w:val="32"/>
+        </w:rPr>
+      </w:pPr>
+    </w:p>
+    <w:p>
+      <w:pPr>
+        <w:ind w:firstLine="720"/>
+        <w:contextualSpacing/>
+        <w:jc w:val="both"/>
+        <w:rPr>
+          <w:rFonts w:ascii="Times New Roman" w:hAnsi="Times New Roman" w:cs="Times New Roman"/>
+          <w:sz w:val="24"/>
+          <w:szCs w:val="24"/>
+        </w:rPr>
+      </w:pPr>
+      <w:r>
+        <w:rPr>
+          <w:rFonts w:ascii="Times New Roman" w:hAnsi="Times New Roman" w:cs="Times New Roman"/>
+          <w:sz w:val="24"/>
+          <w:szCs w:val="24"/>
+        </w:rPr>
+        <w:t xml:space="preserve">For this project, three kinds of transcription were made, which can be accessed from the project’s main page, namely diplomatic, </w:t>
+      </w:r>
+      <w:r>
+        <w:rPr>
+          <w:rFonts w:ascii="Times New Roman" w:hAnsi="Times New Roman" w:cs="Times New Roman"/>
+          <w:sz w:val="24"/>
+          <w:szCs w:val="24"/>
+        </w:rPr>
+        <w:t>reading,</w:t>
+      </w:r>
+      <w:r>
+        <w:rPr>
+          <w:rFonts w:ascii="Times New Roman" w:hAnsi="Times New Roman" w:cs="Times New Roman"/>
+          <w:sz w:val="24"/>
+          <w:szCs w:val="24"/>
+        </w:rPr>
+        <w:t xml:space="preserve"> and top layer.</w:t>
+      </w:r>
+    </w:p>
+    <w:p>
+      <w:pPr>
+        <w:ind w:firstLine="720"/>
+        <w:contextualSpacing/>
+        <w:jc w:val="both"/>
+        <w:rPr>
+          <w:rFonts w:ascii="Times New Roman" w:hAnsi="Times New Roman" w:cs="Times New Roman"/>
+          <w:sz w:val="24"/>
+          <w:szCs w:val="24"/>
+        </w:rPr>
+      </w:pPr>
+      <w:r>
+        <w:rPr>
+          <w:rFonts w:ascii="Times New Roman" w:hAnsi="Times New Roman" w:cs="Times New Roman"/>
+          <w:sz w:val="24"/>
+          <w:szCs w:val="24"/>
+        </w:rPr>
+        <w:t xml:space="preserve">In strictly </w:t>
+      </w:r>
+      <w:r>
+        <w:rPr>
+          <w:rFonts w:ascii="Times New Roman" w:hAnsi="Times New Roman" w:cs="Times New Roman"/>
+          <w:sz w:val="24"/>
+          <w:szCs w:val="24"/>
+        </w:rPr>
+        <w:t>diplomatic</w:t>
+      </w:r>
+      <w:r>
+        <w:rPr>
+          <w:rFonts w:ascii="Times New Roman" w:hAnsi="Times New Roman" w:cs="Times New Roman"/>
+          <w:sz w:val="24"/>
+          <w:szCs w:val="24"/>
+        </w:rPr>
+        <w:t xml:space="preserve"> transcriptions</w:t>
+      </w:r>
+      <w:r>
+        <w:rPr>
+          <w:rFonts w:ascii="Times New Roman" w:hAnsi="Times New Roman" w:cs="Times New Roman"/>
+          <w:sz w:val="24"/>
+          <w:szCs w:val="24"/>
+        </w:rPr>
+        <w:t>, every detail that might be accurately printed</w:t>
+      </w:r>
+      <w:r>
+        <w:rPr>
+          <w:rFonts w:ascii="Times New Roman" w:hAnsi="Times New Roman" w:cs="Times New Roman"/>
+          <w:sz w:val="24"/>
+          <w:szCs w:val="24"/>
+        </w:rPr>
+        <w:t xml:space="preserve"> is preserved</w:t>
+      </w:r>
+      <w:r>
+        <w:rPr>
+          <w:rFonts w:ascii="Times New Roman" w:hAnsi="Times New Roman" w:cs="Times New Roman"/>
+          <w:sz w:val="24"/>
+          <w:szCs w:val="24"/>
+        </w:rPr>
+        <w:t xml:space="preserve">. These elements include capitalization, word division, alternative letter forms, spelling, and punctuation. The page's layout—which includes big initials, line breaks, and other elements—is likewise preserved. The text will not contain any expansions for acronyms, and even in the most formal transcriptions, </w:t>
+      </w:r>
+      <w:r>
+        <w:rPr>
+          <w:rFonts w:ascii="Times New Roman" w:hAnsi="Times New Roman" w:cs="Times New Roman"/>
+          <w:sz w:val="24"/>
+          <w:szCs w:val="24"/>
+        </w:rPr>
+        <w:t>typographical errors will not be fixed</w:t>
+      </w:r>
+      <w:r>
+        <w:rPr>
+          <w:rFonts w:ascii="Times New Roman" w:hAnsi="Times New Roman" w:cs="Times New Roman"/>
+          <w:sz w:val="24"/>
+          <w:szCs w:val="24"/>
+        </w:rPr>
+        <w:t xml:space="preserve"> (</w:t>
+      </w:r>
+      <w:r>
+        <w:rPr>
+          <w:rFonts w:ascii="Times New Roman" w:hAnsi="Times New Roman" w:cs="Times New Roman"/>
+          <w:sz w:val="24"/>
+          <w:szCs w:val="24"/>
+        </w:rPr>
+        <w:t>Driscoll, M. J.</w:t>
+      </w:r>
+      <w:r>
+        <w:rPr>
+          <w:rFonts w:ascii="Times New Roman" w:hAnsi="Times New Roman" w:cs="Times New Roman"/>
+          <w:sz w:val="24"/>
+          <w:szCs w:val="24"/>
+        </w:rPr>
+        <w:t>, 2007).</w:t>
       </w:r>
       <w:r>
         <w:rPr>
@@ -6216,23 +6325,87 @@
           <w:sz w:val="24"/>
           <w:szCs w:val="24"/>
         </w:rPr>
-        <w:t xml:space="preserve">Some CSS file settings were modified </w:t>
-      </w:r>
-      <w:r>
-        <w:rPr>
-          <w:rFonts w:ascii="Times New Roman" w:hAnsi="Times New Roman" w:cs="Times New Roman"/>
-          <w:sz w:val="24"/>
-          <w:szCs w:val="24"/>
-        </w:rPr>
-        <w:t>so that the style of the text would be closer to that in the physical book.</w:t>
-      </w:r>
-      <w:r>
-        <w:rPr>
-          <w:rFonts w:ascii="Times New Roman" w:hAnsi="Times New Roman" w:cs="Times New Roman"/>
-          <w:sz w:val="24"/>
-          <w:szCs w:val="24"/>
-        </w:rPr>
-        <w:t xml:space="preserve"> </w:t>
+        <w:t xml:space="preserve">In this project, the diplomatic transcription has followed these rules as close as possible. </w:t>
+      </w:r>
+      <w:r>
+        <w:rPr>
+          <w:rFonts w:ascii="Times New Roman" w:hAnsi="Times New Roman" w:cs="Times New Roman"/>
+          <w:sz w:val="24"/>
+          <w:szCs w:val="24"/>
+        </w:rPr>
+        <w:t>However, i</w:t>
+      </w:r>
+      <w:r>
+        <w:rPr>
+          <w:rFonts w:ascii="Times New Roman" w:hAnsi="Times New Roman" w:cs="Times New Roman"/>
+          <w:sz w:val="24"/>
+          <w:szCs w:val="24"/>
+        </w:rPr>
+        <w:t>n cases in which extensive research has been made</w:t>
+      </w:r>
+      <w:r>
+        <w:rPr>
+          <w:rFonts w:ascii="Times New Roman" w:hAnsi="Times New Roman" w:cs="Times New Roman"/>
+          <w:sz w:val="24"/>
+          <w:szCs w:val="24"/>
+        </w:rPr>
+        <w:t>,</w:t>
+      </w:r>
+      <w:r>
+        <w:rPr>
+          <w:rFonts w:ascii="Times New Roman" w:hAnsi="Times New Roman" w:cs="Times New Roman"/>
+          <w:sz w:val="24"/>
+          <w:szCs w:val="24"/>
+        </w:rPr>
+        <w:t xml:space="preserve"> to find suitable html and CSS elements to create </w:t>
+      </w:r>
+      <w:r>
+        <w:rPr>
+          <w:rFonts w:ascii="Times New Roman" w:hAnsi="Times New Roman" w:cs="Times New Roman"/>
+          <w:sz w:val="24"/>
+          <w:szCs w:val="24"/>
+        </w:rPr>
+        <w:t xml:space="preserve">the </w:t>
+      </w:r>
+      <w:r>
+        <w:rPr>
+          <w:rFonts w:ascii="Times New Roman" w:hAnsi="Times New Roman" w:cs="Times New Roman"/>
+          <w:sz w:val="24"/>
+          <w:szCs w:val="24"/>
+        </w:rPr>
+        <w:t xml:space="preserve">diplomatic transcription, but with no success, the </w:t>
+      </w:r>
+      <w:r>
+        <w:rPr>
+          <w:rFonts w:ascii="Times New Roman" w:hAnsi="Times New Roman" w:cs="Times New Roman"/>
+          <w:sz w:val="24"/>
+          <w:szCs w:val="24"/>
+        </w:rPr>
+        <w:t xml:space="preserve">author has not achieved a strictly diplomatic transcription. To illustrate, weeks have been spent in the search for a way to wrap the text around irregular shapes, that is, around irregularly shaped illustrations. However, every option encountered has not returned the result expected. </w:t>
+      </w:r>
+      <w:r>
+        <w:rPr>
+          <w:rFonts w:ascii="Times New Roman" w:hAnsi="Times New Roman" w:cs="Times New Roman"/>
+          <w:sz w:val="24"/>
+          <w:szCs w:val="24"/>
+        </w:rPr>
+        <w:t xml:space="preserve">Therefore, due to time constraints, </w:t>
+      </w:r>
+      <w:r>
+        <w:rPr>
+          <w:rFonts w:ascii="Times New Roman" w:hAnsi="Times New Roman" w:cs="Times New Roman"/>
+          <w:sz w:val="24"/>
+          <w:szCs w:val="24"/>
+        </w:rPr>
+        <w:t>I have</w:t>
+      </w:r>
+      <w:r>
+        <w:rPr>
+          <w:rFonts w:ascii="Times New Roman" w:hAnsi="Times New Roman" w:cs="Times New Roman"/>
+          <w:sz w:val="24"/>
+          <w:szCs w:val="24"/>
+        </w:rPr>
+        <w:t xml:space="preserve"> had to abandon the idea to wrap text around irregular shapes.</w:t>
       </w:r>
     </w:p>
     <w:p>
@@ -6246,80 +6419,26 @@
           <w:szCs w:val="24"/>
         </w:rPr>
       </w:pPr>
-      <w:r>
-        <w:rPr>
-          <w:rFonts w:ascii="Times New Roman" w:hAnsi="Times New Roman" w:cs="Times New Roman"/>
-          <w:sz w:val="24"/>
-          <w:szCs w:val="24"/>
-        </w:rPr>
-        <w:t xml:space="preserve">The images used for my diplomatic view were in the following extension: </w:t>
-      </w:r>
-      <w:r>
-        <w:rPr>
-          <w:rFonts w:ascii="Times New Roman" w:hAnsi="Times New Roman" w:cs="Times New Roman"/>
-          <w:sz w:val="24"/>
-          <w:szCs w:val="24"/>
-        </w:rPr>
-        <w:t>PNG.</w:t>
-      </w:r>
-      <w:r>
-        <w:rPr>
-          <w:rFonts w:ascii="Times New Roman" w:hAnsi="Times New Roman" w:cs="Times New Roman"/>
-          <w:sz w:val="24"/>
-          <w:szCs w:val="24"/>
-        </w:rPr>
-        <w:t xml:space="preserve"> </w:t>
-      </w:r>
-      <w:r>
-        <w:rPr>
-          <w:rFonts w:ascii="Times New Roman" w:hAnsi="Times New Roman" w:cs="Times New Roman"/>
-          <w:sz w:val="24"/>
-          <w:szCs w:val="24"/>
-        </w:rPr>
-        <w:t xml:space="preserve">The images used for my reading and top layer views were </w:t>
-      </w:r>
-      <w:r>
-        <w:rPr>
-          <w:rFonts w:ascii="Times New Roman" w:hAnsi="Times New Roman" w:cs="Times New Roman"/>
-          <w:sz w:val="24"/>
-          <w:szCs w:val="24"/>
-        </w:rPr>
-        <w:t xml:space="preserve">also </w:t>
-      </w:r>
-      <w:r>
-        <w:rPr>
-          <w:rFonts w:ascii="Times New Roman" w:hAnsi="Times New Roman" w:cs="Times New Roman"/>
-          <w:sz w:val="24"/>
-          <w:szCs w:val="24"/>
-        </w:rPr>
-        <w:t>in the following extension</w:t>
-      </w:r>
-      <w:r>
-        <w:rPr>
-          <w:rFonts w:ascii="Times New Roman" w:hAnsi="Times New Roman" w:cs="Times New Roman"/>
-          <w:sz w:val="24"/>
-          <w:szCs w:val="24"/>
-        </w:rPr>
-        <w:t>: PNG.</w:t>
-      </w:r>
-      <w:r>
-        <w:rPr>
-          <w:rFonts w:ascii="Times New Roman" w:hAnsi="Times New Roman" w:cs="Times New Roman"/>
-          <w:sz w:val="24"/>
-          <w:szCs w:val="24"/>
-        </w:rPr>
-        <w:t xml:space="preserve"> They had to be turned into thumbnails. To do that, I used Gimp, to batch reduce their size.</w:t>
-      </w:r>
-    </w:p>
-    <w:p>
-      <w:pPr>
-        <w:ind w:firstLine="720"/>
-        <w:contextualSpacing/>
-        <w:jc w:val="both"/>
-        <w:rPr>
-          <w:rFonts w:ascii="Times New Roman" w:hAnsi="Times New Roman" w:cs="Times New Roman"/>
-          <w:sz w:val="24"/>
-          <w:szCs w:val="24"/>
+    </w:p>
+    <w:p>
+      <w:pPr>
+        <w:contextualSpacing/>
+        <w:jc w:val="both"/>
+        <w:rPr>
+          <w:rFonts w:ascii="Times New Roman" w:hAnsi="Times New Roman" w:cs="Times New Roman"/>
+          <w:sz w:val="32"/>
+          <w:szCs w:val="32"/>
+        </w:rPr>
+      </w:pPr>
+    </w:p>
+    <w:p>
+      <w:pPr>
+        <w:contextualSpacing/>
+        <w:jc w:val="both"/>
+        <w:rPr>
+          <w:rFonts w:ascii="Times New Roman" w:hAnsi="Times New Roman" w:cs="Times New Roman"/>
+          <w:sz w:val="32"/>
+          <w:szCs w:val="32"/>
         </w:rPr>
       </w:pPr>
     </w:p>
@@ -6343,279 +6462,8 @@
           <w:sz w:val="28"/>
           <w:szCs w:val="28"/>
         </w:rPr>
-        <w:t>Kinds of transcription</w:t>
-      </w:r>
-    </w:p>
-    <w:p>
-      <w:pPr>
-        <w:ind w:firstLine="720"/>
-        <w:contextualSpacing/>
-        <w:jc w:val="both"/>
-        <w:rPr>
-          <w:rFonts w:ascii="Times New Roman" w:hAnsi="Times New Roman" w:cs="Times New Roman"/>
-          <w:sz w:val="32"/>
-          <w:szCs w:val="32"/>
-        </w:rPr>
-      </w:pPr>
-    </w:p>
-    <w:p>
-      <w:pPr>
-        <w:ind w:firstLine="720"/>
-        <w:contextualSpacing/>
-        <w:jc w:val="both"/>
-        <w:rPr>
-          <w:rFonts w:ascii="Times New Roman" w:hAnsi="Times New Roman" w:cs="Times New Roman"/>
-          <w:sz w:val="24"/>
-          <w:szCs w:val="24"/>
-        </w:rPr>
-      </w:pPr>
-      <w:r>
-        <w:rPr>
-          <w:rFonts w:ascii="Times New Roman" w:hAnsi="Times New Roman" w:cs="Times New Roman"/>
-          <w:sz w:val="24"/>
-          <w:szCs w:val="24"/>
-        </w:rPr>
-        <w:t xml:space="preserve">For this project, three kinds of transcription were made, which can be accessed from the project’s main page, namely diplomatic, </w:t>
-      </w:r>
-      <w:r>
-        <w:rPr>
-          <w:rFonts w:ascii="Times New Roman" w:hAnsi="Times New Roman" w:cs="Times New Roman"/>
-          <w:sz w:val="24"/>
-          <w:szCs w:val="24"/>
-        </w:rPr>
-        <w:t>reading,</w:t>
-      </w:r>
-      <w:r>
-        <w:rPr>
-          <w:rFonts w:ascii="Times New Roman" w:hAnsi="Times New Roman" w:cs="Times New Roman"/>
-          <w:sz w:val="24"/>
-          <w:szCs w:val="24"/>
-        </w:rPr>
-        <w:t xml:space="preserve"> and top layer.</w:t>
-      </w:r>
-    </w:p>
-    <w:p>
-      <w:pPr>
-        <w:ind w:firstLine="720"/>
-        <w:contextualSpacing/>
-        <w:jc w:val="both"/>
-        <w:rPr>
-          <w:rFonts w:ascii="Times New Roman" w:hAnsi="Times New Roman" w:cs="Times New Roman"/>
-          <w:sz w:val="24"/>
-          <w:szCs w:val="24"/>
-        </w:rPr>
-      </w:pPr>
-      <w:r>
-        <w:rPr>
-          <w:rFonts w:ascii="Times New Roman" w:hAnsi="Times New Roman" w:cs="Times New Roman"/>
-          <w:sz w:val="24"/>
-          <w:szCs w:val="24"/>
-        </w:rPr>
-        <w:t xml:space="preserve">In strictly </w:t>
-      </w:r>
-      <w:r>
-        <w:rPr>
-          <w:rFonts w:ascii="Times New Roman" w:hAnsi="Times New Roman" w:cs="Times New Roman"/>
-          <w:sz w:val="24"/>
-          <w:szCs w:val="24"/>
-        </w:rPr>
-        <w:t>diplomatic</w:t>
-      </w:r>
-      <w:r>
-        <w:rPr>
-          <w:rFonts w:ascii="Times New Roman" w:hAnsi="Times New Roman" w:cs="Times New Roman"/>
-          <w:sz w:val="24"/>
-          <w:szCs w:val="24"/>
-        </w:rPr>
-        <w:t xml:space="preserve"> transcriptions</w:t>
-      </w:r>
-      <w:r>
-        <w:rPr>
-          <w:rFonts w:ascii="Times New Roman" w:hAnsi="Times New Roman" w:cs="Times New Roman"/>
-          <w:sz w:val="24"/>
-          <w:szCs w:val="24"/>
-        </w:rPr>
-        <w:t>, every detail that might be accurately printed</w:t>
-      </w:r>
-      <w:r>
-        <w:rPr>
-          <w:rFonts w:ascii="Times New Roman" w:hAnsi="Times New Roman" w:cs="Times New Roman"/>
-          <w:sz w:val="24"/>
-          <w:szCs w:val="24"/>
-        </w:rPr>
-        <w:t xml:space="preserve"> is preserved</w:t>
-      </w:r>
-      <w:r>
-        <w:rPr>
-          <w:rFonts w:ascii="Times New Roman" w:hAnsi="Times New Roman" w:cs="Times New Roman"/>
-          <w:sz w:val="24"/>
-          <w:szCs w:val="24"/>
-        </w:rPr>
-        <w:t xml:space="preserve">. These elements include capitalization, word division, alternative letter forms, spelling, and punctuation. The page's layout—which includes big initials, line breaks, and other elements—is likewise preserved. The text will not contain any expansions for acronyms, and even in the most formal transcriptions, </w:t>
-      </w:r>
-      <w:r>
-        <w:rPr>
-          <w:rFonts w:ascii="Times New Roman" w:hAnsi="Times New Roman" w:cs="Times New Roman"/>
-          <w:sz w:val="24"/>
-          <w:szCs w:val="24"/>
-        </w:rPr>
-        <w:t>typographical errors will not be fixed</w:t>
-      </w:r>
-      <w:r>
-        <w:rPr>
-          <w:rFonts w:ascii="Times New Roman" w:hAnsi="Times New Roman" w:cs="Times New Roman"/>
-          <w:sz w:val="24"/>
-          <w:szCs w:val="24"/>
-        </w:rPr>
-        <w:t xml:space="preserve"> (</w:t>
-      </w:r>
-      <w:r>
-        <w:rPr>
-          <w:rFonts w:ascii="Times New Roman" w:hAnsi="Times New Roman" w:cs="Times New Roman"/>
-          <w:sz w:val="24"/>
-          <w:szCs w:val="24"/>
-        </w:rPr>
-        <w:t>Driscoll, M. J.</w:t>
-      </w:r>
-      <w:r>
-        <w:rPr>
-          <w:rFonts w:ascii="Times New Roman" w:hAnsi="Times New Roman" w:cs="Times New Roman"/>
-          <w:sz w:val="24"/>
-          <w:szCs w:val="24"/>
-        </w:rPr>
-        <w:t>, 2007).</w:t>
-      </w:r>
-      <w:r>
-        <w:rPr>
-          <w:rFonts w:ascii="Times New Roman" w:hAnsi="Times New Roman" w:cs="Times New Roman"/>
-          <w:sz w:val="24"/>
-          <w:szCs w:val="24"/>
-        </w:rPr>
-        <w:t xml:space="preserve"> </w:t>
-      </w:r>
-    </w:p>
-    <w:p>
-      <w:pPr>
-        <w:ind w:firstLine="720"/>
-        <w:contextualSpacing/>
-        <w:jc w:val="both"/>
-        <w:rPr>
-          <w:rFonts w:ascii="Times New Roman" w:hAnsi="Times New Roman" w:cs="Times New Roman"/>
-          <w:sz w:val="24"/>
-          <w:szCs w:val="24"/>
-        </w:rPr>
-      </w:pPr>
-      <w:r>
-        <w:rPr>
-          <w:rFonts w:ascii="Times New Roman" w:hAnsi="Times New Roman" w:cs="Times New Roman"/>
-          <w:sz w:val="24"/>
-          <w:szCs w:val="24"/>
-        </w:rPr>
-        <w:t xml:space="preserve">In this project, the diplomatic transcription has followed these rules as close as possible. </w:t>
-      </w:r>
-      <w:r>
-        <w:rPr>
-          <w:rFonts w:ascii="Times New Roman" w:hAnsi="Times New Roman" w:cs="Times New Roman"/>
-          <w:sz w:val="24"/>
-          <w:szCs w:val="24"/>
-        </w:rPr>
-        <w:t>However, i</w:t>
-      </w:r>
-      <w:r>
-        <w:rPr>
-          <w:rFonts w:ascii="Times New Roman" w:hAnsi="Times New Roman" w:cs="Times New Roman"/>
-          <w:sz w:val="24"/>
-          <w:szCs w:val="24"/>
-        </w:rPr>
-        <w:t>n cases in which extensive research has been made</w:t>
-      </w:r>
-      <w:r>
-        <w:rPr>
-          <w:rFonts w:ascii="Times New Roman" w:hAnsi="Times New Roman" w:cs="Times New Roman"/>
-          <w:sz w:val="24"/>
-          <w:szCs w:val="24"/>
-        </w:rPr>
-        <w:t>,</w:t>
-      </w:r>
-      <w:r>
-        <w:rPr>
-          <w:rFonts w:ascii="Times New Roman" w:hAnsi="Times New Roman" w:cs="Times New Roman"/>
-          <w:sz w:val="24"/>
-          <w:szCs w:val="24"/>
-        </w:rPr>
-        <w:t xml:space="preserve"> to find suitable html and CSS elements to create </w:t>
-      </w:r>
-      <w:r>
-        <w:rPr>
-          <w:rFonts w:ascii="Times New Roman" w:hAnsi="Times New Roman" w:cs="Times New Roman"/>
-          <w:sz w:val="24"/>
-          <w:szCs w:val="24"/>
-        </w:rPr>
-        <w:t xml:space="preserve">the </w:t>
-      </w:r>
-      <w:r>
-        <w:rPr>
-          <w:rFonts w:ascii="Times New Roman" w:hAnsi="Times New Roman" w:cs="Times New Roman"/>
-          <w:sz w:val="24"/>
-          <w:szCs w:val="24"/>
-        </w:rPr>
-        <w:t xml:space="preserve">diplomatic transcription, but with no success, the </w:t>
-      </w:r>
-      <w:r>
-        <w:rPr>
-          <w:rFonts w:ascii="Times New Roman" w:hAnsi="Times New Roman" w:cs="Times New Roman"/>
-          <w:sz w:val="24"/>
-          <w:szCs w:val="24"/>
-        </w:rPr>
-        <w:t xml:space="preserve">author has not achieved a strictly diplomatic transcription. To illustrate, weeks have been spent in the search for a way to wrap the text around irregular shapes, that is, around irregularly shaped illustrations. However, every option encountered has not returned the result expected. </w:t>
-      </w:r>
-      <w:r>
-        <w:rPr>
-          <w:rFonts w:ascii="Times New Roman" w:hAnsi="Times New Roman" w:cs="Times New Roman"/>
-          <w:sz w:val="24"/>
-          <w:szCs w:val="24"/>
-        </w:rPr>
-        <w:t xml:space="preserve">Therefore, due to time constraints, </w:t>
-      </w:r>
-      <w:r>
-        <w:rPr>
-          <w:rFonts w:ascii="Times New Roman" w:hAnsi="Times New Roman" w:cs="Times New Roman"/>
-          <w:sz w:val="24"/>
-          <w:szCs w:val="24"/>
-        </w:rPr>
-        <w:t>I have</w:t>
-      </w:r>
-      <w:r>
-        <w:rPr>
-          <w:rFonts w:ascii="Times New Roman" w:hAnsi="Times New Roman" w:cs="Times New Roman"/>
-          <w:sz w:val="24"/>
-          <w:szCs w:val="24"/>
-        </w:rPr>
-        <w:t xml:space="preserve"> had to abandon the idea to wrap text around irregular shapes.</w:t>
-      </w:r>
-    </w:p>
-    <w:p>
-      <w:pPr>
-        <w:ind w:firstLine="720"/>
-        <w:contextualSpacing/>
-        <w:jc w:val="both"/>
-        <w:rPr>
-          <w:rFonts w:ascii="Times New Roman" w:hAnsi="Times New Roman" w:cs="Times New Roman"/>
-          <w:sz w:val="24"/>
-          <w:szCs w:val="24"/>
-        </w:rPr>
-      </w:pPr>
-    </w:p>
-    <w:p>
-      <w:pPr>
-        <w:contextualSpacing/>
-        <w:jc w:val="both"/>
-        <w:rPr>
-          <w:rFonts w:ascii="Times New Roman" w:hAnsi="Times New Roman" w:cs="Times New Roman"/>
-          <w:sz w:val="32"/>
-          <w:szCs w:val="32"/>
-        </w:rPr>
-      </w:pPr>
+        <w:t>Publishing</w:t>
+      </w:r>
     </w:p>
     <w:p>
       <w:pPr>
@@ -6648,24 +6496,9 @@
           <w:sz w:val="28"/>
           <w:szCs w:val="28"/>
         </w:rPr>
-        <w:t>Publishing</w:t>
-      </w:r>
-    </w:p>
-    <w:p>
-      <w:pPr>
-        <w:contextualSpacing/>
-        <w:jc w:val="both"/>
-        <w:rPr>
-          <w:rFonts w:ascii="Times New Roman" w:hAnsi="Times New Roman" w:cs="Times New Roman"/>
-          <w:sz w:val="32"/>
-          <w:szCs w:val="32"/>
-        </w:rPr>
-      </w:pPr>
-    </w:p>
-    <w:p>
-      <w:pPr>
-        <w:contextualSpacing/>
-        <w:jc w:val="both"/>
+        <w:t>About GitHub</w:t>
+      </w:r>
+      <w:r>
         <w:rPr>
           <w:rFonts w:ascii="Times New Roman" w:hAnsi="Times New Roman" w:cs="Times New Roman"/>
           <w:b/>
@@ -6673,8 +6506,13 @@
           <w:sz w:val="28"/>
           <w:szCs w:val="28"/>
         </w:rPr>
-      </w:pPr>
-      <w:r>
+        <w:t>, GitHub desktop and GitHub pages</w:t>
+      </w:r>
+    </w:p>
+    <w:p>
+      <w:pPr>
+        <w:contextualSpacing/>
+        <w:jc w:val="both"/>
         <w:rPr>
           <w:rFonts w:ascii="Times New Roman" w:hAnsi="Times New Roman" w:cs="Times New Roman"/>
           <w:b/>
@@ -6682,8 +6520,186 @@
           <w:sz w:val="28"/>
           <w:szCs w:val="28"/>
         </w:rPr>
-        <w:t>About GitHub</w:t>
-      </w:r>
+      </w:pPr>
+    </w:p>
+    <w:p>
+      <w:pPr>
+        <w:ind w:firstLine="720"/>
+        <w:contextualSpacing/>
+        <w:jc w:val="both"/>
+        <w:rPr>
+          <w:rFonts w:ascii="Times New Roman" w:hAnsi="Times New Roman" w:cs="Times New Roman"/>
+          <w:sz w:val="24"/>
+          <w:szCs w:val="24"/>
+        </w:rPr>
+      </w:pPr>
+      <w:r>
+        <w:rPr>
+          <w:rFonts w:ascii="Times New Roman" w:hAnsi="Times New Roman" w:cs="Times New Roman"/>
+          <w:sz w:val="24"/>
+          <w:szCs w:val="24"/>
+        </w:rPr>
+        <w:t>In this project, I have used GitHub</w:t>
+      </w:r>
+      <w:r>
+        <w:rPr>
+          <w:rFonts w:ascii="Times New Roman" w:hAnsi="Times New Roman" w:cs="Times New Roman"/>
+          <w:sz w:val="24"/>
+          <w:szCs w:val="24"/>
+        </w:rPr>
+        <w:t>.com</w:t>
+      </w:r>
+      <w:r>
+        <w:rPr>
+          <w:rFonts w:ascii="Times New Roman" w:hAnsi="Times New Roman" w:cs="Times New Roman"/>
+          <w:sz w:val="24"/>
+          <w:szCs w:val="24"/>
+        </w:rPr>
+        <w:t xml:space="preserve"> and GitHub desktop, to link the work I had done on my laptop to the GitHub </w:t>
+      </w:r>
+      <w:r>
+        <w:rPr>
+          <w:rFonts w:ascii="Times New Roman" w:hAnsi="Times New Roman" w:cs="Times New Roman"/>
+          <w:sz w:val="24"/>
+          <w:szCs w:val="24"/>
+        </w:rPr>
+        <w:t>desktop</w:t>
+      </w:r>
+      <w:r>
+        <w:rPr>
+          <w:rFonts w:ascii="Times New Roman" w:hAnsi="Times New Roman" w:cs="Times New Roman"/>
+          <w:sz w:val="24"/>
+          <w:szCs w:val="24"/>
+        </w:rPr>
+        <w:t xml:space="preserve"> and, then to GitHub </w:t>
+      </w:r>
+      <w:r>
+        <w:rPr>
+          <w:rFonts w:ascii="Times New Roman" w:hAnsi="Times New Roman" w:cs="Times New Roman"/>
+          <w:sz w:val="24"/>
+          <w:szCs w:val="24"/>
+        </w:rPr>
+        <w:t>(</w:t>
+      </w:r>
+      <w:r>
+        <w:rPr>
+          <w:rFonts w:ascii="Times New Roman" w:hAnsi="Times New Roman" w:cs="Times New Roman"/>
+          <w:sz w:val="24"/>
+          <w:szCs w:val="24"/>
+        </w:rPr>
+        <w:t>online</w:t>
+      </w:r>
+      <w:r>
+        <w:rPr>
+          <w:rFonts w:ascii="Times New Roman" w:hAnsi="Times New Roman" w:cs="Times New Roman"/>
+          <w:sz w:val="24"/>
+          <w:szCs w:val="24"/>
+        </w:rPr>
+        <w:t>)</w:t>
+      </w:r>
+      <w:r>
+        <w:rPr>
+          <w:rFonts w:ascii="Times New Roman" w:hAnsi="Times New Roman" w:cs="Times New Roman"/>
+          <w:sz w:val="24"/>
+          <w:szCs w:val="24"/>
+        </w:rPr>
+        <w:t xml:space="preserve">. </w:t>
+      </w:r>
+      <w:r>
+        <w:rPr>
+          <w:rFonts w:ascii="Times New Roman" w:hAnsi="Times New Roman" w:cs="Times New Roman"/>
+          <w:sz w:val="24"/>
+          <w:szCs w:val="24"/>
+        </w:rPr>
+        <w:t xml:space="preserve">I did most of the work before I was able </w:t>
+      </w:r>
+      <w:r>
+        <w:rPr>
+          <w:rFonts w:ascii="Times New Roman" w:hAnsi="Times New Roman" w:cs="Times New Roman"/>
+          <w:sz w:val="24"/>
+          <w:szCs w:val="24"/>
+        </w:rPr>
+        <w:t xml:space="preserve">(learnt how) </w:t>
+      </w:r>
+      <w:r>
+        <w:rPr>
+          <w:rFonts w:ascii="Times New Roman" w:hAnsi="Times New Roman" w:cs="Times New Roman"/>
+          <w:sz w:val="24"/>
+          <w:szCs w:val="24"/>
+        </w:rPr>
+        <w:t>to use GitHub</w:t>
+      </w:r>
+      <w:r>
+        <w:rPr>
+          <w:rFonts w:ascii="Times New Roman" w:hAnsi="Times New Roman" w:cs="Times New Roman"/>
+          <w:sz w:val="24"/>
+          <w:szCs w:val="24"/>
+        </w:rPr>
+        <w:t>.com</w:t>
+      </w:r>
+      <w:r>
+        <w:rPr>
+          <w:rFonts w:ascii="Times New Roman" w:hAnsi="Times New Roman" w:cs="Times New Roman"/>
+          <w:sz w:val="24"/>
+          <w:szCs w:val="24"/>
+        </w:rPr>
+        <w:t xml:space="preserve"> and GitHub desktop to synchronise my work, so I did not benefit much from Git’s version control capability. </w:t>
+      </w:r>
+      <w:r>
+        <w:rPr>
+          <w:rFonts w:ascii="Times New Roman" w:hAnsi="Times New Roman" w:cs="Times New Roman"/>
+          <w:sz w:val="24"/>
+          <w:szCs w:val="24"/>
+        </w:rPr>
+        <w:t>However, GitHub and GitHub desktop were useful in other instances, including to use Wout Dillen’s template while creating my project’s repository</w:t>
+      </w:r>
+      <w:r>
+        <w:rPr>
+          <w:rFonts w:ascii="Times New Roman" w:hAnsi="Times New Roman" w:cs="Times New Roman"/>
+          <w:sz w:val="24"/>
+          <w:szCs w:val="24"/>
+        </w:rPr>
+        <w:t>; to clone the same template so I could work on it on my laptop, to suit my project; and to commit changes through GitHub desktop and push them to GitHub.com. In addition, I was also able to make changes in the cloud, for instance, when I updated the README file, commit changes, fetch origin and then, pull origin on the GitHub desktop, to update the files on my laptop as well.</w:t>
+      </w:r>
+    </w:p>
+    <w:p>
+      <w:pPr>
+        <w:ind w:firstLine="720"/>
+        <w:contextualSpacing/>
+        <w:jc w:val="both"/>
+        <w:rPr>
+          <w:rFonts w:ascii="Times New Roman" w:hAnsi="Times New Roman" w:cs="Times New Roman"/>
+          <w:sz w:val="24"/>
+          <w:szCs w:val="24"/>
+        </w:rPr>
+      </w:pPr>
+      <w:r>
+        <w:rPr>
+          <w:rFonts w:ascii="Times New Roman" w:hAnsi="Times New Roman" w:cs="Times New Roman"/>
+          <w:sz w:val="24"/>
+          <w:szCs w:val="24"/>
+        </w:rPr>
+        <w:t xml:space="preserve">Learning how to use GitHub.com and GitHub desktop for my project has been challenging, that is, I have watched both videos created by Wout Dillen more than three times (each) and watched other videos available online. Yet each time I tried using the GitHub service I encountered challenges, including issues with their system, which crashed a few times. </w:t>
+      </w:r>
+      <w:r>
+        <w:rPr>
+          <w:rFonts w:ascii="Times New Roman" w:hAnsi="Times New Roman" w:cs="Times New Roman"/>
+          <w:sz w:val="24"/>
+          <w:szCs w:val="24"/>
+        </w:rPr>
+        <w:t>For instance, initially the GitHub desktop was not able to find my repository. So, after doing some research, I learnt that I had followed the procedure correctly and that other people had encountered the same problem. In my case, I solved the problem by deleting all repositories from my desktop, logging out of GitHub and then logging in again. After doing this, the GitHub desktop was able to find my project’s repository.</w:t>
+      </w:r>
+    </w:p>
+    <w:p>
+      <w:pPr>
+        <w:contextualSpacing/>
+        <w:jc w:val="both"/>
+        <w:rPr>
+          <w:rFonts w:ascii="Times New Roman" w:hAnsi="Times New Roman" w:cs="Times New Roman"/>
+          <w:sz w:val="24"/>
+          <w:szCs w:val="24"/>
+        </w:rPr>
+      </w:pPr>
     </w:p>
     <w:p>
       <w:pPr>
@@ -6816,61 +6832,7 @@
           <w:sz w:val="24"/>
           <w:szCs w:val="24"/>
         </w:rPr>
-        <w:t xml:space="preserve">scanner user guide about how to </w:t>
-      </w:r>
-      <w:proofErr w:type="gramStart"/>
-      <w:r>
-        <w:rPr>
-          <w:rFonts w:ascii="Times New Roman" w:hAnsi="Times New Roman" w:cs="Times New Roman"/>
-          <w:sz w:val="24"/>
-          <w:szCs w:val="24"/>
-        </w:rPr>
-        <w:t>actually do</w:t>
-      </w:r>
-      <w:proofErr w:type="gramEnd"/>
-      <w:r>
-        <w:rPr>
-          <w:rFonts w:ascii="Times New Roman" w:hAnsi="Times New Roman" w:cs="Times New Roman"/>
-          <w:sz w:val="24"/>
-          <w:szCs w:val="24"/>
-        </w:rPr>
-        <w:t xml:space="preserve"> scanning.  Overhead scanner not very intuitive.  </w:t>
-      </w:r>
-      <w:proofErr w:type="spellStart"/>
-      <w:r>
-        <w:rPr>
-          <w:rFonts w:ascii="Times New Roman" w:hAnsi="Times New Roman" w:cs="Times New Roman"/>
-          <w:sz w:val="24"/>
-          <w:szCs w:val="24"/>
-        </w:rPr>
-        <w:t>FOr</w:t>
-      </w:r>
-      <w:proofErr w:type="spellEnd"/>
-      <w:r>
-        <w:rPr>
-          <w:rFonts w:ascii="Times New Roman" w:hAnsi="Times New Roman" w:cs="Times New Roman"/>
-          <w:sz w:val="24"/>
-          <w:szCs w:val="24"/>
-        </w:rPr>
-        <w:t xml:space="preserve"> </w:t>
-      </w:r>
-      <w:proofErr w:type="gramStart"/>
-      <w:r>
-        <w:rPr>
-          <w:rFonts w:ascii="Times New Roman" w:hAnsi="Times New Roman" w:cs="Times New Roman"/>
-          <w:sz w:val="24"/>
-          <w:szCs w:val="24"/>
-        </w:rPr>
-        <w:t>instance</w:t>
-      </w:r>
-      <w:proofErr w:type="gramEnd"/>
-      <w:r>
-        <w:rPr>
-          <w:rFonts w:ascii="Times New Roman" w:hAnsi="Times New Roman" w:cs="Times New Roman"/>
-          <w:sz w:val="24"/>
-          <w:szCs w:val="24"/>
-        </w:rPr>
-        <w:t xml:space="preserve"> how to </w:t>
+        <w:t xml:space="preserve">scanner user guide about how to actually do scanning.  Overhead scanner not very intuitive.  FOr instance how to </w:t>
       </w:r>
       <w:r>
         <w:rPr>
@@ -6886,43 +6848,7 @@
           <w:sz w:val="24"/>
           <w:szCs w:val="24"/>
         </w:rPr>
-        <w:t xml:space="preserve"> the appropriate resolution and colour depth.  How to save in different formats, and what that meant in practice, (e.g. what did the </w:t>
-      </w:r>
-      <w:proofErr w:type="spellStart"/>
-      <w:r>
-        <w:rPr>
-          <w:rFonts w:ascii="Times New Roman" w:hAnsi="Times New Roman" w:cs="Times New Roman"/>
-          <w:sz w:val="24"/>
-          <w:szCs w:val="24"/>
-        </w:rPr>
-        <w:t>WordOCR</w:t>
-      </w:r>
-      <w:proofErr w:type="spellEnd"/>
-      <w:r>
-        <w:rPr>
-          <w:rFonts w:ascii="Times New Roman" w:hAnsi="Times New Roman" w:cs="Times New Roman"/>
-          <w:sz w:val="24"/>
-          <w:szCs w:val="24"/>
-        </w:rPr>
-        <w:t xml:space="preserve"> file </w:t>
-      </w:r>
-      <w:proofErr w:type="gramStart"/>
-      <w:r>
-        <w:rPr>
-          <w:rFonts w:ascii="Times New Roman" w:hAnsi="Times New Roman" w:cs="Times New Roman"/>
-          <w:sz w:val="24"/>
-          <w:szCs w:val="24"/>
-        </w:rPr>
-        <w:t>actually give</w:t>
-      </w:r>
-      <w:proofErr w:type="gramEnd"/>
-      <w:r>
-        <w:rPr>
-          <w:rFonts w:ascii="Times New Roman" w:hAnsi="Times New Roman" w:cs="Times New Roman"/>
-          <w:sz w:val="24"/>
-          <w:szCs w:val="24"/>
-        </w:rPr>
-        <w:t xml:space="preserve"> you).</w:t>
+        <w:t xml:space="preserve"> the appropriate resolution and colour depth.  How to save in different formats, and what that meant in practice, (e.g. what did the WordOCR file actually give you).</w:t>
       </w:r>
     </w:p>
     <w:p>
@@ -6976,25 +6902,7 @@
           <w:sz w:val="24"/>
           <w:szCs w:val="24"/>
         </w:rPr>
-        <w:t xml:space="preserve">the TEI Encoding Initiative at the University of Cork. </w:t>
-      </w:r>
-      <w:proofErr w:type="gramStart"/>
-      <w:r>
-        <w:rPr>
-          <w:rFonts w:ascii="Times New Roman" w:hAnsi="Times New Roman" w:cs="Times New Roman"/>
-          <w:sz w:val="24"/>
-          <w:szCs w:val="24"/>
-        </w:rPr>
-        <w:t>And also</w:t>
-      </w:r>
-      <w:proofErr w:type="gramEnd"/>
-      <w:r>
-        <w:rPr>
-          <w:rFonts w:ascii="Times New Roman" w:hAnsi="Times New Roman" w:cs="Times New Roman"/>
-          <w:sz w:val="24"/>
-          <w:szCs w:val="24"/>
-        </w:rPr>
-        <w:t xml:space="preserve"> joined the TEI encoding </w:t>
+        <w:t xml:space="preserve">the TEI Encoding Initiative at the University of Cork. And also joined the TEI encoding </w:t>
       </w:r>
       <w:r>
         <w:rPr>
@@ -7010,7 +6918,16 @@
           <w:sz w:val="24"/>
           <w:szCs w:val="24"/>
         </w:rPr>
-        <w:t xml:space="preserve"> group and learned that discussing with specialists in the field – even for them some elements are still open to discussion.  Need to think about exactly what you want to represent with the TEI code.</w:t>
+        <w:t xml:space="preserve"> group and learned that discussing with specialists in the field – even for them some </w:t>
+      </w:r>
+      <w:r>
+        <w:rPr>
+          <w:rFonts w:ascii="Times New Roman" w:hAnsi="Times New Roman" w:cs="Times New Roman"/>
+          <w:sz w:val="24"/>
+          <w:szCs w:val="24"/>
+        </w:rPr>
+        <w:lastRenderedPageBreak/>
+        <w:t>elements are still open to discussion.  Need to think about exactly what you want to represent with the TEI code.</w:t>
       </w:r>
       <w:r>
         <w:rPr>
@@ -7136,10 +7053,13 @@
           <w:sz w:val="28"/>
           <w:szCs w:val="28"/>
         </w:rPr>
-        <w:t xml:space="preserve">hours </w:t>
-      </w:r>
-      <w:proofErr w:type="gramStart"/>
-      <w:r>
+        <w:t>hours worked</w:t>
+      </w:r>
+    </w:p>
+    <w:p>
+      <w:pPr>
+        <w:contextualSpacing/>
+        <w:jc w:val="both"/>
         <w:rPr>
           <w:rFonts w:ascii="Times New Roman" w:hAnsi="Times New Roman" w:cs="Times New Roman"/>
           <w:b/>
@@ -7147,9 +7067,874 @@
           <w:sz w:val="28"/>
           <w:szCs w:val="28"/>
         </w:rPr>
-        <w:t>worked</w:t>
-      </w:r>
-      <w:proofErr w:type="gramEnd"/>
+      </w:pPr>
+    </w:p>
+    <w:p>
+      <w:pPr>
+        <w:contextualSpacing/>
+        <w:jc w:val="both"/>
+        <w:rPr>
+          <w:rFonts w:ascii="Times New Roman" w:hAnsi="Times New Roman" w:cs="Times New Roman"/>
+          <w:sz w:val="24"/>
+          <w:szCs w:val="24"/>
+        </w:rPr>
+      </w:pPr>
+      <w:r>
+        <w:rPr>
+          <w:rFonts w:ascii="Times New Roman" w:hAnsi="Times New Roman" w:cs="Times New Roman"/>
+          <w:sz w:val="24"/>
+          <w:szCs w:val="24"/>
+        </w:rPr>
+        <w:t>14</w:t>
+      </w:r>
+      <w:r>
+        <w:rPr>
+          <w:rFonts w:ascii="Times New Roman" w:hAnsi="Times New Roman" w:cs="Times New Roman"/>
+          <w:sz w:val="24"/>
+          <w:szCs w:val="24"/>
+          <w:vertAlign w:val="superscript"/>
+        </w:rPr>
+        <w:t>th</w:t>
+      </w:r>
+      <w:r>
+        <w:rPr>
+          <w:rFonts w:ascii="Times New Roman" w:hAnsi="Times New Roman" w:cs="Times New Roman"/>
+          <w:sz w:val="24"/>
+          <w:szCs w:val="24"/>
+        </w:rPr>
+        <w:t xml:space="preserve"> June 2023-studying the DFG digitisation </w:t>
+      </w:r>
+      <w:r>
+        <w:rPr>
+          <w:rFonts w:ascii="Times New Roman" w:hAnsi="Times New Roman" w:cs="Times New Roman"/>
+          <w:sz w:val="24"/>
+          <w:szCs w:val="24"/>
+        </w:rPr>
+        <w:t>guidelines.</w:t>
+      </w:r>
+    </w:p>
+    <w:p>
+      <w:pPr>
+        <w:contextualSpacing/>
+        <w:jc w:val="both"/>
+        <w:rPr>
+          <w:rFonts w:ascii="Times New Roman" w:hAnsi="Times New Roman" w:cs="Times New Roman"/>
+          <w:sz w:val="24"/>
+          <w:szCs w:val="24"/>
+        </w:rPr>
+      </w:pPr>
+      <w:r>
+        <w:rPr>
+          <w:rFonts w:ascii="Times New Roman" w:hAnsi="Times New Roman" w:cs="Times New Roman"/>
+          <w:sz w:val="24"/>
+          <w:szCs w:val="24"/>
+        </w:rPr>
+        <w:t>15</w:t>
+      </w:r>
+      <w:r>
+        <w:rPr>
+          <w:rFonts w:ascii="Times New Roman" w:hAnsi="Times New Roman" w:cs="Times New Roman"/>
+          <w:sz w:val="24"/>
+          <w:szCs w:val="24"/>
+          <w:vertAlign w:val="superscript"/>
+        </w:rPr>
+        <w:t>th</w:t>
+      </w:r>
+      <w:r>
+        <w:rPr>
+          <w:rFonts w:ascii="Times New Roman" w:hAnsi="Times New Roman" w:cs="Times New Roman"/>
+          <w:sz w:val="24"/>
+          <w:szCs w:val="24"/>
+        </w:rPr>
+        <w:t xml:space="preserve"> June 2023-studying for the digitisation </w:t>
+      </w:r>
+      <w:r>
+        <w:rPr>
+          <w:rFonts w:ascii="Times New Roman" w:hAnsi="Times New Roman" w:cs="Times New Roman"/>
+          <w:sz w:val="24"/>
+          <w:szCs w:val="24"/>
+        </w:rPr>
+        <w:t>project.</w:t>
+      </w:r>
+    </w:p>
+    <w:p>
+      <w:pPr>
+        <w:contextualSpacing/>
+        <w:jc w:val="both"/>
+        <w:rPr>
+          <w:rFonts w:ascii="Times New Roman" w:hAnsi="Times New Roman" w:cs="Times New Roman"/>
+          <w:sz w:val="24"/>
+          <w:szCs w:val="24"/>
+        </w:rPr>
+      </w:pPr>
+      <w:r>
+        <w:rPr>
+          <w:rFonts w:ascii="Times New Roman" w:hAnsi="Times New Roman" w:cs="Times New Roman"/>
+          <w:sz w:val="24"/>
+          <w:szCs w:val="24"/>
+        </w:rPr>
+        <w:t>From 15</w:t>
+      </w:r>
+      <w:r>
+        <w:rPr>
+          <w:rFonts w:ascii="Times New Roman" w:hAnsi="Times New Roman" w:cs="Times New Roman"/>
+          <w:sz w:val="24"/>
+          <w:szCs w:val="24"/>
+          <w:vertAlign w:val="superscript"/>
+        </w:rPr>
+        <w:t>th</w:t>
+      </w:r>
+      <w:r>
+        <w:rPr>
+          <w:rFonts w:ascii="Times New Roman" w:hAnsi="Times New Roman" w:cs="Times New Roman"/>
+          <w:sz w:val="24"/>
+          <w:szCs w:val="24"/>
+        </w:rPr>
+        <w:t xml:space="preserve"> June to 17</w:t>
+      </w:r>
+      <w:r>
+        <w:rPr>
+          <w:rFonts w:ascii="Times New Roman" w:hAnsi="Times New Roman" w:cs="Times New Roman"/>
+          <w:sz w:val="24"/>
+          <w:szCs w:val="24"/>
+          <w:vertAlign w:val="superscript"/>
+        </w:rPr>
+        <w:t>th</w:t>
+      </w:r>
+      <w:r>
+        <w:rPr>
+          <w:rFonts w:ascii="Times New Roman" w:hAnsi="Times New Roman" w:cs="Times New Roman"/>
+          <w:sz w:val="24"/>
+          <w:szCs w:val="24"/>
+        </w:rPr>
+        <w:t xml:space="preserve"> </w:t>
+      </w:r>
+      <w:r>
+        <w:rPr>
+          <w:rFonts w:ascii="Times New Roman" w:hAnsi="Times New Roman" w:cs="Times New Roman"/>
+          <w:sz w:val="24"/>
+          <w:szCs w:val="24"/>
+        </w:rPr>
+        <w:t>June</w:t>
+      </w:r>
+      <w:r>
+        <w:rPr>
+          <w:rFonts w:ascii="Times New Roman" w:hAnsi="Times New Roman" w:cs="Times New Roman"/>
+          <w:sz w:val="24"/>
+          <w:szCs w:val="24"/>
+        </w:rPr>
+        <w:t xml:space="preserve"> 2023-scanning</w:t>
+      </w:r>
+    </w:p>
+    <w:p>
+      <w:pPr>
+        <w:contextualSpacing/>
+        <w:jc w:val="both"/>
+        <w:rPr>
+          <w:rFonts w:ascii="Times New Roman" w:hAnsi="Times New Roman" w:cs="Times New Roman"/>
+          <w:sz w:val="24"/>
+          <w:szCs w:val="24"/>
+        </w:rPr>
+      </w:pPr>
+      <w:r>
+        <w:rPr>
+          <w:rFonts w:ascii="Times New Roman" w:hAnsi="Times New Roman" w:cs="Times New Roman"/>
+          <w:sz w:val="24"/>
+          <w:szCs w:val="24"/>
+        </w:rPr>
+        <w:t>21</w:t>
+      </w:r>
+      <w:r>
+        <w:rPr>
+          <w:rFonts w:ascii="Times New Roman" w:hAnsi="Times New Roman" w:cs="Times New Roman"/>
+          <w:sz w:val="24"/>
+          <w:szCs w:val="24"/>
+          <w:vertAlign w:val="superscript"/>
+        </w:rPr>
+        <w:t>st</w:t>
+      </w:r>
+      <w:r>
+        <w:rPr>
+          <w:rFonts w:ascii="Times New Roman" w:hAnsi="Times New Roman" w:cs="Times New Roman"/>
+          <w:sz w:val="24"/>
+          <w:szCs w:val="24"/>
+        </w:rPr>
+        <w:t xml:space="preserve"> June 2023-A</w:t>
+      </w:r>
+      <w:r>
+        <w:rPr>
+          <w:rFonts w:ascii="Times New Roman" w:hAnsi="Times New Roman" w:cs="Times New Roman"/>
+          <w:sz w:val="24"/>
+          <w:szCs w:val="24"/>
+        </w:rPr>
+        <w:t xml:space="preserve">BBYY </w:t>
+      </w:r>
+      <w:r>
+        <w:rPr>
+          <w:rFonts w:ascii="Times New Roman" w:hAnsi="Times New Roman" w:cs="Times New Roman"/>
+          <w:sz w:val="24"/>
+          <w:szCs w:val="24"/>
+        </w:rPr>
+        <w:t>FineReader-OCR 1</w:t>
+      </w:r>
+    </w:p>
+    <w:p>
+      <w:pPr>
+        <w:contextualSpacing/>
+        <w:jc w:val="both"/>
+        <w:rPr>
+          <w:rFonts w:ascii="Times New Roman" w:hAnsi="Times New Roman" w:cs="Times New Roman"/>
+          <w:sz w:val="24"/>
+          <w:szCs w:val="24"/>
+        </w:rPr>
+      </w:pPr>
+      <w:r>
+        <w:rPr>
+          <w:rFonts w:ascii="Times New Roman" w:hAnsi="Times New Roman" w:cs="Times New Roman"/>
+          <w:sz w:val="24"/>
+          <w:szCs w:val="24"/>
+        </w:rPr>
+        <w:t>22</w:t>
+      </w:r>
+      <w:r>
+        <w:rPr>
+          <w:rFonts w:ascii="Times New Roman" w:hAnsi="Times New Roman" w:cs="Times New Roman"/>
+          <w:sz w:val="24"/>
+          <w:szCs w:val="24"/>
+          <w:vertAlign w:val="superscript"/>
+        </w:rPr>
+        <w:t>nd</w:t>
+      </w:r>
+      <w:r>
+        <w:rPr>
+          <w:rFonts w:ascii="Times New Roman" w:hAnsi="Times New Roman" w:cs="Times New Roman"/>
+          <w:sz w:val="24"/>
+          <w:szCs w:val="24"/>
+        </w:rPr>
+        <w:t xml:space="preserve"> June 2023-Trying to convert PDF into text with A</w:t>
+      </w:r>
+      <w:r>
+        <w:rPr>
+          <w:rFonts w:ascii="Times New Roman" w:hAnsi="Times New Roman" w:cs="Times New Roman"/>
+          <w:sz w:val="24"/>
+          <w:szCs w:val="24"/>
+        </w:rPr>
+        <w:t xml:space="preserve">BBYY </w:t>
+      </w:r>
+      <w:r>
+        <w:rPr>
+          <w:rFonts w:ascii="Times New Roman" w:hAnsi="Times New Roman" w:cs="Times New Roman"/>
+          <w:sz w:val="24"/>
+          <w:szCs w:val="24"/>
+        </w:rPr>
+        <w:t>FineReader</w:t>
+      </w:r>
+    </w:p>
+    <w:p>
+      <w:pPr>
+        <w:contextualSpacing/>
+        <w:jc w:val="both"/>
+        <w:rPr>
+          <w:rFonts w:ascii="Times New Roman" w:hAnsi="Times New Roman" w:cs="Times New Roman"/>
+          <w:sz w:val="24"/>
+          <w:szCs w:val="24"/>
+        </w:rPr>
+      </w:pPr>
+      <w:r>
+        <w:rPr>
+          <w:rFonts w:ascii="Times New Roman" w:hAnsi="Times New Roman" w:cs="Times New Roman"/>
+          <w:sz w:val="24"/>
+          <w:szCs w:val="24"/>
+        </w:rPr>
+        <w:t>22</w:t>
+      </w:r>
+      <w:r>
+        <w:rPr>
+          <w:rFonts w:ascii="Times New Roman" w:hAnsi="Times New Roman" w:cs="Times New Roman"/>
+          <w:sz w:val="24"/>
+          <w:szCs w:val="24"/>
+          <w:vertAlign w:val="superscript"/>
+        </w:rPr>
+        <w:t>nd</w:t>
+      </w:r>
+      <w:r>
+        <w:rPr>
+          <w:rFonts w:ascii="Times New Roman" w:hAnsi="Times New Roman" w:cs="Times New Roman"/>
+          <w:sz w:val="24"/>
+          <w:szCs w:val="24"/>
+        </w:rPr>
+        <w:t xml:space="preserve"> June 2023-Oxygen TEI document </w:t>
+      </w:r>
+      <w:r>
+        <w:rPr>
+          <w:rFonts w:ascii="Times New Roman" w:hAnsi="Times New Roman" w:cs="Times New Roman"/>
+          <w:sz w:val="24"/>
+          <w:szCs w:val="24"/>
+        </w:rPr>
+        <w:t>started.</w:t>
+      </w:r>
+    </w:p>
+    <w:p>
+      <w:pPr>
+        <w:contextualSpacing/>
+        <w:jc w:val="both"/>
+        <w:rPr>
+          <w:rFonts w:ascii="Times New Roman" w:hAnsi="Times New Roman" w:cs="Times New Roman"/>
+          <w:sz w:val="24"/>
+          <w:szCs w:val="24"/>
+        </w:rPr>
+      </w:pPr>
+      <w:r>
+        <w:rPr>
+          <w:rFonts w:ascii="Times New Roman" w:hAnsi="Times New Roman" w:cs="Times New Roman"/>
+          <w:sz w:val="24"/>
+          <w:szCs w:val="24"/>
+        </w:rPr>
+        <w:t>From 22</w:t>
+      </w:r>
+      <w:r>
+        <w:rPr>
+          <w:rFonts w:ascii="Times New Roman" w:hAnsi="Times New Roman" w:cs="Times New Roman"/>
+          <w:sz w:val="24"/>
+          <w:szCs w:val="24"/>
+          <w:vertAlign w:val="superscript"/>
+        </w:rPr>
+        <w:t>nd</w:t>
+      </w:r>
+      <w:r>
+        <w:rPr>
+          <w:rFonts w:ascii="Times New Roman" w:hAnsi="Times New Roman" w:cs="Times New Roman"/>
+          <w:sz w:val="24"/>
+          <w:szCs w:val="24"/>
+        </w:rPr>
+        <w:t xml:space="preserve"> June to 24</w:t>
+      </w:r>
+      <w:r>
+        <w:rPr>
+          <w:rFonts w:ascii="Times New Roman" w:hAnsi="Times New Roman" w:cs="Times New Roman"/>
+          <w:sz w:val="24"/>
+          <w:szCs w:val="24"/>
+          <w:vertAlign w:val="superscript"/>
+        </w:rPr>
+        <w:t>th</w:t>
+      </w:r>
+      <w:r>
+        <w:rPr>
+          <w:rFonts w:ascii="Times New Roman" w:hAnsi="Times New Roman" w:cs="Times New Roman"/>
+          <w:sz w:val="24"/>
+          <w:szCs w:val="24"/>
+        </w:rPr>
+        <w:t xml:space="preserve"> August-Working on TEI document</w:t>
+      </w:r>
+    </w:p>
+    <w:p>
+      <w:pPr>
+        <w:contextualSpacing/>
+        <w:jc w:val="both"/>
+        <w:rPr>
+          <w:rFonts w:ascii="Times New Roman" w:hAnsi="Times New Roman" w:cs="Times New Roman"/>
+          <w:sz w:val="24"/>
+          <w:szCs w:val="24"/>
+        </w:rPr>
+      </w:pPr>
+      <w:r>
+        <w:rPr>
+          <w:rFonts w:ascii="Times New Roman" w:hAnsi="Times New Roman" w:cs="Times New Roman"/>
+          <w:sz w:val="24"/>
+          <w:szCs w:val="24"/>
+        </w:rPr>
+        <w:t>30</w:t>
+      </w:r>
+      <w:r>
+        <w:rPr>
+          <w:rFonts w:ascii="Times New Roman" w:hAnsi="Times New Roman" w:cs="Times New Roman"/>
+          <w:sz w:val="24"/>
+          <w:szCs w:val="24"/>
+          <w:vertAlign w:val="superscript"/>
+        </w:rPr>
+        <w:t>th</w:t>
+      </w:r>
+      <w:r>
+        <w:rPr>
+          <w:rFonts w:ascii="Times New Roman" w:hAnsi="Times New Roman" w:cs="Times New Roman"/>
+          <w:sz w:val="24"/>
+          <w:szCs w:val="24"/>
+        </w:rPr>
+        <w:t xml:space="preserve"> June 2023-OCRd PDF saved as editable copy in both rich text </w:t>
+      </w:r>
+      <w:r>
+        <w:rPr>
+          <w:rFonts w:ascii="Times New Roman" w:hAnsi="Times New Roman" w:cs="Times New Roman"/>
+          <w:sz w:val="24"/>
+          <w:szCs w:val="24"/>
+        </w:rPr>
+        <w:t>format</w:t>
+      </w:r>
+      <w:r>
+        <w:rPr>
+          <w:rFonts w:ascii="Times New Roman" w:hAnsi="Times New Roman" w:cs="Times New Roman"/>
+          <w:sz w:val="24"/>
+          <w:szCs w:val="24"/>
+        </w:rPr>
+        <w:t xml:space="preserve"> and </w:t>
+      </w:r>
+      <w:r>
+        <w:rPr>
+          <w:rFonts w:ascii="Times New Roman" w:hAnsi="Times New Roman" w:cs="Times New Roman"/>
+          <w:sz w:val="24"/>
+          <w:szCs w:val="24"/>
+        </w:rPr>
+        <w:t>Word.</w:t>
+      </w:r>
+    </w:p>
+    <w:p>
+      <w:pPr>
+        <w:contextualSpacing/>
+        <w:jc w:val="both"/>
+        <w:rPr>
+          <w:rFonts w:ascii="Times New Roman" w:hAnsi="Times New Roman" w:cs="Times New Roman"/>
+          <w:sz w:val="24"/>
+          <w:szCs w:val="24"/>
+        </w:rPr>
+      </w:pPr>
+      <w:r>
+        <w:rPr>
+          <w:rFonts w:ascii="Times New Roman" w:hAnsi="Times New Roman" w:cs="Times New Roman"/>
+          <w:sz w:val="24"/>
+          <w:szCs w:val="24"/>
+        </w:rPr>
+        <w:t>31</w:t>
+      </w:r>
+      <w:r>
+        <w:rPr>
+          <w:rFonts w:ascii="Times New Roman" w:hAnsi="Times New Roman" w:cs="Times New Roman"/>
+          <w:sz w:val="24"/>
+          <w:szCs w:val="24"/>
+          <w:vertAlign w:val="superscript"/>
+        </w:rPr>
+        <w:t>st</w:t>
+      </w:r>
+      <w:r>
+        <w:rPr>
+          <w:rFonts w:ascii="Times New Roman" w:hAnsi="Times New Roman" w:cs="Times New Roman"/>
+          <w:sz w:val="24"/>
+          <w:szCs w:val="24"/>
+        </w:rPr>
+        <w:t xml:space="preserve"> July 2023-studying HTML again to remind myself of the document structure and </w:t>
+      </w:r>
+      <w:r>
+        <w:rPr>
+          <w:rFonts w:ascii="Times New Roman" w:hAnsi="Times New Roman" w:cs="Times New Roman"/>
+          <w:sz w:val="24"/>
+          <w:szCs w:val="24"/>
+        </w:rPr>
+        <w:t>rules.</w:t>
+      </w:r>
+    </w:p>
+    <w:p>
+      <w:pPr>
+        <w:contextualSpacing/>
+        <w:jc w:val="both"/>
+        <w:rPr>
+          <w:rFonts w:ascii="Times New Roman" w:hAnsi="Times New Roman" w:cs="Times New Roman"/>
+          <w:sz w:val="24"/>
+          <w:szCs w:val="24"/>
+        </w:rPr>
+      </w:pPr>
+      <w:r>
+        <w:rPr>
+          <w:rFonts w:ascii="Times New Roman" w:hAnsi="Times New Roman" w:cs="Times New Roman"/>
+          <w:sz w:val="24"/>
+          <w:szCs w:val="24"/>
+        </w:rPr>
+        <w:t>1</w:t>
+      </w:r>
+      <w:r>
+        <w:rPr>
+          <w:rFonts w:ascii="Times New Roman" w:hAnsi="Times New Roman" w:cs="Times New Roman"/>
+          <w:sz w:val="24"/>
+          <w:szCs w:val="24"/>
+          <w:vertAlign w:val="superscript"/>
+        </w:rPr>
+        <w:t>st</w:t>
+      </w:r>
+      <w:r>
+        <w:rPr>
+          <w:rFonts w:ascii="Times New Roman" w:hAnsi="Times New Roman" w:cs="Times New Roman"/>
+          <w:sz w:val="24"/>
+          <w:szCs w:val="24"/>
+        </w:rPr>
+        <w:t xml:space="preserve"> August 2023-DCHM template-main-downloaded as HTPPS from Wout’s page</w:t>
+      </w:r>
+    </w:p>
+    <w:p>
+      <w:pPr>
+        <w:contextualSpacing/>
+        <w:jc w:val="both"/>
+        <w:rPr>
+          <w:rFonts w:ascii="Times New Roman" w:hAnsi="Times New Roman" w:cs="Times New Roman"/>
+          <w:sz w:val="24"/>
+          <w:szCs w:val="24"/>
+        </w:rPr>
+      </w:pPr>
+      <w:r>
+        <w:rPr>
+          <w:rFonts w:ascii="Times New Roman" w:hAnsi="Times New Roman" w:cs="Times New Roman"/>
+          <w:sz w:val="24"/>
+          <w:szCs w:val="24"/>
+        </w:rPr>
+        <w:t>1</w:t>
+      </w:r>
+      <w:r>
+        <w:rPr>
+          <w:rFonts w:ascii="Times New Roman" w:hAnsi="Times New Roman" w:cs="Times New Roman"/>
+          <w:sz w:val="24"/>
+          <w:szCs w:val="24"/>
+          <w:vertAlign w:val="superscript"/>
+        </w:rPr>
+        <w:t>st</w:t>
+      </w:r>
+      <w:r>
+        <w:rPr>
+          <w:rFonts w:ascii="Times New Roman" w:hAnsi="Times New Roman" w:cs="Times New Roman"/>
+          <w:sz w:val="24"/>
+          <w:szCs w:val="24"/>
+        </w:rPr>
+        <w:t xml:space="preserve"> August 2023-DIY-frankensTEIn-main downloaded</w:t>
+      </w:r>
+    </w:p>
+    <w:p>
+      <w:pPr>
+        <w:contextualSpacing/>
+        <w:jc w:val="both"/>
+        <w:rPr>
+          <w:rFonts w:ascii="Times New Roman" w:hAnsi="Times New Roman" w:cs="Times New Roman"/>
+          <w:sz w:val="24"/>
+          <w:szCs w:val="24"/>
+        </w:rPr>
+      </w:pPr>
+      <w:r>
+        <w:rPr>
+          <w:rFonts w:ascii="Times New Roman" w:hAnsi="Times New Roman" w:cs="Times New Roman"/>
+          <w:sz w:val="24"/>
+          <w:szCs w:val="24"/>
+        </w:rPr>
+        <w:t>1</w:t>
+      </w:r>
+      <w:r>
+        <w:rPr>
+          <w:rFonts w:ascii="Times New Roman" w:hAnsi="Times New Roman" w:cs="Times New Roman"/>
+          <w:sz w:val="24"/>
+          <w:szCs w:val="24"/>
+          <w:vertAlign w:val="superscript"/>
+        </w:rPr>
+        <w:t>st</w:t>
+      </w:r>
+      <w:r>
+        <w:rPr>
+          <w:rFonts w:ascii="Times New Roman" w:hAnsi="Times New Roman" w:cs="Times New Roman"/>
+          <w:sz w:val="24"/>
+          <w:szCs w:val="24"/>
+        </w:rPr>
+        <w:t xml:space="preserve"> Aug 2023-Book illustrations saved in Word document to be placed within the transcribed </w:t>
+      </w:r>
+      <w:r>
+        <w:rPr>
+          <w:rFonts w:ascii="Times New Roman" w:hAnsi="Times New Roman" w:cs="Times New Roman"/>
+          <w:sz w:val="24"/>
+          <w:szCs w:val="24"/>
+        </w:rPr>
+        <w:t>text.</w:t>
+      </w:r>
+    </w:p>
+    <w:p>
+      <w:pPr>
+        <w:contextualSpacing/>
+        <w:jc w:val="both"/>
+        <w:rPr>
+          <w:rFonts w:ascii="Times New Roman" w:hAnsi="Times New Roman" w:cs="Times New Roman"/>
+          <w:sz w:val="24"/>
+          <w:szCs w:val="24"/>
+        </w:rPr>
+      </w:pPr>
+      <w:r>
+        <w:rPr>
+          <w:rFonts w:ascii="Times New Roman" w:hAnsi="Times New Roman" w:cs="Times New Roman"/>
+          <w:sz w:val="24"/>
+          <w:szCs w:val="24"/>
+        </w:rPr>
+        <w:t>2</w:t>
+      </w:r>
+      <w:r>
+        <w:rPr>
+          <w:rFonts w:ascii="Times New Roman" w:hAnsi="Times New Roman" w:cs="Times New Roman"/>
+          <w:sz w:val="24"/>
+          <w:szCs w:val="24"/>
+          <w:vertAlign w:val="superscript"/>
+        </w:rPr>
+        <w:t>nd</w:t>
+      </w:r>
+      <w:r>
+        <w:rPr>
+          <w:rFonts w:ascii="Times New Roman" w:hAnsi="Times New Roman" w:cs="Times New Roman"/>
+          <w:sz w:val="24"/>
+          <w:szCs w:val="24"/>
+        </w:rPr>
+        <w:t xml:space="preserve"> Aug 2023-Book illustrations saved as </w:t>
+      </w:r>
+      <w:r>
+        <w:rPr>
+          <w:rFonts w:ascii="Times New Roman" w:hAnsi="Times New Roman" w:cs="Times New Roman"/>
+          <w:sz w:val="24"/>
+          <w:szCs w:val="24"/>
+        </w:rPr>
+        <w:t>JPEG.</w:t>
+      </w:r>
+    </w:p>
+    <w:p>
+      <w:pPr>
+        <w:contextualSpacing/>
+        <w:jc w:val="both"/>
+        <w:rPr>
+          <w:rFonts w:ascii="Times New Roman" w:hAnsi="Times New Roman" w:cs="Times New Roman"/>
+          <w:sz w:val="24"/>
+          <w:szCs w:val="24"/>
+        </w:rPr>
+      </w:pPr>
+      <w:r>
+        <w:rPr>
+          <w:rFonts w:ascii="Times New Roman" w:hAnsi="Times New Roman" w:cs="Times New Roman"/>
+          <w:sz w:val="24"/>
+          <w:szCs w:val="24"/>
+        </w:rPr>
+        <w:t>3</w:t>
+      </w:r>
+      <w:r>
+        <w:rPr>
+          <w:rFonts w:ascii="Times New Roman" w:hAnsi="Times New Roman" w:cs="Times New Roman"/>
+          <w:sz w:val="24"/>
+          <w:szCs w:val="24"/>
+          <w:vertAlign w:val="superscript"/>
+        </w:rPr>
+        <w:t>rd</w:t>
+      </w:r>
+      <w:r>
+        <w:rPr>
+          <w:rFonts w:ascii="Times New Roman" w:hAnsi="Times New Roman" w:cs="Times New Roman"/>
+          <w:sz w:val="24"/>
+          <w:szCs w:val="24"/>
+        </w:rPr>
+        <w:t xml:space="preserve"> August 2023-</w:t>
+      </w:r>
+      <w:r>
+        <w:rPr>
+          <w:rFonts w:ascii="Times New Roman" w:hAnsi="Times New Roman" w:cs="Times New Roman"/>
+          <w:sz w:val="24"/>
+          <w:szCs w:val="24"/>
+        </w:rPr>
+        <w:t xml:space="preserve">Working on the HTML, CSS and TEI </w:t>
+      </w:r>
+      <w:r>
+        <w:rPr>
+          <w:rFonts w:ascii="Times New Roman" w:hAnsi="Times New Roman" w:cs="Times New Roman"/>
+          <w:sz w:val="24"/>
+          <w:szCs w:val="24"/>
+        </w:rPr>
+        <w:t>files.</w:t>
+      </w:r>
+    </w:p>
+    <w:p>
+      <w:pPr>
+        <w:contextualSpacing/>
+        <w:jc w:val="both"/>
+        <w:rPr>
+          <w:rFonts w:ascii="Times New Roman" w:hAnsi="Times New Roman" w:cs="Times New Roman"/>
+          <w:sz w:val="24"/>
+          <w:szCs w:val="24"/>
+        </w:rPr>
+      </w:pPr>
+      <w:r>
+        <w:rPr>
+          <w:rFonts w:ascii="Times New Roman" w:hAnsi="Times New Roman" w:cs="Times New Roman"/>
+          <w:sz w:val="24"/>
+          <w:szCs w:val="24"/>
+        </w:rPr>
+        <w:t>31</w:t>
+      </w:r>
+      <w:r>
+        <w:rPr>
+          <w:rFonts w:ascii="Times New Roman" w:hAnsi="Times New Roman" w:cs="Times New Roman"/>
+          <w:sz w:val="24"/>
+          <w:szCs w:val="24"/>
+          <w:vertAlign w:val="superscript"/>
+        </w:rPr>
+        <w:t>st</w:t>
+      </w:r>
+      <w:r>
+        <w:rPr>
+          <w:rFonts w:ascii="Times New Roman" w:hAnsi="Times New Roman" w:cs="Times New Roman"/>
+          <w:sz w:val="24"/>
+          <w:szCs w:val="24"/>
+        </w:rPr>
+        <w:t xml:space="preserve"> August 2023-I started the digitisation project </w:t>
+      </w:r>
+      <w:r>
+        <w:rPr>
+          <w:rFonts w:ascii="Times New Roman" w:hAnsi="Times New Roman" w:cs="Times New Roman"/>
+          <w:sz w:val="24"/>
+          <w:szCs w:val="24"/>
+        </w:rPr>
+        <w:t>report.</w:t>
+      </w:r>
+    </w:p>
+    <w:p>
+      <w:pPr>
+        <w:contextualSpacing/>
+        <w:jc w:val="both"/>
+        <w:rPr>
+          <w:rFonts w:ascii="Times New Roman" w:hAnsi="Times New Roman" w:cs="Times New Roman"/>
+          <w:sz w:val="24"/>
+          <w:szCs w:val="24"/>
+        </w:rPr>
+      </w:pPr>
+      <w:r>
+        <w:rPr>
+          <w:rFonts w:ascii="Times New Roman" w:hAnsi="Times New Roman" w:cs="Times New Roman"/>
+          <w:sz w:val="24"/>
+          <w:szCs w:val="24"/>
+        </w:rPr>
+        <w:t>From 31</w:t>
+      </w:r>
+      <w:r>
+        <w:rPr>
+          <w:rFonts w:ascii="Times New Roman" w:hAnsi="Times New Roman" w:cs="Times New Roman"/>
+          <w:sz w:val="24"/>
+          <w:szCs w:val="24"/>
+          <w:vertAlign w:val="superscript"/>
+        </w:rPr>
+        <w:t>st</w:t>
+      </w:r>
+      <w:r>
+        <w:rPr>
+          <w:rFonts w:ascii="Times New Roman" w:hAnsi="Times New Roman" w:cs="Times New Roman"/>
+          <w:sz w:val="24"/>
+          <w:szCs w:val="24"/>
+        </w:rPr>
+        <w:t xml:space="preserve"> August 2023 to 30</w:t>
+      </w:r>
+      <w:r>
+        <w:rPr>
+          <w:rFonts w:ascii="Times New Roman" w:hAnsi="Times New Roman" w:cs="Times New Roman"/>
+          <w:sz w:val="24"/>
+          <w:szCs w:val="24"/>
+          <w:vertAlign w:val="superscript"/>
+        </w:rPr>
+        <w:t>th</w:t>
+      </w:r>
+      <w:r>
+        <w:rPr>
+          <w:rFonts w:ascii="Times New Roman" w:hAnsi="Times New Roman" w:cs="Times New Roman"/>
+          <w:sz w:val="24"/>
+          <w:szCs w:val="24"/>
+        </w:rPr>
+        <w:t xml:space="preserve"> November 2023-Working on the digitisation project report and working on the digitisation files, specially on making improvements and solving issues encountered.</w:t>
+      </w:r>
+    </w:p>
+    <w:p>
+      <w:pPr>
+        <w:contextualSpacing/>
+        <w:jc w:val="both"/>
+        <w:rPr>
+          <w:rFonts w:ascii="Times New Roman" w:hAnsi="Times New Roman" w:cs="Times New Roman"/>
+          <w:sz w:val="24"/>
+          <w:szCs w:val="24"/>
+        </w:rPr>
+      </w:pPr>
+      <w:r>
+        <w:rPr>
+          <w:rFonts w:ascii="Times New Roman" w:hAnsi="Times New Roman" w:cs="Times New Roman"/>
+          <w:sz w:val="24"/>
+          <w:szCs w:val="24"/>
+        </w:rPr>
+        <w:t>From 1</w:t>
+      </w:r>
+      <w:r>
+        <w:rPr>
+          <w:rFonts w:ascii="Times New Roman" w:hAnsi="Times New Roman" w:cs="Times New Roman"/>
+          <w:sz w:val="24"/>
+          <w:szCs w:val="24"/>
+          <w:vertAlign w:val="superscript"/>
+        </w:rPr>
+        <w:t>st</w:t>
+      </w:r>
+      <w:r>
+        <w:rPr>
+          <w:rFonts w:ascii="Times New Roman" w:hAnsi="Times New Roman" w:cs="Times New Roman"/>
+          <w:sz w:val="24"/>
+          <w:szCs w:val="24"/>
+        </w:rPr>
+        <w:t xml:space="preserve"> Dec to 14</w:t>
+      </w:r>
+      <w:r>
+        <w:rPr>
+          <w:rFonts w:ascii="Times New Roman" w:hAnsi="Times New Roman" w:cs="Times New Roman"/>
+          <w:sz w:val="24"/>
+          <w:szCs w:val="24"/>
+          <w:vertAlign w:val="superscript"/>
+        </w:rPr>
+        <w:t>th</w:t>
+      </w:r>
+      <w:r>
+        <w:rPr>
+          <w:rFonts w:ascii="Times New Roman" w:hAnsi="Times New Roman" w:cs="Times New Roman"/>
+          <w:sz w:val="24"/>
+          <w:szCs w:val="24"/>
+        </w:rPr>
+        <w:t xml:space="preserve"> Dec 2023-double checking if there are any mistakes</w:t>
+      </w:r>
+      <w:r>
+        <w:rPr>
+          <w:rFonts w:ascii="Times New Roman" w:hAnsi="Times New Roman" w:cs="Times New Roman"/>
+          <w:sz w:val="24"/>
+          <w:szCs w:val="24"/>
+        </w:rPr>
+        <w:t xml:space="preserve"> and fixing them if possible;</w:t>
+      </w:r>
+      <w:r>
+        <w:rPr>
+          <w:rFonts w:ascii="Times New Roman" w:hAnsi="Times New Roman" w:cs="Times New Roman"/>
+          <w:sz w:val="24"/>
+          <w:szCs w:val="24"/>
+        </w:rPr>
+        <w:t xml:space="preserve"> finishing the report</w:t>
+      </w:r>
+      <w:r>
+        <w:rPr>
+          <w:rFonts w:ascii="Times New Roman" w:hAnsi="Times New Roman" w:cs="Times New Roman"/>
+          <w:sz w:val="24"/>
+          <w:szCs w:val="24"/>
+        </w:rPr>
+        <w:t>;</w:t>
+      </w:r>
+      <w:r>
+        <w:rPr>
+          <w:rFonts w:ascii="Times New Roman" w:hAnsi="Times New Roman" w:cs="Times New Roman"/>
+          <w:sz w:val="24"/>
+          <w:szCs w:val="24"/>
+        </w:rPr>
+        <w:t xml:space="preserve"> and publishing the work on GitHub.</w:t>
+      </w:r>
+    </w:p>
+    <w:p>
+      <w:pPr>
+        <w:contextualSpacing/>
+        <w:jc w:val="both"/>
+        <w:rPr>
+          <w:rFonts w:ascii="Times New Roman" w:hAnsi="Times New Roman" w:cs="Times New Roman"/>
+          <w:sz w:val="24"/>
+          <w:szCs w:val="24"/>
+        </w:rPr>
+      </w:pPr>
     </w:p>
     <w:p>
       <w:pPr>
@@ -7163,872 +7948,47 @@
           <w:szCs w:val="28"/>
         </w:rPr>
       </w:pPr>
-    </w:p>
-    <w:p>
-      <w:pPr>
-        <w:contextualSpacing/>
-        <w:jc w:val="both"/>
-        <w:rPr>
-          <w:rFonts w:ascii="Times New Roman" w:hAnsi="Times New Roman" w:cs="Times New Roman"/>
-          <w:sz w:val="24"/>
-          <w:szCs w:val="24"/>
-        </w:rPr>
-      </w:pPr>
-      <w:r>
-        <w:rPr>
-          <w:rFonts w:ascii="Times New Roman" w:hAnsi="Times New Roman" w:cs="Times New Roman"/>
-          <w:sz w:val="24"/>
-          <w:szCs w:val="24"/>
-        </w:rPr>
-        <w:t>14</w:t>
-      </w:r>
-      <w:r>
-        <w:rPr>
-          <w:rFonts w:ascii="Times New Roman" w:hAnsi="Times New Roman" w:cs="Times New Roman"/>
-          <w:sz w:val="24"/>
-          <w:szCs w:val="24"/>
-          <w:vertAlign w:val="superscript"/>
-        </w:rPr>
-        <w:t>th</w:t>
-      </w:r>
-      <w:r>
-        <w:rPr>
-          <w:rFonts w:ascii="Times New Roman" w:hAnsi="Times New Roman" w:cs="Times New Roman"/>
-          <w:sz w:val="24"/>
-          <w:szCs w:val="24"/>
-        </w:rPr>
-        <w:t xml:space="preserve"> June 2023-studying the DFG digitisation </w:t>
-      </w:r>
-      <w:r>
-        <w:rPr>
-          <w:rFonts w:ascii="Times New Roman" w:hAnsi="Times New Roman" w:cs="Times New Roman"/>
-          <w:sz w:val="24"/>
-          <w:szCs w:val="24"/>
-        </w:rPr>
-        <w:t>guidelines.</w:t>
-      </w:r>
-    </w:p>
-    <w:p>
-      <w:pPr>
-        <w:contextualSpacing/>
-        <w:jc w:val="both"/>
-        <w:rPr>
-          <w:rFonts w:ascii="Times New Roman" w:hAnsi="Times New Roman" w:cs="Times New Roman"/>
-          <w:sz w:val="24"/>
-          <w:szCs w:val="24"/>
-        </w:rPr>
-      </w:pPr>
-      <w:r>
-        <w:rPr>
-          <w:rFonts w:ascii="Times New Roman" w:hAnsi="Times New Roman" w:cs="Times New Roman"/>
-          <w:sz w:val="24"/>
-          <w:szCs w:val="24"/>
-        </w:rPr>
-        <w:t>15</w:t>
-      </w:r>
-      <w:r>
-        <w:rPr>
-          <w:rFonts w:ascii="Times New Roman" w:hAnsi="Times New Roman" w:cs="Times New Roman"/>
-          <w:sz w:val="24"/>
-          <w:szCs w:val="24"/>
-          <w:vertAlign w:val="superscript"/>
-        </w:rPr>
-        <w:t>th</w:t>
-      </w:r>
-      <w:r>
-        <w:rPr>
-          <w:rFonts w:ascii="Times New Roman" w:hAnsi="Times New Roman" w:cs="Times New Roman"/>
-          <w:sz w:val="24"/>
-          <w:szCs w:val="24"/>
-        </w:rPr>
-        <w:t xml:space="preserve"> June 2023-studying for the digitisation </w:t>
-      </w:r>
-      <w:r>
-        <w:rPr>
-          <w:rFonts w:ascii="Times New Roman" w:hAnsi="Times New Roman" w:cs="Times New Roman"/>
-          <w:sz w:val="24"/>
-          <w:szCs w:val="24"/>
-        </w:rPr>
-        <w:t>project.</w:t>
-      </w:r>
-    </w:p>
-    <w:p>
-      <w:pPr>
-        <w:contextualSpacing/>
-        <w:jc w:val="both"/>
-        <w:rPr>
-          <w:rFonts w:ascii="Times New Roman" w:hAnsi="Times New Roman" w:cs="Times New Roman"/>
-          <w:sz w:val="24"/>
-          <w:szCs w:val="24"/>
-        </w:rPr>
-      </w:pPr>
-      <w:r>
-        <w:rPr>
-          <w:rFonts w:ascii="Times New Roman" w:hAnsi="Times New Roman" w:cs="Times New Roman"/>
-          <w:sz w:val="24"/>
-          <w:szCs w:val="24"/>
-        </w:rPr>
-        <w:t>From 15</w:t>
-      </w:r>
-      <w:r>
-        <w:rPr>
-          <w:rFonts w:ascii="Times New Roman" w:hAnsi="Times New Roman" w:cs="Times New Roman"/>
-          <w:sz w:val="24"/>
-          <w:szCs w:val="24"/>
-          <w:vertAlign w:val="superscript"/>
-        </w:rPr>
-        <w:t>th</w:t>
-      </w:r>
-      <w:r>
-        <w:rPr>
-          <w:rFonts w:ascii="Times New Roman" w:hAnsi="Times New Roman" w:cs="Times New Roman"/>
-          <w:sz w:val="24"/>
-          <w:szCs w:val="24"/>
-        </w:rPr>
-        <w:t xml:space="preserve"> June to 17</w:t>
-      </w:r>
-      <w:r>
-        <w:rPr>
-          <w:rFonts w:ascii="Times New Roman" w:hAnsi="Times New Roman" w:cs="Times New Roman"/>
-          <w:sz w:val="24"/>
-          <w:szCs w:val="24"/>
-          <w:vertAlign w:val="superscript"/>
-        </w:rPr>
-        <w:t>th</w:t>
-      </w:r>
-      <w:r>
-        <w:rPr>
-          <w:rFonts w:ascii="Times New Roman" w:hAnsi="Times New Roman" w:cs="Times New Roman"/>
-          <w:sz w:val="24"/>
-          <w:szCs w:val="24"/>
-        </w:rPr>
-        <w:t xml:space="preserve"> </w:t>
-      </w:r>
-      <w:r>
-        <w:rPr>
-          <w:rFonts w:ascii="Times New Roman" w:hAnsi="Times New Roman" w:cs="Times New Roman"/>
-          <w:sz w:val="24"/>
-          <w:szCs w:val="24"/>
-        </w:rPr>
-        <w:t>June</w:t>
-      </w:r>
-      <w:r>
-        <w:rPr>
-          <w:rFonts w:ascii="Times New Roman" w:hAnsi="Times New Roman" w:cs="Times New Roman"/>
-          <w:sz w:val="24"/>
-          <w:szCs w:val="24"/>
-        </w:rPr>
-        <w:t xml:space="preserve"> 2023-scanning</w:t>
-      </w:r>
-    </w:p>
-    <w:p>
-      <w:pPr>
-        <w:contextualSpacing/>
-        <w:jc w:val="both"/>
-        <w:rPr>
-          <w:rFonts w:ascii="Times New Roman" w:hAnsi="Times New Roman" w:cs="Times New Roman"/>
-          <w:sz w:val="24"/>
-          <w:szCs w:val="24"/>
-        </w:rPr>
-      </w:pPr>
-      <w:r>
-        <w:rPr>
-          <w:rFonts w:ascii="Times New Roman" w:hAnsi="Times New Roman" w:cs="Times New Roman"/>
-          <w:sz w:val="24"/>
-          <w:szCs w:val="24"/>
-        </w:rPr>
-        <w:t>21</w:t>
-      </w:r>
-      <w:r>
-        <w:rPr>
-          <w:rFonts w:ascii="Times New Roman" w:hAnsi="Times New Roman" w:cs="Times New Roman"/>
-          <w:sz w:val="24"/>
-          <w:szCs w:val="24"/>
-          <w:vertAlign w:val="superscript"/>
-        </w:rPr>
-        <w:t>st</w:t>
-      </w:r>
-      <w:r>
-        <w:rPr>
-          <w:rFonts w:ascii="Times New Roman" w:hAnsi="Times New Roman" w:cs="Times New Roman"/>
-          <w:sz w:val="24"/>
-          <w:szCs w:val="24"/>
-        </w:rPr>
-        <w:t xml:space="preserve"> June 2023-A</w:t>
-      </w:r>
-      <w:r>
-        <w:rPr>
-          <w:rFonts w:ascii="Times New Roman" w:hAnsi="Times New Roman" w:cs="Times New Roman"/>
-          <w:sz w:val="24"/>
-          <w:szCs w:val="24"/>
-        </w:rPr>
-        <w:t xml:space="preserve">BBYY </w:t>
-      </w:r>
-      <w:r>
-        <w:rPr>
-          <w:rFonts w:ascii="Times New Roman" w:hAnsi="Times New Roman" w:cs="Times New Roman"/>
-          <w:sz w:val="24"/>
-          <w:szCs w:val="24"/>
-        </w:rPr>
-        <w:t>FineReader-OCR 1</w:t>
-      </w:r>
-    </w:p>
-    <w:p>
-      <w:pPr>
-        <w:contextualSpacing/>
-        <w:jc w:val="both"/>
-        <w:rPr>
-          <w:rFonts w:ascii="Times New Roman" w:hAnsi="Times New Roman" w:cs="Times New Roman"/>
-          <w:sz w:val="24"/>
-          <w:szCs w:val="24"/>
-        </w:rPr>
-      </w:pPr>
-      <w:r>
-        <w:rPr>
-          <w:rFonts w:ascii="Times New Roman" w:hAnsi="Times New Roman" w:cs="Times New Roman"/>
-          <w:sz w:val="24"/>
-          <w:szCs w:val="24"/>
-        </w:rPr>
-        <w:t>22</w:t>
-      </w:r>
-      <w:r>
-        <w:rPr>
-          <w:rFonts w:ascii="Times New Roman" w:hAnsi="Times New Roman" w:cs="Times New Roman"/>
-          <w:sz w:val="24"/>
-          <w:szCs w:val="24"/>
-          <w:vertAlign w:val="superscript"/>
-        </w:rPr>
-        <w:t>nd</w:t>
-      </w:r>
-      <w:r>
-        <w:rPr>
-          <w:rFonts w:ascii="Times New Roman" w:hAnsi="Times New Roman" w:cs="Times New Roman"/>
-          <w:sz w:val="24"/>
-          <w:szCs w:val="24"/>
-        </w:rPr>
-        <w:t xml:space="preserve"> June 2023-Trying to convert PDF into text with A</w:t>
-      </w:r>
-      <w:r>
-        <w:rPr>
-          <w:rFonts w:ascii="Times New Roman" w:hAnsi="Times New Roman" w:cs="Times New Roman"/>
-          <w:sz w:val="24"/>
-          <w:szCs w:val="24"/>
-        </w:rPr>
-        <w:t xml:space="preserve">BBYY </w:t>
-      </w:r>
-      <w:r>
-        <w:rPr>
-          <w:rFonts w:ascii="Times New Roman" w:hAnsi="Times New Roman" w:cs="Times New Roman"/>
-          <w:sz w:val="24"/>
-          <w:szCs w:val="24"/>
-        </w:rPr>
-        <w:t>FineReader</w:t>
-      </w:r>
-    </w:p>
-    <w:p>
-      <w:pPr>
-        <w:contextualSpacing/>
-        <w:jc w:val="both"/>
-        <w:rPr>
-          <w:rFonts w:ascii="Times New Roman" w:hAnsi="Times New Roman" w:cs="Times New Roman"/>
-          <w:sz w:val="24"/>
-          <w:szCs w:val="24"/>
-        </w:rPr>
-      </w:pPr>
-      <w:r>
-        <w:rPr>
-          <w:rFonts w:ascii="Times New Roman" w:hAnsi="Times New Roman" w:cs="Times New Roman"/>
-          <w:sz w:val="24"/>
-          <w:szCs w:val="24"/>
-        </w:rPr>
-        <w:t>22</w:t>
-      </w:r>
-      <w:r>
-        <w:rPr>
-          <w:rFonts w:ascii="Times New Roman" w:hAnsi="Times New Roman" w:cs="Times New Roman"/>
-          <w:sz w:val="24"/>
-          <w:szCs w:val="24"/>
-          <w:vertAlign w:val="superscript"/>
-        </w:rPr>
-        <w:t>nd</w:t>
-      </w:r>
-      <w:r>
-        <w:rPr>
-          <w:rFonts w:ascii="Times New Roman" w:hAnsi="Times New Roman" w:cs="Times New Roman"/>
-          <w:sz w:val="24"/>
-          <w:szCs w:val="24"/>
-        </w:rPr>
-        <w:t xml:space="preserve"> June 2023-Oxygen TEI document </w:t>
-      </w:r>
-      <w:r>
-        <w:rPr>
-          <w:rFonts w:ascii="Times New Roman" w:hAnsi="Times New Roman" w:cs="Times New Roman"/>
-          <w:sz w:val="24"/>
-          <w:szCs w:val="24"/>
-        </w:rPr>
-        <w:t>started.</w:t>
-      </w:r>
-    </w:p>
-    <w:p>
-      <w:pPr>
-        <w:contextualSpacing/>
-        <w:jc w:val="both"/>
-        <w:rPr>
-          <w:rFonts w:ascii="Times New Roman" w:hAnsi="Times New Roman" w:cs="Times New Roman"/>
-          <w:sz w:val="24"/>
-          <w:szCs w:val="24"/>
-        </w:rPr>
-      </w:pPr>
-      <w:r>
-        <w:rPr>
-          <w:rFonts w:ascii="Times New Roman" w:hAnsi="Times New Roman" w:cs="Times New Roman"/>
-          <w:sz w:val="24"/>
-          <w:szCs w:val="24"/>
-        </w:rPr>
-        <w:t>From 22</w:t>
-      </w:r>
-      <w:r>
-        <w:rPr>
-          <w:rFonts w:ascii="Times New Roman" w:hAnsi="Times New Roman" w:cs="Times New Roman"/>
-          <w:sz w:val="24"/>
-          <w:szCs w:val="24"/>
-          <w:vertAlign w:val="superscript"/>
-        </w:rPr>
-        <w:t>nd</w:t>
-      </w:r>
-      <w:r>
-        <w:rPr>
-          <w:rFonts w:ascii="Times New Roman" w:hAnsi="Times New Roman" w:cs="Times New Roman"/>
-          <w:sz w:val="24"/>
-          <w:szCs w:val="24"/>
-        </w:rPr>
-        <w:t xml:space="preserve"> June to 24</w:t>
-      </w:r>
-      <w:r>
-        <w:rPr>
-          <w:rFonts w:ascii="Times New Roman" w:hAnsi="Times New Roman" w:cs="Times New Roman"/>
-          <w:sz w:val="24"/>
-          <w:szCs w:val="24"/>
-          <w:vertAlign w:val="superscript"/>
-        </w:rPr>
-        <w:t>th</w:t>
-      </w:r>
-      <w:r>
-        <w:rPr>
-          <w:rFonts w:ascii="Times New Roman" w:hAnsi="Times New Roman" w:cs="Times New Roman"/>
-          <w:sz w:val="24"/>
-          <w:szCs w:val="24"/>
-        </w:rPr>
-        <w:t xml:space="preserve"> August-Working on TEI document</w:t>
-      </w:r>
-    </w:p>
-    <w:p>
-      <w:pPr>
-        <w:contextualSpacing/>
-        <w:jc w:val="both"/>
-        <w:rPr>
-          <w:rFonts w:ascii="Times New Roman" w:hAnsi="Times New Roman" w:cs="Times New Roman"/>
-          <w:sz w:val="24"/>
-          <w:szCs w:val="24"/>
-        </w:rPr>
-      </w:pPr>
-      <w:r>
-        <w:rPr>
-          <w:rFonts w:ascii="Times New Roman" w:hAnsi="Times New Roman" w:cs="Times New Roman"/>
-          <w:sz w:val="24"/>
-          <w:szCs w:val="24"/>
-        </w:rPr>
-        <w:t>30</w:t>
-      </w:r>
-      <w:r>
-        <w:rPr>
-          <w:rFonts w:ascii="Times New Roman" w:hAnsi="Times New Roman" w:cs="Times New Roman"/>
-          <w:sz w:val="24"/>
-          <w:szCs w:val="24"/>
-          <w:vertAlign w:val="superscript"/>
-        </w:rPr>
-        <w:t>th</w:t>
-      </w:r>
-      <w:r>
-        <w:rPr>
-          <w:rFonts w:ascii="Times New Roman" w:hAnsi="Times New Roman" w:cs="Times New Roman"/>
-          <w:sz w:val="24"/>
-          <w:szCs w:val="24"/>
-        </w:rPr>
-        <w:t xml:space="preserve"> June 2023-OCRd PDF saved as editable copy in both rich text </w:t>
-      </w:r>
-      <w:r>
-        <w:rPr>
-          <w:rFonts w:ascii="Times New Roman" w:hAnsi="Times New Roman" w:cs="Times New Roman"/>
-          <w:sz w:val="24"/>
-          <w:szCs w:val="24"/>
-        </w:rPr>
-        <w:t>format</w:t>
-      </w:r>
-      <w:r>
-        <w:rPr>
-          <w:rFonts w:ascii="Times New Roman" w:hAnsi="Times New Roman" w:cs="Times New Roman"/>
-          <w:sz w:val="24"/>
-          <w:szCs w:val="24"/>
-        </w:rPr>
-        <w:t xml:space="preserve"> and </w:t>
-      </w:r>
-      <w:r>
-        <w:rPr>
-          <w:rFonts w:ascii="Times New Roman" w:hAnsi="Times New Roman" w:cs="Times New Roman"/>
-          <w:sz w:val="24"/>
-          <w:szCs w:val="24"/>
-        </w:rPr>
-        <w:t>Word.</w:t>
-      </w:r>
-    </w:p>
-    <w:p>
-      <w:pPr>
-        <w:contextualSpacing/>
-        <w:jc w:val="both"/>
-        <w:rPr>
-          <w:rFonts w:ascii="Times New Roman" w:hAnsi="Times New Roman" w:cs="Times New Roman"/>
-          <w:sz w:val="24"/>
-          <w:szCs w:val="24"/>
-        </w:rPr>
-      </w:pPr>
-      <w:r>
-        <w:rPr>
-          <w:rFonts w:ascii="Times New Roman" w:hAnsi="Times New Roman" w:cs="Times New Roman"/>
-          <w:sz w:val="24"/>
-          <w:szCs w:val="24"/>
-        </w:rPr>
-        <w:t>31</w:t>
-      </w:r>
-      <w:r>
-        <w:rPr>
-          <w:rFonts w:ascii="Times New Roman" w:hAnsi="Times New Roman" w:cs="Times New Roman"/>
-          <w:sz w:val="24"/>
-          <w:szCs w:val="24"/>
-          <w:vertAlign w:val="superscript"/>
-        </w:rPr>
-        <w:t>st</w:t>
-      </w:r>
-      <w:r>
-        <w:rPr>
-          <w:rFonts w:ascii="Times New Roman" w:hAnsi="Times New Roman" w:cs="Times New Roman"/>
-          <w:sz w:val="24"/>
-          <w:szCs w:val="24"/>
-        </w:rPr>
-        <w:t xml:space="preserve"> July 2023-studying HTML again to remind myself of the document structure and </w:t>
-      </w:r>
-      <w:r>
-        <w:rPr>
-          <w:rFonts w:ascii="Times New Roman" w:hAnsi="Times New Roman" w:cs="Times New Roman"/>
-          <w:sz w:val="24"/>
-          <w:szCs w:val="24"/>
-        </w:rPr>
-        <w:t>rules.</w:t>
-      </w:r>
-    </w:p>
-    <w:p>
-      <w:pPr>
-        <w:contextualSpacing/>
-        <w:jc w:val="both"/>
-        <w:rPr>
-          <w:rFonts w:ascii="Times New Roman" w:hAnsi="Times New Roman" w:cs="Times New Roman"/>
-          <w:sz w:val="24"/>
-          <w:szCs w:val="24"/>
-        </w:rPr>
-      </w:pPr>
-      <w:r>
-        <w:rPr>
-          <w:rFonts w:ascii="Times New Roman" w:hAnsi="Times New Roman" w:cs="Times New Roman"/>
-          <w:sz w:val="24"/>
-          <w:szCs w:val="24"/>
-        </w:rPr>
-        <w:t>1</w:t>
-      </w:r>
-      <w:r>
-        <w:rPr>
-          <w:rFonts w:ascii="Times New Roman" w:hAnsi="Times New Roman" w:cs="Times New Roman"/>
-          <w:sz w:val="24"/>
-          <w:szCs w:val="24"/>
-          <w:vertAlign w:val="superscript"/>
-        </w:rPr>
-        <w:t>st</w:t>
-      </w:r>
-      <w:r>
-        <w:rPr>
-          <w:rFonts w:ascii="Times New Roman" w:hAnsi="Times New Roman" w:cs="Times New Roman"/>
-          <w:sz w:val="24"/>
-          <w:szCs w:val="24"/>
-        </w:rPr>
-        <w:t xml:space="preserve"> August 2023-DCHM template-main-downloaded as HTPPS from Wout’s page</w:t>
-      </w:r>
-    </w:p>
-    <w:p>
-      <w:pPr>
-        <w:contextualSpacing/>
-        <w:jc w:val="both"/>
-        <w:rPr>
-          <w:rFonts w:ascii="Times New Roman" w:hAnsi="Times New Roman" w:cs="Times New Roman"/>
-          <w:sz w:val="24"/>
-          <w:szCs w:val="24"/>
-        </w:rPr>
-      </w:pPr>
-      <w:r>
-        <w:rPr>
-          <w:rFonts w:ascii="Times New Roman" w:hAnsi="Times New Roman" w:cs="Times New Roman"/>
-          <w:sz w:val="24"/>
-          <w:szCs w:val="24"/>
-        </w:rPr>
-        <w:t>1</w:t>
-      </w:r>
-      <w:r>
-        <w:rPr>
-          <w:rFonts w:ascii="Times New Roman" w:hAnsi="Times New Roman" w:cs="Times New Roman"/>
-          <w:sz w:val="24"/>
-          <w:szCs w:val="24"/>
-          <w:vertAlign w:val="superscript"/>
-        </w:rPr>
-        <w:t>st</w:t>
-      </w:r>
-      <w:r>
-        <w:rPr>
-          <w:rFonts w:ascii="Times New Roman" w:hAnsi="Times New Roman" w:cs="Times New Roman"/>
-          <w:sz w:val="24"/>
-          <w:szCs w:val="24"/>
-        </w:rPr>
-        <w:t xml:space="preserve"> August 2023-DIY-frankensTEIn-main downloaded</w:t>
-      </w:r>
-    </w:p>
-    <w:p>
-      <w:pPr>
-        <w:contextualSpacing/>
-        <w:jc w:val="both"/>
-        <w:rPr>
-          <w:rFonts w:ascii="Times New Roman" w:hAnsi="Times New Roman" w:cs="Times New Roman"/>
-          <w:sz w:val="24"/>
-          <w:szCs w:val="24"/>
-        </w:rPr>
-      </w:pPr>
-      <w:r>
-        <w:rPr>
-          <w:rFonts w:ascii="Times New Roman" w:hAnsi="Times New Roman" w:cs="Times New Roman"/>
-          <w:sz w:val="24"/>
-          <w:szCs w:val="24"/>
-        </w:rPr>
-        <w:t>1</w:t>
-      </w:r>
-      <w:r>
-        <w:rPr>
-          <w:rFonts w:ascii="Times New Roman" w:hAnsi="Times New Roman" w:cs="Times New Roman"/>
-          <w:sz w:val="24"/>
-          <w:szCs w:val="24"/>
-          <w:vertAlign w:val="superscript"/>
-        </w:rPr>
-        <w:t>st</w:t>
-      </w:r>
-      <w:r>
-        <w:rPr>
-          <w:rFonts w:ascii="Times New Roman" w:hAnsi="Times New Roman" w:cs="Times New Roman"/>
-          <w:sz w:val="24"/>
-          <w:szCs w:val="24"/>
-        </w:rPr>
-        <w:t xml:space="preserve"> Aug 2023-Book illustrations saved in Word document to be placed within the transcribed </w:t>
-      </w:r>
-      <w:r>
-        <w:rPr>
-          <w:rFonts w:ascii="Times New Roman" w:hAnsi="Times New Roman" w:cs="Times New Roman"/>
-          <w:sz w:val="24"/>
-          <w:szCs w:val="24"/>
-        </w:rPr>
-        <w:t>text.</w:t>
-      </w:r>
-    </w:p>
-    <w:p>
-      <w:pPr>
-        <w:contextualSpacing/>
-        <w:jc w:val="both"/>
-        <w:rPr>
-          <w:rFonts w:ascii="Times New Roman" w:hAnsi="Times New Roman" w:cs="Times New Roman"/>
-          <w:sz w:val="24"/>
-          <w:szCs w:val="24"/>
-        </w:rPr>
-      </w:pPr>
-      <w:r>
-        <w:rPr>
-          <w:rFonts w:ascii="Times New Roman" w:hAnsi="Times New Roman" w:cs="Times New Roman"/>
-          <w:sz w:val="24"/>
-          <w:szCs w:val="24"/>
-        </w:rPr>
-        <w:lastRenderedPageBreak/>
-        <w:t>2</w:t>
-      </w:r>
-      <w:r>
-        <w:rPr>
-          <w:rFonts w:ascii="Times New Roman" w:hAnsi="Times New Roman" w:cs="Times New Roman"/>
-          <w:sz w:val="24"/>
-          <w:szCs w:val="24"/>
-          <w:vertAlign w:val="superscript"/>
-        </w:rPr>
-        <w:t>nd</w:t>
-      </w:r>
-      <w:r>
-        <w:rPr>
-          <w:rFonts w:ascii="Times New Roman" w:hAnsi="Times New Roman" w:cs="Times New Roman"/>
-          <w:sz w:val="24"/>
-          <w:szCs w:val="24"/>
-        </w:rPr>
-        <w:t xml:space="preserve"> Aug 2023-Book illustrations saved as </w:t>
-      </w:r>
-      <w:r>
-        <w:rPr>
-          <w:rFonts w:ascii="Times New Roman" w:hAnsi="Times New Roman" w:cs="Times New Roman"/>
-          <w:sz w:val="24"/>
-          <w:szCs w:val="24"/>
-        </w:rPr>
-        <w:t>JPEG.</w:t>
-      </w:r>
-    </w:p>
-    <w:p>
-      <w:pPr>
-        <w:contextualSpacing/>
-        <w:jc w:val="both"/>
-        <w:rPr>
-          <w:rFonts w:ascii="Times New Roman" w:hAnsi="Times New Roman" w:cs="Times New Roman"/>
-          <w:sz w:val="24"/>
-          <w:szCs w:val="24"/>
-        </w:rPr>
-      </w:pPr>
-      <w:r>
-        <w:rPr>
-          <w:rFonts w:ascii="Times New Roman" w:hAnsi="Times New Roman" w:cs="Times New Roman"/>
-          <w:sz w:val="24"/>
-          <w:szCs w:val="24"/>
-        </w:rPr>
-        <w:t>3</w:t>
-      </w:r>
-      <w:r>
-        <w:rPr>
-          <w:rFonts w:ascii="Times New Roman" w:hAnsi="Times New Roman" w:cs="Times New Roman"/>
-          <w:sz w:val="24"/>
-          <w:szCs w:val="24"/>
-          <w:vertAlign w:val="superscript"/>
-        </w:rPr>
-        <w:t>rd</w:t>
-      </w:r>
-      <w:r>
-        <w:rPr>
-          <w:rFonts w:ascii="Times New Roman" w:hAnsi="Times New Roman" w:cs="Times New Roman"/>
-          <w:sz w:val="24"/>
-          <w:szCs w:val="24"/>
-        </w:rPr>
-        <w:t xml:space="preserve"> August 2023-</w:t>
-      </w:r>
-      <w:r>
-        <w:rPr>
-          <w:rFonts w:ascii="Times New Roman" w:hAnsi="Times New Roman" w:cs="Times New Roman"/>
-          <w:sz w:val="24"/>
-          <w:szCs w:val="24"/>
-        </w:rPr>
-        <w:t xml:space="preserve">Working on the HTML, CSS and TEI </w:t>
-      </w:r>
-      <w:r>
-        <w:rPr>
-          <w:rFonts w:ascii="Times New Roman" w:hAnsi="Times New Roman" w:cs="Times New Roman"/>
-          <w:sz w:val="24"/>
-          <w:szCs w:val="24"/>
-        </w:rPr>
-        <w:t>files.</w:t>
-      </w:r>
-    </w:p>
-    <w:p>
-      <w:pPr>
-        <w:contextualSpacing/>
-        <w:jc w:val="both"/>
-        <w:rPr>
-          <w:rFonts w:ascii="Times New Roman" w:hAnsi="Times New Roman" w:cs="Times New Roman"/>
-          <w:sz w:val="24"/>
-          <w:szCs w:val="24"/>
-        </w:rPr>
-      </w:pPr>
-      <w:r>
-        <w:rPr>
-          <w:rFonts w:ascii="Times New Roman" w:hAnsi="Times New Roman" w:cs="Times New Roman"/>
-          <w:sz w:val="24"/>
-          <w:szCs w:val="24"/>
-        </w:rPr>
-        <w:t>31</w:t>
-      </w:r>
-      <w:r>
-        <w:rPr>
-          <w:rFonts w:ascii="Times New Roman" w:hAnsi="Times New Roman" w:cs="Times New Roman"/>
-          <w:sz w:val="24"/>
-          <w:szCs w:val="24"/>
-          <w:vertAlign w:val="superscript"/>
-        </w:rPr>
-        <w:t>st</w:t>
-      </w:r>
-      <w:r>
-        <w:rPr>
-          <w:rFonts w:ascii="Times New Roman" w:hAnsi="Times New Roman" w:cs="Times New Roman"/>
-          <w:sz w:val="24"/>
-          <w:szCs w:val="24"/>
-        </w:rPr>
-        <w:t xml:space="preserve"> August 2023-I started the digitisation project </w:t>
-      </w:r>
-      <w:r>
-        <w:rPr>
-          <w:rFonts w:ascii="Times New Roman" w:hAnsi="Times New Roman" w:cs="Times New Roman"/>
-          <w:sz w:val="24"/>
-          <w:szCs w:val="24"/>
-        </w:rPr>
-        <w:t>report.</w:t>
-      </w:r>
-    </w:p>
-    <w:p>
-      <w:pPr>
-        <w:contextualSpacing/>
-        <w:jc w:val="both"/>
-        <w:rPr>
-          <w:rFonts w:ascii="Times New Roman" w:hAnsi="Times New Roman" w:cs="Times New Roman"/>
-          <w:sz w:val="24"/>
-          <w:szCs w:val="24"/>
-        </w:rPr>
-      </w:pPr>
-      <w:r>
-        <w:rPr>
-          <w:rFonts w:ascii="Times New Roman" w:hAnsi="Times New Roman" w:cs="Times New Roman"/>
-          <w:sz w:val="24"/>
-          <w:szCs w:val="24"/>
-        </w:rPr>
-        <w:t>From 31</w:t>
-      </w:r>
-      <w:r>
-        <w:rPr>
-          <w:rFonts w:ascii="Times New Roman" w:hAnsi="Times New Roman" w:cs="Times New Roman"/>
-          <w:sz w:val="24"/>
-          <w:szCs w:val="24"/>
-          <w:vertAlign w:val="superscript"/>
-        </w:rPr>
-        <w:t>st</w:t>
-      </w:r>
-      <w:r>
-        <w:rPr>
-          <w:rFonts w:ascii="Times New Roman" w:hAnsi="Times New Roman" w:cs="Times New Roman"/>
-          <w:sz w:val="24"/>
-          <w:szCs w:val="24"/>
-        </w:rPr>
-        <w:t xml:space="preserve"> August 2023 to 30</w:t>
-      </w:r>
-      <w:r>
-        <w:rPr>
-          <w:rFonts w:ascii="Times New Roman" w:hAnsi="Times New Roman" w:cs="Times New Roman"/>
-          <w:sz w:val="24"/>
-          <w:szCs w:val="24"/>
-          <w:vertAlign w:val="superscript"/>
-        </w:rPr>
-        <w:t>th</w:t>
-      </w:r>
-      <w:r>
-        <w:rPr>
-          <w:rFonts w:ascii="Times New Roman" w:hAnsi="Times New Roman" w:cs="Times New Roman"/>
-          <w:sz w:val="24"/>
-          <w:szCs w:val="24"/>
-        </w:rPr>
-        <w:t xml:space="preserve"> November 2023-Working on the digitisation project report and working on the digitisation files, specially on making improvements and solving issues encountered.</w:t>
-      </w:r>
-    </w:p>
-    <w:p>
-      <w:pPr>
-        <w:contextualSpacing/>
-        <w:jc w:val="both"/>
-        <w:rPr>
-          <w:rFonts w:ascii="Times New Roman" w:hAnsi="Times New Roman" w:cs="Times New Roman"/>
-          <w:sz w:val="24"/>
-          <w:szCs w:val="24"/>
-        </w:rPr>
-      </w:pPr>
-      <w:r>
-        <w:rPr>
-          <w:rFonts w:ascii="Times New Roman" w:hAnsi="Times New Roman" w:cs="Times New Roman"/>
-          <w:sz w:val="24"/>
-          <w:szCs w:val="24"/>
-        </w:rPr>
-        <w:t>From 1</w:t>
-      </w:r>
-      <w:r>
-        <w:rPr>
-          <w:rFonts w:ascii="Times New Roman" w:hAnsi="Times New Roman" w:cs="Times New Roman"/>
-          <w:sz w:val="24"/>
-          <w:szCs w:val="24"/>
-          <w:vertAlign w:val="superscript"/>
-        </w:rPr>
-        <w:t>st</w:t>
-      </w:r>
-      <w:r>
-        <w:rPr>
-          <w:rFonts w:ascii="Times New Roman" w:hAnsi="Times New Roman" w:cs="Times New Roman"/>
-          <w:sz w:val="24"/>
-          <w:szCs w:val="24"/>
-        </w:rPr>
-        <w:t xml:space="preserve"> Dec to 14</w:t>
-      </w:r>
-      <w:r>
-        <w:rPr>
-          <w:rFonts w:ascii="Times New Roman" w:hAnsi="Times New Roman" w:cs="Times New Roman"/>
-          <w:sz w:val="24"/>
-          <w:szCs w:val="24"/>
-          <w:vertAlign w:val="superscript"/>
-        </w:rPr>
-        <w:t>th</w:t>
-      </w:r>
-      <w:r>
-        <w:rPr>
-          <w:rFonts w:ascii="Times New Roman" w:hAnsi="Times New Roman" w:cs="Times New Roman"/>
-          <w:sz w:val="24"/>
-          <w:szCs w:val="24"/>
-        </w:rPr>
-        <w:t xml:space="preserve"> Dec 2023-double checking if there are any mistakes</w:t>
-      </w:r>
-      <w:r>
-        <w:rPr>
-          <w:rFonts w:ascii="Times New Roman" w:hAnsi="Times New Roman" w:cs="Times New Roman"/>
-          <w:sz w:val="24"/>
-          <w:szCs w:val="24"/>
-        </w:rPr>
-        <w:t xml:space="preserve"> and fixing them if possible;</w:t>
-      </w:r>
-      <w:r>
-        <w:rPr>
-          <w:rFonts w:ascii="Times New Roman" w:hAnsi="Times New Roman" w:cs="Times New Roman"/>
-          <w:sz w:val="24"/>
-          <w:szCs w:val="24"/>
-        </w:rPr>
-        <w:t xml:space="preserve"> finishing the report</w:t>
-      </w:r>
-      <w:r>
-        <w:rPr>
-          <w:rFonts w:ascii="Times New Roman" w:hAnsi="Times New Roman" w:cs="Times New Roman"/>
-          <w:sz w:val="24"/>
-          <w:szCs w:val="24"/>
-        </w:rPr>
-        <w:t>;</w:t>
-      </w:r>
-      <w:r>
-        <w:rPr>
-          <w:rFonts w:ascii="Times New Roman" w:hAnsi="Times New Roman" w:cs="Times New Roman"/>
-          <w:sz w:val="24"/>
-          <w:szCs w:val="24"/>
-        </w:rPr>
-        <w:t xml:space="preserve"> and publishing the work on GitHub.</w:t>
-      </w:r>
-    </w:p>
-    <w:p>
-      <w:pPr>
-        <w:contextualSpacing/>
-        <w:jc w:val="both"/>
-        <w:rPr>
-          <w:rFonts w:ascii="Times New Roman" w:hAnsi="Times New Roman" w:cs="Times New Roman"/>
-          <w:sz w:val="24"/>
-          <w:szCs w:val="24"/>
+      <w:r>
+        <w:rPr>
+          <w:rFonts w:ascii="Times New Roman" w:hAnsi="Times New Roman" w:cs="Times New Roman"/>
+          <w:sz w:val="24"/>
+          <w:szCs w:val="24"/>
+        </w:rPr>
+        <w:t xml:space="preserve">Estimated </w:t>
+      </w:r>
+      <w:r>
+        <w:rPr>
+          <w:rFonts w:ascii="Times New Roman" w:hAnsi="Times New Roman" w:cs="Times New Roman"/>
+          <w:sz w:val="24"/>
+          <w:szCs w:val="24"/>
+        </w:rPr>
+        <w:t xml:space="preserve">number of </w:t>
+      </w:r>
+      <w:r>
+        <w:rPr>
+          <w:rFonts w:ascii="Times New Roman" w:hAnsi="Times New Roman" w:cs="Times New Roman"/>
+          <w:sz w:val="24"/>
+          <w:szCs w:val="24"/>
+        </w:rPr>
+        <w:t xml:space="preserve">hours worked: 320 </w:t>
+      </w:r>
+      <w:r>
+        <w:rPr>
+          <w:rFonts w:ascii="Times New Roman" w:hAnsi="Times New Roman" w:cs="Times New Roman"/>
+          <w:sz w:val="24"/>
+          <w:szCs w:val="24"/>
+        </w:rPr>
+        <w:t>hours.</w:t>
+      </w:r>
+    </w:p>
+    <w:p>
+      <w:pPr>
+        <w:contextualSpacing/>
+        <w:jc w:val="both"/>
+        <w:rPr>
+          <w:rFonts w:ascii="Times New Roman" w:hAnsi="Times New Roman" w:cs="Times New Roman"/>
+          <w:sz w:val="32"/>
+          <w:szCs w:val="32"/>
         </w:rPr>
       </w:pPr>
     </w:p>
@@ -8047,60 +8007,18 @@
       <w:r>
         <w:rPr>
           <w:rFonts w:ascii="Times New Roman" w:hAnsi="Times New Roman" w:cs="Times New Roman"/>
-          <w:sz w:val="24"/>
-          <w:szCs w:val="24"/>
-        </w:rPr>
-        <w:t xml:space="preserve">Estimated </w:t>
-      </w:r>
-      <w:r>
-        <w:rPr>
-          <w:rFonts w:ascii="Times New Roman" w:hAnsi="Times New Roman" w:cs="Times New Roman"/>
-          <w:sz w:val="24"/>
-          <w:szCs w:val="24"/>
-        </w:rPr>
-        <w:t xml:space="preserve">number of </w:t>
-      </w:r>
-      <w:r>
-        <w:rPr>
-          <w:rFonts w:ascii="Times New Roman" w:hAnsi="Times New Roman" w:cs="Times New Roman"/>
-          <w:sz w:val="24"/>
-          <w:szCs w:val="24"/>
-        </w:rPr>
-        <w:t xml:space="preserve">hours worked: 320 </w:t>
-      </w:r>
-      <w:r>
-        <w:rPr>
-          <w:rFonts w:ascii="Times New Roman" w:hAnsi="Times New Roman" w:cs="Times New Roman"/>
-          <w:sz w:val="24"/>
-          <w:szCs w:val="24"/>
-        </w:rPr>
-        <w:t>hours.</w:t>
-      </w:r>
-    </w:p>
-    <w:p>
-      <w:pPr>
-        <w:contextualSpacing/>
-        <w:jc w:val="both"/>
-        <w:rPr>
-          <w:rFonts w:ascii="Times New Roman" w:hAnsi="Times New Roman" w:cs="Times New Roman"/>
-          <w:sz w:val="32"/>
-          <w:szCs w:val="32"/>
-        </w:rPr>
-      </w:pPr>
-    </w:p>
-    <w:p>
-      <w:pPr>
-        <w:contextualSpacing/>
-        <w:jc w:val="both"/>
-        <w:rPr>
-          <w:rFonts w:ascii="Times New Roman" w:hAnsi="Times New Roman" w:cs="Times New Roman"/>
           <w:b/>
           <w:bCs/>
           <w:sz w:val="28"/>
           <w:szCs w:val="28"/>
         </w:rPr>
-      </w:pPr>
-      <w:r>
+        <w:t>Conclusion</w:t>
+      </w:r>
+    </w:p>
+    <w:p>
+      <w:pPr>
+        <w:contextualSpacing/>
+        <w:jc w:val="both"/>
         <w:rPr>
           <w:rFonts w:ascii="Times New Roman" w:hAnsi="Times New Roman" w:cs="Times New Roman"/>
           <w:b/>
@@ -8108,8 +8026,57 @@
           <w:sz w:val="28"/>
           <w:szCs w:val="28"/>
         </w:rPr>
-        <w:t>Conclusion</w:t>
-      </w:r>
+      </w:pPr>
+    </w:p>
+    <w:p>
+      <w:pPr>
+        <w:ind w:firstLine="720"/>
+        <w:contextualSpacing/>
+        <w:jc w:val="both"/>
+        <w:rPr>
+          <w:rFonts w:ascii="Times New Roman" w:hAnsi="Times New Roman" w:cs="Times New Roman"/>
+          <w:sz w:val="24"/>
+          <w:szCs w:val="24"/>
+        </w:rPr>
+      </w:pPr>
+      <w:r>
+        <w:rPr>
+          <w:rFonts w:ascii="Times New Roman" w:hAnsi="Times New Roman" w:cs="Times New Roman"/>
+          <w:sz w:val="24"/>
+          <w:szCs w:val="24"/>
+        </w:rPr>
+        <w:t xml:space="preserve">This digitisation project has </w:t>
+      </w:r>
+      <w:r>
+        <w:rPr>
+          <w:rFonts w:ascii="Times New Roman" w:hAnsi="Times New Roman" w:cs="Times New Roman"/>
+          <w:sz w:val="24"/>
+          <w:szCs w:val="24"/>
+        </w:rPr>
+        <w:t>taken more than the expected and required number of hours for the course this is a requirement for. One of the reasons is probably the scope of my project. The book chosen required more hours than expected to be digitised due to its page number and its complexity. Although the book was easy to read, as it was not handwritten and it was in good condition, there were a lot of different details to encode, including chapter numbers, names and subheadings, recurrent page headings, page numbers and folio letters, illustrations, just to name a few.</w:t>
+      </w:r>
+    </w:p>
+    <w:p>
+      <w:pPr>
+        <w:contextualSpacing/>
+        <w:jc w:val="both"/>
+        <w:rPr>
+          <w:rFonts w:ascii="Times New Roman" w:hAnsi="Times New Roman" w:cs="Times New Roman"/>
+          <w:sz w:val="32"/>
+          <w:szCs w:val="32"/>
+        </w:rPr>
+      </w:pPr>
+    </w:p>
+    <w:p>
+      <w:pPr>
+        <w:contextualSpacing/>
+        <w:jc w:val="both"/>
+        <w:rPr>
+          <w:rFonts w:ascii="Times New Roman" w:hAnsi="Times New Roman" w:cs="Times New Roman"/>
+          <w:sz w:val="32"/>
+          <w:szCs w:val="32"/>
+        </w:rPr>
+      </w:pPr>
     </w:p>
     <w:p>
       <w:pPr>
@@ -8123,61 +8090,7 @@
           <w:szCs w:val="28"/>
         </w:rPr>
       </w:pPr>
-    </w:p>
-    <w:p>
-      <w:pPr>
-        <w:ind w:firstLine="720"/>
-        <w:contextualSpacing/>
-        <w:jc w:val="both"/>
-        <w:rPr>
-          <w:rFonts w:ascii="Times New Roman" w:hAnsi="Times New Roman" w:cs="Times New Roman"/>
-          <w:sz w:val="24"/>
-          <w:szCs w:val="24"/>
-        </w:rPr>
-      </w:pPr>
-      <w:r>
-        <w:rPr>
-          <w:rFonts w:ascii="Times New Roman" w:hAnsi="Times New Roman" w:cs="Times New Roman"/>
-          <w:sz w:val="24"/>
-          <w:szCs w:val="24"/>
-        </w:rPr>
-        <w:t xml:space="preserve">This digitisation project has </w:t>
-      </w:r>
-      <w:r>
-        <w:rPr>
-          <w:rFonts w:ascii="Times New Roman" w:hAnsi="Times New Roman" w:cs="Times New Roman"/>
-          <w:sz w:val="24"/>
-          <w:szCs w:val="24"/>
-        </w:rPr>
-        <w:t>taken more than the expected and required number of hours for the course this is a requirement for. One of the reasons is probably the scope of my project. The book chosen required more hours than expected to be digitised due to its page number and its complexity. Although the book was easy to read, as it was not handwritten and it was in good condition, there were a lot of different details to encode, including chapter numbers, names and subheadings, recurrent page headings, page numbers and folio letters, illustrations, just to name a few.</w:t>
-      </w:r>
-    </w:p>
-    <w:p>
-      <w:pPr>
-        <w:contextualSpacing/>
-        <w:jc w:val="both"/>
-        <w:rPr>
-          <w:rFonts w:ascii="Times New Roman" w:hAnsi="Times New Roman" w:cs="Times New Roman"/>
-          <w:sz w:val="32"/>
-          <w:szCs w:val="32"/>
-        </w:rPr>
-      </w:pPr>
-    </w:p>
-    <w:p>
-      <w:pPr>
-        <w:contextualSpacing/>
-        <w:jc w:val="both"/>
-        <w:rPr>
-          <w:rFonts w:ascii="Times New Roman" w:hAnsi="Times New Roman" w:cs="Times New Roman"/>
-          <w:sz w:val="32"/>
-          <w:szCs w:val="32"/>
-        </w:rPr>
-      </w:pPr>
-    </w:p>
-    <w:p>
-      <w:pPr>
-        <w:contextualSpacing/>
-        <w:jc w:val="both"/>
+      <w:r>
         <w:rPr>
           <w:rFonts w:ascii="Times New Roman" w:hAnsi="Times New Roman" w:cs="Times New Roman"/>
           <w:b/>
@@ -8185,15 +8098,6 @@
           <w:sz w:val="28"/>
           <w:szCs w:val="28"/>
         </w:rPr>
-      </w:pPr>
-      <w:r>
-        <w:rPr>
-          <w:rFonts w:ascii="Times New Roman" w:hAnsi="Times New Roman" w:cs="Times New Roman"/>
-          <w:b/>
-          <w:bCs/>
-          <w:sz w:val="28"/>
-          <w:szCs w:val="28"/>
-        </w:rPr>
         <w:t>References</w:t>
       </w:r>
     </w:p>
@@ -8218,25 +8122,14 @@
           <w:szCs w:val="24"/>
         </w:rPr>
       </w:pPr>
-      <w:proofErr w:type="spellStart"/>
-      <w:r>
-        <w:rPr>
-          <w:rFonts w:ascii="Times New Roman" w:hAnsi="Times New Roman" w:cs="Times New Roman"/>
-          <w:sz w:val="24"/>
-          <w:szCs w:val="24"/>
-        </w:rPr>
-        <w:t>Altenhoner</w:t>
-      </w:r>
-      <w:proofErr w:type="spellEnd"/>
-      <w:r>
-        <w:rPr>
-          <w:rFonts w:ascii="Times New Roman" w:hAnsi="Times New Roman" w:cs="Times New Roman"/>
-          <w:sz w:val="24"/>
-          <w:szCs w:val="24"/>
-        </w:rPr>
-        <w:t xml:space="preserve">, R. et al. (2023). DFG Practical Guidelines on Digitisation. Updated version 2022. </w:t>
-      </w:r>
-      <w:proofErr w:type="spellStart"/>
+      <w:r>
+        <w:rPr>
+          <w:rFonts w:ascii="Times New Roman" w:hAnsi="Times New Roman" w:cs="Times New Roman"/>
+          <w:sz w:val="24"/>
+          <w:szCs w:val="24"/>
+        </w:rPr>
+        <w:t xml:space="preserve">Altenhoner, R. et al. (2023). DFG Practical Guidelines on Digitisation. Updated version 2022. </w:t>
+      </w:r>
       <w:r>
         <w:rPr>
           <w:rFonts w:ascii="Times New Roman" w:hAnsi="Times New Roman" w:cs="Times New Roman"/>
@@ -8247,7 +8140,6 @@
         </w:rPr>
         <w:t>Zenodo</w:t>
       </w:r>
-      <w:proofErr w:type="spellEnd"/>
       <w:r>
         <w:rPr>
           <w:rFonts w:ascii="Times New Roman" w:hAnsi="Times New Roman" w:cs="Times New Roman"/>
@@ -8264,25 +8156,7 @@
             <w:sz w:val="24"/>
             <w:szCs w:val="24"/>
           </w:rPr>
-          <w:t>https://zenodo.org/records/</w:t>
-        </w:r>
-        <w:r>
-          <w:rPr>
-            <w:rStyle w:val="Hyperlink"/>
-            <w:rFonts w:ascii="Times New Roman" w:hAnsi="Times New Roman" w:cs="Times New Roman"/>
-            <w:sz w:val="24"/>
-            <w:szCs w:val="24"/>
-          </w:rPr>
-          <w:t>7</w:t>
-        </w:r>
-        <w:r>
-          <w:rPr>
-            <w:rStyle w:val="Hyperlink"/>
-            <w:rFonts w:ascii="Times New Roman" w:hAnsi="Times New Roman" w:cs="Times New Roman"/>
-            <w:sz w:val="24"/>
-            <w:szCs w:val="24"/>
-          </w:rPr>
-          <w:t>561148</w:t>
+          <w:t>https://zenodo.org/records/7561148</w:t>
         </w:r>
       </w:hyperlink>
     </w:p>
@@ -8315,7 +8189,6 @@
         </w:rPr>
         <w:t xml:space="preserve">Bjork, L. (2015). How reproductive is a reproduction? Digital transmission of text-based documents. </w:t>
       </w:r>
-      <w:proofErr w:type="spellStart"/>
       <w:r>
         <w:rPr>
           <w:rFonts w:ascii="Times New Roman" w:hAnsi="Times New Roman" w:cs="Times New Roman"/>
@@ -8326,7 +8199,6 @@
         </w:rPr>
         <w:t>DiVA</w:t>
       </w:r>
-      <w:proofErr w:type="spellEnd"/>
       <w:r>
         <w:rPr>
           <w:rFonts w:ascii="Times New Roman" w:hAnsi="Times New Roman" w:cs="Times New Roman"/>
@@ -8343,25 +8215,7 @@
             <w:sz w:val="24"/>
             <w:szCs w:val="24"/>
           </w:rPr>
-          <w:t>https://www.diva-portal.org/smash/record.jsf?dswid=-7983&amp;pid=diva2%3A860844&amp;c=1&amp;searchType=SIMPLE&amp;language=en&amp;query=how+reproductive+is+a+reproduction&amp;af=%5B%22publicationTypeCode%3AmonographDoctoralThesis%22%5D&amp;aq=%5B%5B%5D%5D&amp;aq2=%5B%5B%5D%5D&amp;aqe=%5B%5D&amp;noOfRows=50&amp;sortOrder=autho</w:t>
-        </w:r>
-        <w:r>
-          <w:rPr>
-            <w:rStyle w:val="Hyperlink"/>
-            <w:rFonts w:ascii="Times New Roman" w:hAnsi="Times New Roman" w:cs="Times New Roman"/>
-            <w:sz w:val="24"/>
-            <w:szCs w:val="24"/>
-          </w:rPr>
-          <w:t>r</w:t>
-        </w:r>
-        <w:r>
-          <w:rPr>
-            <w:rStyle w:val="Hyperlink"/>
-            <w:rFonts w:ascii="Times New Roman" w:hAnsi="Times New Roman" w:cs="Times New Roman"/>
-            <w:sz w:val="24"/>
-            <w:szCs w:val="24"/>
-          </w:rPr>
-          <w:t>_sort_asc&amp;sortOrder2=title_sort_asc&amp;onlyFullText=false&amp;sf=all</w:t>
+          <w:t>https://www.diva-portal.org/smash/record.jsf?dswid=-7983&amp;pid=diva2%3A860844&amp;c=1&amp;searchType=SIMPLE&amp;language=en&amp;query=how+reproductive+is+a+reproduction&amp;af=%5B%22publicationTypeCode%3AmonographDoctoralThesis%22%5D&amp;aq=%5B%5B%5D%5D&amp;aq2=%5B%5B%5D%5D&amp;aqe=%5B%5D&amp;noOfRows=50&amp;sortOrder=author_sort_asc&amp;sortOrder2=title_sort_asc&amp;onlyFullText=false&amp;sf=all</w:t>
         </w:r>
       </w:hyperlink>
     </w:p>
@@ -8442,7 +8296,6 @@
         </w:rPr>
         <w:t xml:space="preserve">DFG. (2013). DGF Practical Guidelines on Digitisation. </w:t>
       </w:r>
-      <w:proofErr w:type="spellStart"/>
       <w:r>
         <w:rPr>
           <w:rFonts w:ascii="Times New Roman" w:hAnsi="Times New Roman" w:cs="Times New Roman"/>
@@ -8453,7 +8306,6 @@
         </w:rPr>
         <w:t>Studylib</w:t>
       </w:r>
-      <w:proofErr w:type="spellEnd"/>
       <w:r>
         <w:rPr>
           <w:rFonts w:ascii="Times New Roman" w:hAnsi="Times New Roman" w:cs="Times New Roman"/>
@@ -8470,25 +8322,7 @@
             <w:sz w:val="24"/>
             <w:szCs w:val="24"/>
           </w:rPr>
-          <w:t>https://studylib.net/doc/1</w:t>
-        </w:r>
-        <w:r>
-          <w:rPr>
-            <w:rStyle w:val="Hyperlink"/>
-            <w:rFonts w:ascii="Times New Roman" w:hAnsi="Times New Roman" w:cs="Times New Roman"/>
-            <w:sz w:val="24"/>
-            <w:szCs w:val="24"/>
-          </w:rPr>
-          <w:t>8</w:t>
-        </w:r>
-        <w:r>
-          <w:rPr>
-            <w:rStyle w:val="Hyperlink"/>
-            <w:rFonts w:ascii="Times New Roman" w:hAnsi="Times New Roman" w:cs="Times New Roman"/>
-            <w:sz w:val="24"/>
-            <w:szCs w:val="24"/>
-          </w:rPr>
-          <w:t>624948/dfg-practical-guidelines-on-digitisation</w:t>
+          <w:t>https://studylib.net/doc/18624948/dfg-practical-guidelines-on-digitisation</w:t>
         </w:r>
       </w:hyperlink>
     </w:p>
@@ -8626,7 +8460,6 @@
           <w:sz w:val="24"/>
           <w:szCs w:val="24"/>
         </w:rPr>
-        <w:lastRenderedPageBreak/>
         <w:t xml:space="preserve">Green, R. (1964). </w:t>
       </w:r>
       <w:r>
@@ -8669,23 +8502,13 @@
           <w:szCs w:val="24"/>
         </w:rPr>
       </w:pPr>
-      <w:proofErr w:type="spellStart"/>
-      <w:r>
-        <w:rPr>
-          <w:rFonts w:ascii="Times New Roman" w:hAnsi="Times New Roman" w:cs="Times New Roman"/>
-          <w:sz w:val="24"/>
-          <w:szCs w:val="24"/>
-        </w:rPr>
-        <w:t>Walvin</w:t>
-      </w:r>
-      <w:proofErr w:type="spellEnd"/>
-      <w:r>
-        <w:rPr>
-          <w:rFonts w:ascii="Times New Roman" w:hAnsi="Times New Roman" w:cs="Times New Roman"/>
-          <w:sz w:val="24"/>
-          <w:szCs w:val="24"/>
-        </w:rPr>
-        <w:t xml:space="preserve">, J. (1988). </w:t>
+      <w:r>
+        <w:rPr>
+          <w:rFonts w:ascii="Times New Roman" w:hAnsi="Times New Roman" w:cs="Times New Roman"/>
+          <w:sz w:val="24"/>
+          <w:szCs w:val="24"/>
+        </w:rPr>
+        <w:t xml:space="preserve">Walvin, J. (1988). </w:t>
       </w:r>
       <w:r>
         <w:rPr>
@@ -9331,6 +9154,7 @@
   <w:style w:type="character" w:default="1" w:styleId="DefaultParagraphFont">
     <w:name w:val="Default Paragraph Font"/>
     <w:uiPriority w:val="1"/>
+    <w:semiHidden/>
     <w:unhideWhenUsed/>
   </w:style>
   <w:style w:type="table" w:default="1" w:styleId="TableNormal">

</xml_diff>

<commit_message>
Change to the assets folder5
The report file has been updated again.
</commit_message>
<xml_diff>
--- a/docs/assets/DCHM_Digitization Project_Report_Vivian Lopes Valerio Hayles.docx
+++ b/docs/assets/DCHM_Digitization Project_Report_Vivian Lopes Valerio Hayles.docx
@@ -855,13 +855,23 @@
         </w:rPr>
         <w:t xml:space="preserve"> (</w:t>
       </w:r>
-      <w:r>
-        <w:rPr>
-          <w:rFonts w:ascii="Times New Roman" w:hAnsi="Times New Roman" w:cs="Times New Roman"/>
-          <w:sz w:val="24"/>
-          <w:szCs w:val="24"/>
-        </w:rPr>
-        <w:t>Altenhoner et al.</w:t>
+      <w:proofErr w:type="spellStart"/>
+      <w:r>
+        <w:rPr>
+          <w:rFonts w:ascii="Times New Roman" w:hAnsi="Times New Roman" w:cs="Times New Roman"/>
+          <w:sz w:val="24"/>
+          <w:szCs w:val="24"/>
+        </w:rPr>
+        <w:t>Altenhoner</w:t>
+      </w:r>
+      <w:proofErr w:type="spellEnd"/>
+      <w:r>
+        <w:rPr>
+          <w:rFonts w:ascii="Times New Roman" w:hAnsi="Times New Roman" w:cs="Times New Roman"/>
+          <w:sz w:val="24"/>
+          <w:szCs w:val="24"/>
+        </w:rPr>
+        <w:t xml:space="preserve"> et al.</w:t>
       </w:r>
       <w:r>
         <w:rPr>
@@ -2307,7 +2317,25 @@
           <w:sz w:val="24"/>
           <w:szCs w:val="24"/>
         </w:rPr>
-        <w:t>(Walvin, J., 1988, pp. 99-103),</w:t>
+        <w:t>(</w:t>
+      </w:r>
+      <w:proofErr w:type="spellStart"/>
+      <w:r>
+        <w:rPr>
+          <w:rFonts w:ascii="Times New Roman" w:hAnsi="Times New Roman" w:cs="Times New Roman"/>
+          <w:sz w:val="24"/>
+          <w:szCs w:val="24"/>
+        </w:rPr>
+        <w:t>Walvin</w:t>
+      </w:r>
+      <w:proofErr w:type="spellEnd"/>
+      <w:r>
+        <w:rPr>
+          <w:rFonts w:ascii="Times New Roman" w:hAnsi="Times New Roman" w:cs="Times New Roman"/>
+          <w:sz w:val="24"/>
+          <w:szCs w:val="24"/>
+        </w:rPr>
+        <w:t>, J., 1988, pp. 99-103),</w:t>
       </w:r>
       <w:r>
         <w:rPr>
@@ -2500,7 +2528,25 @@
           <w:sz w:val="24"/>
           <w:szCs w:val="24"/>
         </w:rPr>
-        <w:t>(Walvin, J., 1988, pp. 96-103)</w:t>
+        <w:t>(</w:t>
+      </w:r>
+      <w:proofErr w:type="spellStart"/>
+      <w:r>
+        <w:rPr>
+          <w:rFonts w:ascii="Times New Roman" w:hAnsi="Times New Roman" w:cs="Times New Roman"/>
+          <w:sz w:val="24"/>
+          <w:szCs w:val="24"/>
+        </w:rPr>
+        <w:t>Walvin</w:t>
+      </w:r>
+      <w:proofErr w:type="spellEnd"/>
+      <w:r>
+        <w:rPr>
+          <w:rFonts w:ascii="Times New Roman" w:hAnsi="Times New Roman" w:cs="Times New Roman"/>
+          <w:sz w:val="24"/>
+          <w:szCs w:val="24"/>
+        </w:rPr>
+        <w:t>, J., 1988, pp. 96-103)</w:t>
       </w:r>
       <w:r>
         <w:rPr>
@@ -2601,7 +2647,25 @@
           <w:sz w:val="24"/>
           <w:szCs w:val="24"/>
         </w:rPr>
-        <w:t xml:space="preserve">According to Walvin, J. (1988), British civility was </w:t>
+        <w:t xml:space="preserve">According to </w:t>
+      </w:r>
+      <w:proofErr w:type="spellStart"/>
+      <w:r>
+        <w:rPr>
+          <w:rFonts w:ascii="Times New Roman" w:hAnsi="Times New Roman" w:cs="Times New Roman"/>
+          <w:sz w:val="24"/>
+          <w:szCs w:val="24"/>
+        </w:rPr>
+        <w:t>Walvin</w:t>
+      </w:r>
+      <w:proofErr w:type="spellEnd"/>
+      <w:r>
+        <w:rPr>
+          <w:rFonts w:ascii="Times New Roman" w:hAnsi="Times New Roman" w:cs="Times New Roman"/>
+          <w:sz w:val="24"/>
+          <w:szCs w:val="24"/>
+        </w:rPr>
+        <w:t xml:space="preserve">, J. (1988), British civility was </w:t>
       </w:r>
       <w:r>
         <w:rPr>
@@ -5722,7 +5786,25 @@
           <w:sz w:val="24"/>
           <w:szCs w:val="24"/>
         </w:rPr>
-        <w:t xml:space="preserve"> and it is signified by a &lt;teiHeader&gt; element.</w:t>
+        <w:t xml:space="preserve"> and it is signified by a &lt;</w:t>
+      </w:r>
+      <w:proofErr w:type="spellStart"/>
+      <w:r>
+        <w:rPr>
+          <w:rFonts w:ascii="Times New Roman" w:hAnsi="Times New Roman" w:cs="Times New Roman"/>
+          <w:sz w:val="24"/>
+          <w:szCs w:val="24"/>
+        </w:rPr>
+        <w:t>teiHeader</w:t>
+      </w:r>
+      <w:proofErr w:type="spellEnd"/>
+      <w:r>
+        <w:rPr>
+          <w:rFonts w:ascii="Times New Roman" w:hAnsi="Times New Roman" w:cs="Times New Roman"/>
+          <w:sz w:val="24"/>
+          <w:szCs w:val="24"/>
+        </w:rPr>
+        <w:t>&gt; element.</w:t>
       </w:r>
     </w:p>
     <w:p>
@@ -6828,7 +6910,25 @@
           <w:sz w:val="24"/>
           <w:szCs w:val="24"/>
         </w:rPr>
-        <w:t xml:space="preserve">scanner user guide about how to actually do scanning.  Overhead scanner not very intuitive.  FOr instance how to </w:t>
+        <w:t xml:space="preserve">scanner user guide about how to actually do scanning.  Overhead scanner not very intuitive.  </w:t>
+      </w:r>
+      <w:proofErr w:type="spellStart"/>
+      <w:r>
+        <w:rPr>
+          <w:rFonts w:ascii="Times New Roman" w:hAnsi="Times New Roman" w:cs="Times New Roman"/>
+          <w:sz w:val="24"/>
+          <w:szCs w:val="24"/>
+        </w:rPr>
+        <w:t>FOr</w:t>
+      </w:r>
+      <w:proofErr w:type="spellEnd"/>
+      <w:r>
+        <w:rPr>
+          <w:rFonts w:ascii="Times New Roman" w:hAnsi="Times New Roman" w:cs="Times New Roman"/>
+          <w:sz w:val="24"/>
+          <w:szCs w:val="24"/>
+        </w:rPr>
+        <w:t xml:space="preserve"> instance how to </w:t>
       </w:r>
       <w:r>
         <w:rPr>
@@ -6844,7 +6944,25 @@
           <w:sz w:val="24"/>
           <w:szCs w:val="24"/>
         </w:rPr>
-        <w:t xml:space="preserve"> the appropriate resolution and colour depth.  How to save in different formats, and what that meant in practice, (e.g. what did the WordOCR file actually give you).</w:t>
+        <w:t xml:space="preserve"> the appropriate resolution and colour depth.  How to save in different formats, and what that meant in practice, (e.g. what did the </w:t>
+      </w:r>
+      <w:proofErr w:type="spellStart"/>
+      <w:r>
+        <w:rPr>
+          <w:rFonts w:ascii="Times New Roman" w:hAnsi="Times New Roman" w:cs="Times New Roman"/>
+          <w:sz w:val="24"/>
+          <w:szCs w:val="24"/>
+        </w:rPr>
+        <w:t>WordOCR</w:t>
+      </w:r>
+      <w:proofErr w:type="spellEnd"/>
+      <w:r>
+        <w:rPr>
+          <w:rFonts w:ascii="Times New Roman" w:hAnsi="Times New Roman" w:cs="Times New Roman"/>
+          <w:sz w:val="24"/>
+          <w:szCs w:val="24"/>
+        </w:rPr>
+        <w:t xml:space="preserve"> file actually give you).</w:t>
       </w:r>
     </w:p>
     <w:p>
@@ -7825,7 +7943,23 @@
           <w:sz w:val="24"/>
           <w:szCs w:val="24"/>
         </w:rPr>
-        <w:t xml:space="preserve"> November 2023-Working on the digitisation project report and working on the digitisation files, specially on making improvements and solving issues encountered.</w:t>
+        <w:t xml:space="preserve"> November 2023-Working on the digitisation project report and working on the digitisation files, </w:t>
+      </w:r>
+      <w:r>
+        <w:rPr>
+          <w:rFonts w:ascii="Times New Roman" w:hAnsi="Times New Roman" w:cs="Times New Roman"/>
+          <w:sz w:val="24"/>
+          <w:szCs w:val="24"/>
+        </w:rPr>
+        <w:t>especially</w:t>
+      </w:r>
+      <w:r>
+        <w:rPr>
+          <w:rFonts w:ascii="Times New Roman" w:hAnsi="Times New Roman" w:cs="Times New Roman"/>
+          <w:sz w:val="24"/>
+          <w:szCs w:val="24"/>
+        </w:rPr>
+        <w:t xml:space="preserve"> on making improvements and solving issues encountered.</w:t>
       </w:r>
     </w:p>
     <w:p>
@@ -8110,14 +8244,25 @@
           <w:szCs w:val="24"/>
         </w:rPr>
       </w:pPr>
-      <w:r>
-        <w:rPr>
-          <w:rFonts w:ascii="Times New Roman" w:hAnsi="Times New Roman" w:cs="Times New Roman"/>
-          <w:sz w:val="24"/>
-          <w:szCs w:val="24"/>
-        </w:rPr>
-        <w:t xml:space="preserve">Altenhoner, R. et al. (2023). DFG Practical Guidelines on Digitisation. Updated version 2022. </w:t>
-      </w:r>
+      <w:proofErr w:type="spellStart"/>
+      <w:r>
+        <w:rPr>
+          <w:rFonts w:ascii="Times New Roman" w:hAnsi="Times New Roman" w:cs="Times New Roman"/>
+          <w:sz w:val="24"/>
+          <w:szCs w:val="24"/>
+        </w:rPr>
+        <w:t>Altenhoner</w:t>
+      </w:r>
+      <w:proofErr w:type="spellEnd"/>
+      <w:r>
+        <w:rPr>
+          <w:rFonts w:ascii="Times New Roman" w:hAnsi="Times New Roman" w:cs="Times New Roman"/>
+          <w:sz w:val="24"/>
+          <w:szCs w:val="24"/>
+        </w:rPr>
+        <w:t xml:space="preserve">, R. et al. (2023). DFG Practical Guidelines on Digitisation. Updated version 2022. </w:t>
+      </w:r>
+      <w:proofErr w:type="spellStart"/>
       <w:r>
         <w:rPr>
           <w:rFonts w:ascii="Times New Roman" w:hAnsi="Times New Roman" w:cs="Times New Roman"/>
@@ -8128,6 +8273,7 @@
         </w:rPr>
         <w:t>Zenodo</w:t>
       </w:r>
+      <w:proofErr w:type="spellEnd"/>
       <w:r>
         <w:rPr>
           <w:rFonts w:ascii="Times New Roman" w:hAnsi="Times New Roman" w:cs="Times New Roman"/>
@@ -8177,6 +8323,7 @@
         </w:rPr>
         <w:t xml:space="preserve">Bjork, L. (2015). How reproductive is a reproduction? Digital transmission of text-based documents. </w:t>
       </w:r>
+      <w:proofErr w:type="spellStart"/>
       <w:r>
         <w:rPr>
           <w:rFonts w:ascii="Times New Roman" w:hAnsi="Times New Roman" w:cs="Times New Roman"/>
@@ -8187,6 +8334,7 @@
         </w:rPr>
         <w:t>DiVA</w:t>
       </w:r>
+      <w:proofErr w:type="spellEnd"/>
       <w:r>
         <w:rPr>
           <w:rFonts w:ascii="Times New Roman" w:hAnsi="Times New Roman" w:cs="Times New Roman"/>
@@ -8284,6 +8432,7 @@
         </w:rPr>
         <w:t xml:space="preserve">DFG. (2013). DGF Practical Guidelines on Digitisation. </w:t>
       </w:r>
+      <w:proofErr w:type="spellStart"/>
       <w:r>
         <w:rPr>
           <w:rFonts w:ascii="Times New Roman" w:hAnsi="Times New Roman" w:cs="Times New Roman"/>
@@ -8294,6 +8443,7 @@
         </w:rPr>
         <w:t>Studylib</w:t>
       </w:r>
+      <w:proofErr w:type="spellEnd"/>
       <w:r>
         <w:rPr>
           <w:rFonts w:ascii="Times New Roman" w:hAnsi="Times New Roman" w:cs="Times New Roman"/>
@@ -8490,13 +8640,23 @@
           <w:szCs w:val="24"/>
         </w:rPr>
       </w:pPr>
-      <w:r>
-        <w:rPr>
-          <w:rFonts w:ascii="Times New Roman" w:hAnsi="Times New Roman" w:cs="Times New Roman"/>
-          <w:sz w:val="24"/>
-          <w:szCs w:val="24"/>
-        </w:rPr>
-        <w:t xml:space="preserve">Walvin, J. (1988). </w:t>
+      <w:proofErr w:type="spellStart"/>
+      <w:r>
+        <w:rPr>
+          <w:rFonts w:ascii="Times New Roman" w:hAnsi="Times New Roman" w:cs="Times New Roman"/>
+          <w:sz w:val="24"/>
+          <w:szCs w:val="24"/>
+        </w:rPr>
+        <w:t>Walvin</w:t>
+      </w:r>
+      <w:proofErr w:type="spellEnd"/>
+      <w:r>
+        <w:rPr>
+          <w:rFonts w:ascii="Times New Roman" w:hAnsi="Times New Roman" w:cs="Times New Roman"/>
+          <w:sz w:val="24"/>
+          <w:szCs w:val="24"/>
+        </w:rPr>
+        <w:t xml:space="preserve">, J. (1988). </w:t>
       </w:r>
       <w:r>
         <w:rPr>

</xml_diff>

<commit_message>
Change to the assets file8
The report file has been updated again, to check if it will update on GitHub.com.
</commit_message>
<xml_diff>
--- a/docs/assets/DCHM_Digitization Project_Report_Vivian Lopes Valerio Hayles.docx
+++ b/docs/assets/DCHM_Digitization Project_Report_Vivian Lopes Valerio Hayles.docx
@@ -309,6 +309,7 @@
         </w:rPr>
         <w:t xml:space="preserve">, which is part of the </w:t>
       </w:r>
+      <w:proofErr w:type="gramStart"/>
       <w:r>
         <w:rPr>
           <w:rFonts w:ascii="Times New Roman" w:hAnsi="Times New Roman" w:cs="Times New Roman"/>
@@ -327,7 +328,18 @@
           <w:szCs w:val="24"/>
           <w:shd w:val="clear" w:color="auto" w:fill="FFFFFF"/>
         </w:rPr>
-        <w:t>aster's programme: Library and Information Science, Digital Library and Information Services</w:t>
+        <w:t>aster's</w:t>
+      </w:r>
+      <w:proofErr w:type="gramEnd"/>
+      <w:r>
+        <w:rPr>
+          <w:rFonts w:ascii="Times New Roman" w:hAnsi="Times New Roman" w:cs="Times New Roman"/>
+          <w:color w:val="2D3B45"/>
+          <w:sz w:val="24"/>
+          <w:szCs w:val="24"/>
+          <w:shd w:val="clear" w:color="auto" w:fill="FFFFFF"/>
+        </w:rPr>
+        <w:t xml:space="preserve"> programme: Library and Information Science, Digital Library and Information Services</w:t>
       </w:r>
       <w:r>
         <w:rPr>
@@ -521,7 +533,29 @@
           <w:szCs w:val="24"/>
           <w:shd w:val="clear" w:color="auto" w:fill="FFFFFF"/>
         </w:rPr>
-        <w:t>to suit this particular project.  The final step w</w:t>
+        <w:t xml:space="preserve">to suit this </w:t>
+      </w:r>
+      <w:proofErr w:type="gramStart"/>
+      <w:r>
+        <w:rPr>
+          <w:rFonts w:ascii="Times New Roman" w:hAnsi="Times New Roman" w:cs="Times New Roman"/>
+          <w:color w:val="2D3B45"/>
+          <w:sz w:val="24"/>
+          <w:szCs w:val="24"/>
+          <w:shd w:val="clear" w:color="auto" w:fill="FFFFFF"/>
+        </w:rPr>
+        <w:t>particular project</w:t>
+      </w:r>
+      <w:proofErr w:type="gramEnd"/>
+      <w:r>
+        <w:rPr>
+          <w:rFonts w:ascii="Times New Roman" w:hAnsi="Times New Roman" w:cs="Times New Roman"/>
+          <w:color w:val="2D3B45"/>
+          <w:sz w:val="24"/>
+          <w:szCs w:val="24"/>
+          <w:shd w:val="clear" w:color="auto" w:fill="FFFFFF"/>
+        </w:rPr>
+        <w:t>.  The final step w</w:t>
       </w:r>
       <w:r>
         <w:rPr>
@@ -2608,15 +2642,27 @@
         </w:rPr>
         <w:t xml:space="preserve">However, it is emphasised that the protagonist’s mother is deserving of help because she is honest, </w:t>
       </w:r>
-      <w:r>
-        <w:rPr>
-          <w:rFonts w:ascii="Times New Roman" w:hAnsi="Times New Roman" w:cs="Times New Roman"/>
-          <w:color w:val="2D3B45"/>
-          <w:sz w:val="24"/>
-          <w:szCs w:val="24"/>
-          <w:shd w:val="clear" w:color="auto" w:fill="FFFFFF"/>
-        </w:rPr>
-        <w:t>humble and</w:t>
+      <w:proofErr w:type="gramStart"/>
+      <w:r>
+        <w:rPr>
+          <w:rFonts w:ascii="Times New Roman" w:hAnsi="Times New Roman" w:cs="Times New Roman"/>
+          <w:color w:val="2D3B45"/>
+          <w:sz w:val="24"/>
+          <w:szCs w:val="24"/>
+          <w:shd w:val="clear" w:color="auto" w:fill="FFFFFF"/>
+        </w:rPr>
+        <w:t>humble</w:t>
+      </w:r>
+      <w:proofErr w:type="gramEnd"/>
+      <w:r>
+        <w:rPr>
+          <w:rFonts w:ascii="Times New Roman" w:hAnsi="Times New Roman" w:cs="Times New Roman"/>
+          <w:color w:val="2D3B45"/>
+          <w:sz w:val="24"/>
+          <w:szCs w:val="24"/>
+          <w:shd w:val="clear" w:color="auto" w:fill="FFFFFF"/>
+        </w:rPr>
+        <w:t xml:space="preserve"> and</w:t>
       </w:r>
       <w:r>
         <w:rPr>
@@ -5162,7 +5208,25 @@
           <w:sz w:val="24"/>
           <w:szCs w:val="24"/>
         </w:rPr>
-        <w:t>agging is added to a document in order to categorise and arrange it for automated processing.</w:t>
+        <w:t xml:space="preserve">agging is added to a document </w:t>
+      </w:r>
+      <w:proofErr w:type="gramStart"/>
+      <w:r>
+        <w:rPr>
+          <w:rFonts w:ascii="Times New Roman" w:hAnsi="Times New Roman" w:cs="Times New Roman"/>
+          <w:sz w:val="24"/>
+          <w:szCs w:val="24"/>
+        </w:rPr>
+        <w:t>in order to</w:t>
+      </w:r>
+      <w:proofErr w:type="gramEnd"/>
+      <w:r>
+        <w:rPr>
+          <w:rFonts w:ascii="Times New Roman" w:hAnsi="Times New Roman" w:cs="Times New Roman"/>
+          <w:sz w:val="24"/>
+          <w:szCs w:val="24"/>
+        </w:rPr>
+        <w:t xml:space="preserve"> categorise and arrange it for automated processing.</w:t>
       </w:r>
       <w:r>
         <w:rPr>
@@ -5957,272 +6021,10 @@
           <w:sz w:val="28"/>
           <w:szCs w:val="28"/>
         </w:rPr>
-        <w:t>HTML Coding, CSS and XSL files</w:t>
-      </w:r>
-    </w:p>
-    <w:p>
-      <w:pPr>
-        <w:contextualSpacing/>
-        <w:jc w:val="both"/>
-        <w:rPr>
-          <w:rFonts w:ascii="Times New Roman" w:hAnsi="Times New Roman" w:cs="Times New Roman"/>
-          <w:sz w:val="24"/>
-          <w:szCs w:val="24"/>
-        </w:rPr>
-      </w:pPr>
-    </w:p>
-    <w:p>
-      <w:pPr>
-        <w:ind w:firstLine="720"/>
-        <w:contextualSpacing/>
-        <w:jc w:val="both"/>
-        <w:rPr>
-          <w:rFonts w:ascii="Times New Roman" w:hAnsi="Times New Roman" w:cs="Times New Roman"/>
-          <w:sz w:val="24"/>
-          <w:szCs w:val="24"/>
-        </w:rPr>
-      </w:pPr>
-      <w:r>
-        <w:rPr>
-          <w:rFonts w:ascii="Times New Roman" w:hAnsi="Times New Roman" w:cs="Times New Roman"/>
-          <w:sz w:val="24"/>
-          <w:szCs w:val="24"/>
-        </w:rPr>
-        <w:t xml:space="preserve">I have used the template provided by Wout, to create my HTML, </w:t>
-      </w:r>
-      <w:r>
-        <w:rPr>
-          <w:rFonts w:ascii="Times New Roman" w:hAnsi="Times New Roman" w:cs="Times New Roman"/>
-          <w:sz w:val="24"/>
-          <w:szCs w:val="24"/>
-        </w:rPr>
-        <w:t>CSS,</w:t>
-      </w:r>
-      <w:r>
-        <w:rPr>
-          <w:rFonts w:ascii="Times New Roman" w:hAnsi="Times New Roman" w:cs="Times New Roman"/>
-          <w:sz w:val="24"/>
-          <w:szCs w:val="24"/>
-        </w:rPr>
-        <w:t xml:space="preserve"> and XSL files. I have modified the template according to the needs of my project. </w:t>
-      </w:r>
-      <w:r>
-        <w:rPr>
-          <w:rFonts w:ascii="Times New Roman" w:hAnsi="Times New Roman" w:cs="Times New Roman"/>
-          <w:sz w:val="24"/>
-          <w:szCs w:val="24"/>
-        </w:rPr>
-        <w:t xml:space="preserve">I have worked with a </w:t>
-      </w:r>
-      <w:r>
-        <w:rPr>
-          <w:rFonts w:ascii="Times New Roman" w:hAnsi="Times New Roman" w:cs="Times New Roman"/>
-          <w:sz w:val="24"/>
-          <w:szCs w:val="24"/>
-        </w:rPr>
-        <w:t xml:space="preserve">printed </w:t>
-      </w:r>
-      <w:r>
-        <w:rPr>
-          <w:rFonts w:ascii="Times New Roman" w:hAnsi="Times New Roman" w:cs="Times New Roman"/>
-          <w:sz w:val="24"/>
-          <w:szCs w:val="24"/>
-        </w:rPr>
-        <w:t>book,</w:t>
-      </w:r>
-      <w:r>
-        <w:rPr>
-          <w:rFonts w:ascii="Times New Roman" w:hAnsi="Times New Roman" w:cs="Times New Roman"/>
-          <w:sz w:val="24"/>
-          <w:szCs w:val="24"/>
-        </w:rPr>
-        <w:t xml:space="preserve"> and not a manuscript,</w:t>
-      </w:r>
-      <w:r>
-        <w:rPr>
-          <w:rFonts w:ascii="Times New Roman" w:hAnsi="Times New Roman" w:cs="Times New Roman"/>
-          <w:sz w:val="24"/>
-          <w:szCs w:val="24"/>
-        </w:rPr>
-        <w:t xml:space="preserve"> so I did not need to use elements such as del and add. However, my book had illustrations and they had to be added to the diplomatic copy, which was quite challenging because the text would wrap around regular shapes, but not irregular shapes. I also wanted to indent my paragraphs, to make this view as close in look as </w:t>
-      </w:r>
-      <w:r>
-        <w:rPr>
-          <w:rFonts w:ascii="Times New Roman" w:hAnsi="Times New Roman" w:cs="Times New Roman"/>
-          <w:sz w:val="24"/>
-          <w:szCs w:val="24"/>
-        </w:rPr>
-        <w:t xml:space="preserve">possible to </w:t>
-      </w:r>
-      <w:r>
-        <w:rPr>
-          <w:rFonts w:ascii="Times New Roman" w:hAnsi="Times New Roman" w:cs="Times New Roman"/>
-          <w:sz w:val="24"/>
-          <w:szCs w:val="24"/>
-        </w:rPr>
-        <w:t xml:space="preserve">the physical object. </w:t>
-      </w:r>
-      <w:r>
-        <w:rPr>
-          <w:rFonts w:ascii="Times New Roman" w:hAnsi="Times New Roman" w:cs="Times New Roman"/>
-          <w:sz w:val="24"/>
-          <w:szCs w:val="24"/>
-        </w:rPr>
-        <w:t xml:space="preserve">This was straightforward. However, the paragraphs were still separated. I found a way of placing them together and indenting the text at the same time. However, that way would have to treat all the paragraphs </w:t>
-      </w:r>
-      <w:r>
-        <w:rPr>
-          <w:rFonts w:ascii="Times New Roman" w:hAnsi="Times New Roman" w:cs="Times New Roman"/>
-          <w:sz w:val="24"/>
-          <w:szCs w:val="24"/>
-        </w:rPr>
-        <w:t>on</w:t>
-      </w:r>
-      <w:r>
-        <w:rPr>
-          <w:rFonts w:ascii="Times New Roman" w:hAnsi="Times New Roman" w:cs="Times New Roman"/>
-          <w:sz w:val="24"/>
-          <w:szCs w:val="24"/>
-        </w:rPr>
-        <w:t xml:space="preserve"> the same page as one and I would have to add page breaks and an indentation element to make the look of the page similar to the one in my book. I did not choose this method because I wanted to preserve the paragraphs in my HTML file. </w:t>
-      </w:r>
-      <w:r>
-        <w:rPr>
-          <w:rFonts w:ascii="Times New Roman" w:hAnsi="Times New Roman" w:cs="Times New Roman"/>
-          <w:sz w:val="24"/>
-          <w:szCs w:val="24"/>
-        </w:rPr>
-        <w:t xml:space="preserve"> </w:t>
-      </w:r>
-    </w:p>
-    <w:p>
-      <w:pPr>
-        <w:ind w:firstLine="720"/>
-        <w:contextualSpacing/>
-        <w:jc w:val="both"/>
-        <w:rPr>
-          <w:rFonts w:ascii="Times New Roman" w:hAnsi="Times New Roman" w:cs="Times New Roman"/>
-          <w:sz w:val="24"/>
-          <w:szCs w:val="24"/>
-        </w:rPr>
-      </w:pPr>
-      <w:r>
-        <w:rPr>
-          <w:rFonts w:ascii="Times New Roman" w:hAnsi="Times New Roman" w:cs="Times New Roman"/>
-          <w:sz w:val="24"/>
-          <w:szCs w:val="24"/>
-        </w:rPr>
-        <w:t xml:space="preserve">Some CSS file settings were modified </w:t>
-      </w:r>
-      <w:r>
-        <w:rPr>
-          <w:rFonts w:ascii="Times New Roman" w:hAnsi="Times New Roman" w:cs="Times New Roman"/>
-          <w:sz w:val="24"/>
-          <w:szCs w:val="24"/>
-        </w:rPr>
-        <w:t>so that the style of the text would be closer to that in the physical book.</w:t>
-      </w:r>
-      <w:r>
-        <w:rPr>
-          <w:rFonts w:ascii="Times New Roman" w:hAnsi="Times New Roman" w:cs="Times New Roman"/>
-          <w:sz w:val="24"/>
-          <w:szCs w:val="24"/>
-        </w:rPr>
-        <w:t xml:space="preserve"> </w:t>
-      </w:r>
-    </w:p>
-    <w:p>
-      <w:pPr>
-        <w:ind w:firstLine="720"/>
-        <w:contextualSpacing/>
-        <w:jc w:val="both"/>
-        <w:rPr>
-          <w:rFonts w:ascii="Times New Roman" w:hAnsi="Times New Roman" w:cs="Times New Roman"/>
-          <w:sz w:val="24"/>
-          <w:szCs w:val="24"/>
-        </w:rPr>
-      </w:pPr>
-      <w:r>
-        <w:rPr>
-          <w:rFonts w:ascii="Times New Roman" w:hAnsi="Times New Roman" w:cs="Times New Roman"/>
-          <w:sz w:val="24"/>
-          <w:szCs w:val="24"/>
-        </w:rPr>
-        <w:t xml:space="preserve">The images used for my diplomatic view were in the following extension: </w:t>
-      </w:r>
-      <w:r>
-        <w:rPr>
-          <w:rFonts w:ascii="Times New Roman" w:hAnsi="Times New Roman" w:cs="Times New Roman"/>
-          <w:sz w:val="24"/>
-          <w:szCs w:val="24"/>
-        </w:rPr>
-        <w:t>PNG.</w:t>
-      </w:r>
-      <w:r>
-        <w:rPr>
-          <w:rFonts w:ascii="Times New Roman" w:hAnsi="Times New Roman" w:cs="Times New Roman"/>
-          <w:sz w:val="24"/>
-          <w:szCs w:val="24"/>
-        </w:rPr>
-        <w:t xml:space="preserve"> </w:t>
-      </w:r>
-      <w:r>
-        <w:rPr>
-          <w:rFonts w:ascii="Times New Roman" w:hAnsi="Times New Roman" w:cs="Times New Roman"/>
-          <w:sz w:val="24"/>
-          <w:szCs w:val="24"/>
-        </w:rPr>
-        <w:t xml:space="preserve">The images used for my reading and top layer views were </w:t>
-      </w:r>
-      <w:r>
-        <w:rPr>
-          <w:rFonts w:ascii="Times New Roman" w:hAnsi="Times New Roman" w:cs="Times New Roman"/>
-          <w:sz w:val="24"/>
-          <w:szCs w:val="24"/>
-        </w:rPr>
-        <w:t xml:space="preserve">also </w:t>
-      </w:r>
-      <w:r>
-        <w:rPr>
-          <w:rFonts w:ascii="Times New Roman" w:hAnsi="Times New Roman" w:cs="Times New Roman"/>
-          <w:sz w:val="24"/>
-          <w:szCs w:val="24"/>
-        </w:rPr>
-        <w:t>in the following extension</w:t>
-      </w:r>
-      <w:r>
-        <w:rPr>
-          <w:rFonts w:ascii="Times New Roman" w:hAnsi="Times New Roman" w:cs="Times New Roman"/>
-          <w:sz w:val="24"/>
-          <w:szCs w:val="24"/>
-        </w:rPr>
-        <w:t>: PNG.</w:t>
-      </w:r>
-      <w:r>
-        <w:rPr>
-          <w:rFonts w:ascii="Times New Roman" w:hAnsi="Times New Roman" w:cs="Times New Roman"/>
-          <w:sz w:val="24"/>
-          <w:szCs w:val="24"/>
-        </w:rPr>
-        <w:t xml:space="preserve"> They had to be turned into thumbnails. To do that, I used Gimp, to batch reduce their size.</w:t>
-      </w:r>
-    </w:p>
-    <w:p>
-      <w:pPr>
-        <w:ind w:firstLine="720"/>
-        <w:contextualSpacing/>
-        <w:jc w:val="both"/>
-        <w:rPr>
-          <w:rFonts w:ascii="Times New Roman" w:hAnsi="Times New Roman" w:cs="Times New Roman"/>
-          <w:sz w:val="24"/>
-          <w:szCs w:val="24"/>
-        </w:rPr>
-      </w:pPr>
-    </w:p>
-    <w:p>
-      <w:pPr>
-        <w:contextualSpacing/>
-        <w:jc w:val="both"/>
+        <w:t xml:space="preserve">HTML Coding, </w:t>
+      </w:r>
+      <w:proofErr w:type="gramStart"/>
+      <w:r>
         <w:rPr>
           <w:rFonts w:ascii="Times New Roman" w:hAnsi="Times New Roman" w:cs="Times New Roman"/>
           <w:b/>
@@ -6230,7 +6032,9 @@
           <w:sz w:val="28"/>
           <w:szCs w:val="28"/>
         </w:rPr>
-      </w:pPr>
+        <w:t>CSS</w:t>
+      </w:r>
+      <w:proofErr w:type="gramEnd"/>
       <w:r>
         <w:rPr>
           <w:rFonts w:ascii="Times New Roman" w:hAnsi="Times New Roman" w:cs="Times New Roman"/>
@@ -6239,8 +6043,19 @@
           <w:sz w:val="28"/>
           <w:szCs w:val="28"/>
         </w:rPr>
-        <w:t>Kinds of transcription</w:t>
-      </w:r>
+        <w:t xml:space="preserve"> and XSL files</w:t>
+      </w:r>
+    </w:p>
+    <w:p>
+      <w:pPr>
+        <w:contextualSpacing/>
+        <w:jc w:val="both"/>
+        <w:rPr>
+          <w:rFonts w:ascii="Times New Roman" w:hAnsi="Times New Roman" w:cs="Times New Roman"/>
+          <w:sz w:val="24"/>
+          <w:szCs w:val="24"/>
+        </w:rPr>
+      </w:pPr>
     </w:p>
     <w:p>
       <w:pPr>
@@ -6249,10 +6064,140 @@
         <w:jc w:val="both"/>
         <w:rPr>
           <w:rFonts w:ascii="Times New Roman" w:hAnsi="Times New Roman" w:cs="Times New Roman"/>
-          <w:sz w:val="32"/>
-          <w:szCs w:val="32"/>
-        </w:rPr>
-      </w:pPr>
+          <w:sz w:val="24"/>
+          <w:szCs w:val="24"/>
+        </w:rPr>
+      </w:pPr>
+      <w:r>
+        <w:rPr>
+          <w:rFonts w:ascii="Times New Roman" w:hAnsi="Times New Roman" w:cs="Times New Roman"/>
+          <w:sz w:val="24"/>
+          <w:szCs w:val="24"/>
+        </w:rPr>
+        <w:t xml:space="preserve">I have used the template provided by Wout, to create my HTML, </w:t>
+      </w:r>
+      <w:r>
+        <w:rPr>
+          <w:rFonts w:ascii="Times New Roman" w:hAnsi="Times New Roman" w:cs="Times New Roman"/>
+          <w:sz w:val="24"/>
+          <w:szCs w:val="24"/>
+        </w:rPr>
+        <w:t>CSS,</w:t>
+      </w:r>
+      <w:r>
+        <w:rPr>
+          <w:rFonts w:ascii="Times New Roman" w:hAnsi="Times New Roman" w:cs="Times New Roman"/>
+          <w:sz w:val="24"/>
+          <w:szCs w:val="24"/>
+        </w:rPr>
+        <w:t xml:space="preserve"> and XSL files. I have modified the template according to the needs of my project. </w:t>
+      </w:r>
+      <w:r>
+        <w:rPr>
+          <w:rFonts w:ascii="Times New Roman" w:hAnsi="Times New Roman" w:cs="Times New Roman"/>
+          <w:sz w:val="24"/>
+          <w:szCs w:val="24"/>
+        </w:rPr>
+        <w:t xml:space="preserve">I have worked with a </w:t>
+      </w:r>
+      <w:r>
+        <w:rPr>
+          <w:rFonts w:ascii="Times New Roman" w:hAnsi="Times New Roman" w:cs="Times New Roman"/>
+          <w:sz w:val="24"/>
+          <w:szCs w:val="24"/>
+        </w:rPr>
+        <w:t xml:space="preserve">printed </w:t>
+      </w:r>
+      <w:r>
+        <w:rPr>
+          <w:rFonts w:ascii="Times New Roman" w:hAnsi="Times New Roman" w:cs="Times New Roman"/>
+          <w:sz w:val="24"/>
+          <w:szCs w:val="24"/>
+        </w:rPr>
+        <w:t>book,</w:t>
+      </w:r>
+      <w:r>
+        <w:rPr>
+          <w:rFonts w:ascii="Times New Roman" w:hAnsi="Times New Roman" w:cs="Times New Roman"/>
+          <w:sz w:val="24"/>
+          <w:szCs w:val="24"/>
+        </w:rPr>
+        <w:t xml:space="preserve"> and not a manuscript,</w:t>
+      </w:r>
+      <w:r>
+        <w:rPr>
+          <w:rFonts w:ascii="Times New Roman" w:hAnsi="Times New Roman" w:cs="Times New Roman"/>
+          <w:sz w:val="24"/>
+          <w:szCs w:val="24"/>
+        </w:rPr>
+        <w:t xml:space="preserve"> so I did not need to use elements such as del and add. However, my book had illustrations and they had to be added to the diplomatic copy, which was quite challenging because the text would wrap around regular shapes, but not irregular shapes. I also wanted to indent my paragraphs, to make this view as close in look as </w:t>
+      </w:r>
+      <w:r>
+        <w:rPr>
+          <w:rFonts w:ascii="Times New Roman" w:hAnsi="Times New Roman" w:cs="Times New Roman"/>
+          <w:sz w:val="24"/>
+          <w:szCs w:val="24"/>
+        </w:rPr>
+        <w:t xml:space="preserve">possible to </w:t>
+      </w:r>
+      <w:r>
+        <w:rPr>
+          <w:rFonts w:ascii="Times New Roman" w:hAnsi="Times New Roman" w:cs="Times New Roman"/>
+          <w:sz w:val="24"/>
+          <w:szCs w:val="24"/>
+        </w:rPr>
+        <w:t xml:space="preserve">the physical object. </w:t>
+      </w:r>
+      <w:r>
+        <w:rPr>
+          <w:rFonts w:ascii="Times New Roman" w:hAnsi="Times New Roman" w:cs="Times New Roman"/>
+          <w:sz w:val="24"/>
+          <w:szCs w:val="24"/>
+        </w:rPr>
+        <w:t xml:space="preserve">This was straightforward. However, the paragraphs were still separated. I found a way of placing them together and indenting the text at the same time. However, that way would have to treat all the paragraphs </w:t>
+      </w:r>
+      <w:r>
+        <w:rPr>
+          <w:rFonts w:ascii="Times New Roman" w:hAnsi="Times New Roman" w:cs="Times New Roman"/>
+          <w:sz w:val="24"/>
+          <w:szCs w:val="24"/>
+        </w:rPr>
+        <w:t>on</w:t>
+      </w:r>
+      <w:r>
+        <w:rPr>
+          <w:rFonts w:ascii="Times New Roman" w:hAnsi="Times New Roman" w:cs="Times New Roman"/>
+          <w:sz w:val="24"/>
+          <w:szCs w:val="24"/>
+        </w:rPr>
+        <w:t xml:space="preserve"> the same page as one and I would have to add page breaks and an indentation element to make the look of the page </w:t>
+      </w:r>
+      <w:proofErr w:type="gramStart"/>
+      <w:r>
+        <w:rPr>
+          <w:rFonts w:ascii="Times New Roman" w:hAnsi="Times New Roman" w:cs="Times New Roman"/>
+          <w:sz w:val="24"/>
+          <w:szCs w:val="24"/>
+        </w:rPr>
+        <w:t>similar to</w:t>
+      </w:r>
+      <w:proofErr w:type="gramEnd"/>
+      <w:r>
+        <w:rPr>
+          <w:rFonts w:ascii="Times New Roman" w:hAnsi="Times New Roman" w:cs="Times New Roman"/>
+          <w:sz w:val="24"/>
+          <w:szCs w:val="24"/>
+        </w:rPr>
+        <w:t xml:space="preserve"> the one in my book. I did not choose this method because I wanted to preserve the paragraphs in my HTML file. </w:t>
+      </w:r>
+      <w:r>
+        <w:rPr>
+          <w:rFonts w:ascii="Times New Roman" w:hAnsi="Times New Roman" w:cs="Times New Roman"/>
+          <w:sz w:val="24"/>
+          <w:szCs w:val="24"/>
+        </w:rPr>
+        <w:t xml:space="preserve"> </w:t>
+      </w:r>
     </w:p>
     <w:p>
       <w:pPr>
@@ -6271,23 +6216,23 @@
           <w:sz w:val="24"/>
           <w:szCs w:val="24"/>
         </w:rPr>
-        <w:t xml:space="preserve">For this project, three kinds of transcription were made, which can be accessed from the project’s main page, namely diplomatic, </w:t>
-      </w:r>
-      <w:r>
-        <w:rPr>
-          <w:rFonts w:ascii="Times New Roman" w:hAnsi="Times New Roman" w:cs="Times New Roman"/>
-          <w:sz w:val="24"/>
-          <w:szCs w:val="24"/>
-        </w:rPr>
-        <w:t>reading,</w:t>
-      </w:r>
-      <w:r>
-        <w:rPr>
-          <w:rFonts w:ascii="Times New Roman" w:hAnsi="Times New Roman" w:cs="Times New Roman"/>
-          <w:sz w:val="24"/>
-          <w:szCs w:val="24"/>
-        </w:rPr>
-        <w:t xml:space="preserve"> and top layer.</w:t>
+        <w:t xml:space="preserve">Some CSS file settings were modified </w:t>
+      </w:r>
+      <w:r>
+        <w:rPr>
+          <w:rFonts w:ascii="Times New Roman" w:hAnsi="Times New Roman" w:cs="Times New Roman"/>
+          <w:sz w:val="24"/>
+          <w:szCs w:val="24"/>
+        </w:rPr>
+        <w:t>so that the style of the text would be closer to that in the physical book.</w:t>
+      </w:r>
+      <w:r>
+        <w:rPr>
+          <w:rFonts w:ascii="Times New Roman" w:hAnsi="Times New Roman" w:cs="Times New Roman"/>
+          <w:sz w:val="24"/>
+          <w:szCs w:val="24"/>
+        </w:rPr>
+        <w:t xml:space="preserve"> </w:t>
       </w:r>
     </w:p>
     <w:p>
@@ -6307,79 +6252,15 @@
           <w:sz w:val="24"/>
           <w:szCs w:val="24"/>
         </w:rPr>
-        <w:t xml:space="preserve">In strictly </w:t>
-      </w:r>
-      <w:r>
-        <w:rPr>
-          <w:rFonts w:ascii="Times New Roman" w:hAnsi="Times New Roman" w:cs="Times New Roman"/>
-          <w:sz w:val="24"/>
-          <w:szCs w:val="24"/>
-        </w:rPr>
-        <w:t>diplomatic</w:t>
-      </w:r>
-      <w:r>
-        <w:rPr>
-          <w:rFonts w:ascii="Times New Roman" w:hAnsi="Times New Roman" w:cs="Times New Roman"/>
-          <w:sz w:val="24"/>
-          <w:szCs w:val="24"/>
-        </w:rPr>
-        <w:t xml:space="preserve"> transcriptions</w:t>
-      </w:r>
-      <w:r>
-        <w:rPr>
-          <w:rFonts w:ascii="Times New Roman" w:hAnsi="Times New Roman" w:cs="Times New Roman"/>
-          <w:sz w:val="24"/>
-          <w:szCs w:val="24"/>
-        </w:rPr>
-        <w:t>, every detail that might be accurately printed</w:t>
-      </w:r>
-      <w:r>
-        <w:rPr>
-          <w:rFonts w:ascii="Times New Roman" w:hAnsi="Times New Roman" w:cs="Times New Roman"/>
-          <w:sz w:val="24"/>
-          <w:szCs w:val="24"/>
-        </w:rPr>
-        <w:t xml:space="preserve"> is preserved</w:t>
-      </w:r>
-      <w:r>
-        <w:rPr>
-          <w:rFonts w:ascii="Times New Roman" w:hAnsi="Times New Roman" w:cs="Times New Roman"/>
-          <w:sz w:val="24"/>
-          <w:szCs w:val="24"/>
-        </w:rPr>
-        <w:t xml:space="preserve">. These elements include capitalization, word division, alternative letter forms, spelling, and punctuation. The page's layout—which includes big initials, line breaks, and other elements—is likewise preserved. The text will not contain any expansions for acronyms, and even in the most formal transcriptions, </w:t>
-      </w:r>
-      <w:r>
-        <w:rPr>
-          <w:rFonts w:ascii="Times New Roman" w:hAnsi="Times New Roman" w:cs="Times New Roman"/>
-          <w:sz w:val="24"/>
-          <w:szCs w:val="24"/>
-        </w:rPr>
-        <w:t>typographical errors will not be fixed</w:t>
-      </w:r>
-      <w:r>
-        <w:rPr>
-          <w:rFonts w:ascii="Times New Roman" w:hAnsi="Times New Roman" w:cs="Times New Roman"/>
-          <w:sz w:val="24"/>
-          <w:szCs w:val="24"/>
-        </w:rPr>
-        <w:t xml:space="preserve"> (</w:t>
-      </w:r>
-      <w:r>
-        <w:rPr>
-          <w:rFonts w:ascii="Times New Roman" w:hAnsi="Times New Roman" w:cs="Times New Roman"/>
-          <w:sz w:val="24"/>
-          <w:szCs w:val="24"/>
-        </w:rPr>
-        <w:t>Driscoll, M. J.</w:t>
-      </w:r>
-      <w:r>
-        <w:rPr>
-          <w:rFonts w:ascii="Times New Roman" w:hAnsi="Times New Roman" w:cs="Times New Roman"/>
-          <w:sz w:val="24"/>
-          <w:szCs w:val="24"/>
-        </w:rPr>
-        <w:t>, 2007).</w:t>
+        <w:t xml:space="preserve">The images used for my diplomatic view were in the following extension: </w:t>
+      </w:r>
+      <w:r>
+        <w:rPr>
+          <w:rFonts w:ascii="Times New Roman" w:hAnsi="Times New Roman" w:cs="Times New Roman"/>
+          <w:sz w:val="24"/>
+          <w:szCs w:val="24"/>
+        </w:rPr>
+        <w:t>PNG.</w:t>
       </w:r>
       <w:r>
         <w:rPr>
@@ -6389,6 +6270,46 @@
         </w:rPr>
         <w:t xml:space="preserve"> </w:t>
       </w:r>
+      <w:r>
+        <w:rPr>
+          <w:rFonts w:ascii="Times New Roman" w:hAnsi="Times New Roman" w:cs="Times New Roman"/>
+          <w:sz w:val="24"/>
+          <w:szCs w:val="24"/>
+        </w:rPr>
+        <w:t xml:space="preserve">The images used for my reading and top layer views were </w:t>
+      </w:r>
+      <w:r>
+        <w:rPr>
+          <w:rFonts w:ascii="Times New Roman" w:hAnsi="Times New Roman" w:cs="Times New Roman"/>
+          <w:sz w:val="24"/>
+          <w:szCs w:val="24"/>
+        </w:rPr>
+        <w:t xml:space="preserve">also </w:t>
+      </w:r>
+      <w:r>
+        <w:rPr>
+          <w:rFonts w:ascii="Times New Roman" w:hAnsi="Times New Roman" w:cs="Times New Roman"/>
+          <w:sz w:val="24"/>
+          <w:szCs w:val="24"/>
+        </w:rPr>
+        <w:t>in the following extension</w:t>
+      </w:r>
+      <w:r>
+        <w:rPr>
+          <w:rFonts w:ascii="Times New Roman" w:hAnsi="Times New Roman" w:cs="Times New Roman"/>
+          <w:sz w:val="24"/>
+          <w:szCs w:val="24"/>
+        </w:rPr>
+        <w:t>: PNG.</w:t>
+      </w:r>
+      <w:r>
+        <w:rPr>
+          <w:rFonts w:ascii="Times New Roman" w:hAnsi="Times New Roman" w:cs="Times New Roman"/>
+          <w:sz w:val="24"/>
+          <w:szCs w:val="24"/>
+        </w:rPr>
+        <w:t xml:space="preserve"> They had to be turned into thumbnails. To do that, I used Gimp, to batch reduce their size.</w:t>
+      </w:r>
     </w:p>
     <w:p>
       <w:pPr>
@@ -6399,128 +6320,6 @@
           <w:rFonts w:ascii="Times New Roman" w:hAnsi="Times New Roman" w:cs="Times New Roman"/>
           <w:sz w:val="24"/>
           <w:szCs w:val="24"/>
-        </w:rPr>
-      </w:pPr>
-      <w:r>
-        <w:rPr>
-          <w:rFonts w:ascii="Times New Roman" w:hAnsi="Times New Roman" w:cs="Times New Roman"/>
-          <w:sz w:val="24"/>
-          <w:szCs w:val="24"/>
-        </w:rPr>
-        <w:t xml:space="preserve">In this project, the diplomatic transcription has followed these rules as close as possible. </w:t>
-      </w:r>
-      <w:r>
-        <w:rPr>
-          <w:rFonts w:ascii="Times New Roman" w:hAnsi="Times New Roman" w:cs="Times New Roman"/>
-          <w:sz w:val="24"/>
-          <w:szCs w:val="24"/>
-        </w:rPr>
-        <w:t>However, i</w:t>
-      </w:r>
-      <w:r>
-        <w:rPr>
-          <w:rFonts w:ascii="Times New Roman" w:hAnsi="Times New Roman" w:cs="Times New Roman"/>
-          <w:sz w:val="24"/>
-          <w:szCs w:val="24"/>
-        </w:rPr>
-        <w:t>n cases in which extensive research has been made</w:t>
-      </w:r>
-      <w:r>
-        <w:rPr>
-          <w:rFonts w:ascii="Times New Roman" w:hAnsi="Times New Roman" w:cs="Times New Roman"/>
-          <w:sz w:val="24"/>
-          <w:szCs w:val="24"/>
-        </w:rPr>
-        <w:t>,</w:t>
-      </w:r>
-      <w:r>
-        <w:rPr>
-          <w:rFonts w:ascii="Times New Roman" w:hAnsi="Times New Roman" w:cs="Times New Roman"/>
-          <w:sz w:val="24"/>
-          <w:szCs w:val="24"/>
-        </w:rPr>
-        <w:t xml:space="preserve"> to find suitable html and CSS elements to create </w:t>
-      </w:r>
-      <w:r>
-        <w:rPr>
-          <w:rFonts w:ascii="Times New Roman" w:hAnsi="Times New Roman" w:cs="Times New Roman"/>
-          <w:sz w:val="24"/>
-          <w:szCs w:val="24"/>
-        </w:rPr>
-        <w:t xml:space="preserve">the </w:t>
-      </w:r>
-      <w:r>
-        <w:rPr>
-          <w:rFonts w:ascii="Times New Roman" w:hAnsi="Times New Roman" w:cs="Times New Roman"/>
-          <w:sz w:val="24"/>
-          <w:szCs w:val="24"/>
-        </w:rPr>
-        <w:t xml:space="preserve">diplomatic transcription, but with no success, the </w:t>
-      </w:r>
-      <w:r>
-        <w:rPr>
-          <w:rFonts w:ascii="Times New Roman" w:hAnsi="Times New Roman" w:cs="Times New Roman"/>
-          <w:sz w:val="24"/>
-          <w:szCs w:val="24"/>
-        </w:rPr>
-        <w:t xml:space="preserve">author has not achieved a strictly diplomatic transcription. To illustrate, weeks have been spent in the search for a way to wrap the text around irregular shapes, that is, around irregularly shaped illustrations. However, every option encountered has not returned the result expected. </w:t>
-      </w:r>
-      <w:r>
-        <w:rPr>
-          <w:rFonts w:ascii="Times New Roman" w:hAnsi="Times New Roman" w:cs="Times New Roman"/>
-          <w:sz w:val="24"/>
-          <w:szCs w:val="24"/>
-        </w:rPr>
-        <w:t xml:space="preserve">Therefore, due to time constraints, </w:t>
-      </w:r>
-      <w:r>
-        <w:rPr>
-          <w:rFonts w:ascii="Times New Roman" w:hAnsi="Times New Roman" w:cs="Times New Roman"/>
-          <w:sz w:val="24"/>
-          <w:szCs w:val="24"/>
-        </w:rPr>
-        <w:t>I have</w:t>
-      </w:r>
-      <w:r>
-        <w:rPr>
-          <w:rFonts w:ascii="Times New Roman" w:hAnsi="Times New Roman" w:cs="Times New Roman"/>
-          <w:sz w:val="24"/>
-          <w:szCs w:val="24"/>
-        </w:rPr>
-        <w:t xml:space="preserve"> had to abandon the idea to wrap text around irregular shapes.</w:t>
-      </w:r>
-    </w:p>
-    <w:p>
-      <w:pPr>
-        <w:ind w:firstLine="720"/>
-        <w:contextualSpacing/>
-        <w:jc w:val="both"/>
-        <w:rPr>
-          <w:rFonts w:ascii="Times New Roman" w:hAnsi="Times New Roman" w:cs="Times New Roman"/>
-          <w:sz w:val="24"/>
-          <w:szCs w:val="24"/>
-        </w:rPr>
-      </w:pPr>
-    </w:p>
-    <w:p>
-      <w:pPr>
-        <w:contextualSpacing/>
-        <w:jc w:val="both"/>
-        <w:rPr>
-          <w:rFonts w:ascii="Times New Roman" w:hAnsi="Times New Roman" w:cs="Times New Roman"/>
-          <w:sz w:val="32"/>
-          <w:szCs w:val="32"/>
-        </w:rPr>
-      </w:pPr>
-    </w:p>
-    <w:p>
-      <w:pPr>
-        <w:contextualSpacing/>
-        <w:jc w:val="both"/>
-        <w:rPr>
-          <w:rFonts w:ascii="Times New Roman" w:hAnsi="Times New Roman" w:cs="Times New Roman"/>
-          <w:sz w:val="32"/>
-          <w:szCs w:val="32"/>
         </w:rPr>
       </w:pPr>
     </w:p>
@@ -6544,9 +6343,295 @@
           <w:sz w:val="28"/>
           <w:szCs w:val="28"/>
         </w:rPr>
-        <w:t>Publishing</w:t>
-      </w:r>
-      <w:r>
+        <w:t>Kinds of transcription</w:t>
+      </w:r>
+    </w:p>
+    <w:p>
+      <w:pPr>
+        <w:ind w:firstLine="720"/>
+        <w:contextualSpacing/>
+        <w:jc w:val="both"/>
+        <w:rPr>
+          <w:rFonts w:ascii="Times New Roman" w:hAnsi="Times New Roman" w:cs="Times New Roman"/>
+          <w:sz w:val="32"/>
+          <w:szCs w:val="32"/>
+        </w:rPr>
+      </w:pPr>
+    </w:p>
+    <w:p>
+      <w:pPr>
+        <w:ind w:firstLine="720"/>
+        <w:contextualSpacing/>
+        <w:jc w:val="both"/>
+        <w:rPr>
+          <w:rFonts w:ascii="Times New Roman" w:hAnsi="Times New Roman" w:cs="Times New Roman"/>
+          <w:sz w:val="24"/>
+          <w:szCs w:val="24"/>
+        </w:rPr>
+      </w:pPr>
+      <w:r>
+        <w:rPr>
+          <w:rFonts w:ascii="Times New Roman" w:hAnsi="Times New Roman" w:cs="Times New Roman"/>
+          <w:sz w:val="24"/>
+          <w:szCs w:val="24"/>
+        </w:rPr>
+        <w:t xml:space="preserve">For this project, three kinds of transcription were made, which can be accessed from the project’s main page, namely diplomatic, </w:t>
+      </w:r>
+      <w:r>
+        <w:rPr>
+          <w:rFonts w:ascii="Times New Roman" w:hAnsi="Times New Roman" w:cs="Times New Roman"/>
+          <w:sz w:val="24"/>
+          <w:szCs w:val="24"/>
+        </w:rPr>
+        <w:t>reading,</w:t>
+      </w:r>
+      <w:r>
+        <w:rPr>
+          <w:rFonts w:ascii="Times New Roman" w:hAnsi="Times New Roman" w:cs="Times New Roman"/>
+          <w:sz w:val="24"/>
+          <w:szCs w:val="24"/>
+        </w:rPr>
+        <w:t xml:space="preserve"> and top layer.</w:t>
+      </w:r>
+    </w:p>
+    <w:p>
+      <w:pPr>
+        <w:ind w:firstLine="720"/>
+        <w:contextualSpacing/>
+        <w:jc w:val="both"/>
+        <w:rPr>
+          <w:rFonts w:ascii="Times New Roman" w:hAnsi="Times New Roman" w:cs="Times New Roman"/>
+          <w:sz w:val="24"/>
+          <w:szCs w:val="24"/>
+        </w:rPr>
+      </w:pPr>
+      <w:r>
+        <w:rPr>
+          <w:rFonts w:ascii="Times New Roman" w:hAnsi="Times New Roman" w:cs="Times New Roman"/>
+          <w:sz w:val="24"/>
+          <w:szCs w:val="24"/>
+        </w:rPr>
+        <w:t xml:space="preserve">In strictly </w:t>
+      </w:r>
+      <w:r>
+        <w:rPr>
+          <w:rFonts w:ascii="Times New Roman" w:hAnsi="Times New Roman" w:cs="Times New Roman"/>
+          <w:sz w:val="24"/>
+          <w:szCs w:val="24"/>
+        </w:rPr>
+        <w:t>diplomatic</w:t>
+      </w:r>
+      <w:r>
+        <w:rPr>
+          <w:rFonts w:ascii="Times New Roman" w:hAnsi="Times New Roman" w:cs="Times New Roman"/>
+          <w:sz w:val="24"/>
+          <w:szCs w:val="24"/>
+        </w:rPr>
+        <w:t xml:space="preserve"> transcriptions</w:t>
+      </w:r>
+      <w:r>
+        <w:rPr>
+          <w:rFonts w:ascii="Times New Roman" w:hAnsi="Times New Roman" w:cs="Times New Roman"/>
+          <w:sz w:val="24"/>
+          <w:szCs w:val="24"/>
+        </w:rPr>
+        <w:t>, every detail that might be accurately printed</w:t>
+      </w:r>
+      <w:r>
+        <w:rPr>
+          <w:rFonts w:ascii="Times New Roman" w:hAnsi="Times New Roman" w:cs="Times New Roman"/>
+          <w:sz w:val="24"/>
+          <w:szCs w:val="24"/>
+        </w:rPr>
+        <w:t xml:space="preserve"> is preserved</w:t>
+      </w:r>
+      <w:r>
+        <w:rPr>
+          <w:rFonts w:ascii="Times New Roman" w:hAnsi="Times New Roman" w:cs="Times New Roman"/>
+          <w:sz w:val="24"/>
+          <w:szCs w:val="24"/>
+        </w:rPr>
+        <w:t xml:space="preserve">. These elements include capitalization, word division, alternative letter forms, spelling, and punctuation. The page's layout—which includes big initials, line breaks, and other elements—is likewise preserved. The text will not contain any expansions for acronyms, and even in the most formal transcriptions, </w:t>
+      </w:r>
+      <w:r>
+        <w:rPr>
+          <w:rFonts w:ascii="Times New Roman" w:hAnsi="Times New Roman" w:cs="Times New Roman"/>
+          <w:sz w:val="24"/>
+          <w:szCs w:val="24"/>
+        </w:rPr>
+        <w:t>typographical errors will not be fixed</w:t>
+      </w:r>
+      <w:r>
+        <w:rPr>
+          <w:rFonts w:ascii="Times New Roman" w:hAnsi="Times New Roman" w:cs="Times New Roman"/>
+          <w:sz w:val="24"/>
+          <w:szCs w:val="24"/>
+        </w:rPr>
+        <w:t xml:space="preserve"> (</w:t>
+      </w:r>
+      <w:r>
+        <w:rPr>
+          <w:rFonts w:ascii="Times New Roman" w:hAnsi="Times New Roman" w:cs="Times New Roman"/>
+          <w:sz w:val="24"/>
+          <w:szCs w:val="24"/>
+        </w:rPr>
+        <w:t>Driscoll, M. J.</w:t>
+      </w:r>
+      <w:r>
+        <w:rPr>
+          <w:rFonts w:ascii="Times New Roman" w:hAnsi="Times New Roman" w:cs="Times New Roman"/>
+          <w:sz w:val="24"/>
+          <w:szCs w:val="24"/>
+        </w:rPr>
+        <w:t>, 2007).</w:t>
+      </w:r>
+      <w:r>
+        <w:rPr>
+          <w:rFonts w:ascii="Times New Roman" w:hAnsi="Times New Roman" w:cs="Times New Roman"/>
+          <w:sz w:val="24"/>
+          <w:szCs w:val="24"/>
+        </w:rPr>
+        <w:t xml:space="preserve"> </w:t>
+      </w:r>
+    </w:p>
+    <w:p>
+      <w:pPr>
+        <w:ind w:firstLine="720"/>
+        <w:contextualSpacing/>
+        <w:jc w:val="both"/>
+        <w:rPr>
+          <w:rFonts w:ascii="Times New Roman" w:hAnsi="Times New Roman" w:cs="Times New Roman"/>
+          <w:sz w:val="24"/>
+          <w:szCs w:val="24"/>
+        </w:rPr>
+      </w:pPr>
+      <w:r>
+        <w:rPr>
+          <w:rFonts w:ascii="Times New Roman" w:hAnsi="Times New Roman" w:cs="Times New Roman"/>
+          <w:sz w:val="24"/>
+          <w:szCs w:val="24"/>
+        </w:rPr>
+        <w:t xml:space="preserve">In this project, the diplomatic transcription has followed these rules as close as possible. </w:t>
+      </w:r>
+      <w:r>
+        <w:rPr>
+          <w:rFonts w:ascii="Times New Roman" w:hAnsi="Times New Roman" w:cs="Times New Roman"/>
+          <w:sz w:val="24"/>
+          <w:szCs w:val="24"/>
+        </w:rPr>
+        <w:t>However, i</w:t>
+      </w:r>
+      <w:r>
+        <w:rPr>
+          <w:rFonts w:ascii="Times New Roman" w:hAnsi="Times New Roman" w:cs="Times New Roman"/>
+          <w:sz w:val="24"/>
+          <w:szCs w:val="24"/>
+        </w:rPr>
+        <w:t>n cases in which extensive research has been made</w:t>
+      </w:r>
+      <w:r>
+        <w:rPr>
+          <w:rFonts w:ascii="Times New Roman" w:hAnsi="Times New Roman" w:cs="Times New Roman"/>
+          <w:sz w:val="24"/>
+          <w:szCs w:val="24"/>
+        </w:rPr>
+        <w:t>,</w:t>
+      </w:r>
+      <w:r>
+        <w:rPr>
+          <w:rFonts w:ascii="Times New Roman" w:hAnsi="Times New Roman" w:cs="Times New Roman"/>
+          <w:sz w:val="24"/>
+          <w:szCs w:val="24"/>
+        </w:rPr>
+        <w:t xml:space="preserve"> to find suitable html and CSS elements to create </w:t>
+      </w:r>
+      <w:r>
+        <w:rPr>
+          <w:rFonts w:ascii="Times New Roman" w:hAnsi="Times New Roman" w:cs="Times New Roman"/>
+          <w:sz w:val="24"/>
+          <w:szCs w:val="24"/>
+        </w:rPr>
+        <w:t xml:space="preserve">the </w:t>
+      </w:r>
+      <w:r>
+        <w:rPr>
+          <w:rFonts w:ascii="Times New Roman" w:hAnsi="Times New Roman" w:cs="Times New Roman"/>
+          <w:sz w:val="24"/>
+          <w:szCs w:val="24"/>
+        </w:rPr>
+        <w:t xml:space="preserve">diplomatic transcription, but with no success, the </w:t>
+      </w:r>
+      <w:r>
+        <w:rPr>
+          <w:rFonts w:ascii="Times New Roman" w:hAnsi="Times New Roman" w:cs="Times New Roman"/>
+          <w:sz w:val="24"/>
+          <w:szCs w:val="24"/>
+        </w:rPr>
+        <w:t xml:space="preserve">author has not achieved a strictly diplomatic transcription. To illustrate, weeks have been spent in the search for a way to wrap the text around irregular shapes, that is, around irregularly shaped illustrations. However, every option encountered has not returned the result expected. </w:t>
+      </w:r>
+      <w:r>
+        <w:rPr>
+          <w:rFonts w:ascii="Times New Roman" w:hAnsi="Times New Roman" w:cs="Times New Roman"/>
+          <w:sz w:val="24"/>
+          <w:szCs w:val="24"/>
+        </w:rPr>
+        <w:t xml:space="preserve">Therefore, due to time constraints, </w:t>
+      </w:r>
+      <w:r>
+        <w:rPr>
+          <w:rFonts w:ascii="Times New Roman" w:hAnsi="Times New Roman" w:cs="Times New Roman"/>
+          <w:sz w:val="24"/>
+          <w:szCs w:val="24"/>
+        </w:rPr>
+        <w:t>I have</w:t>
+      </w:r>
+      <w:r>
+        <w:rPr>
+          <w:rFonts w:ascii="Times New Roman" w:hAnsi="Times New Roman" w:cs="Times New Roman"/>
+          <w:sz w:val="24"/>
+          <w:szCs w:val="24"/>
+        </w:rPr>
+        <w:t xml:space="preserve"> had to abandon the idea to wrap text around irregular shapes.</w:t>
+      </w:r>
+    </w:p>
+    <w:p>
+      <w:pPr>
+        <w:ind w:firstLine="720"/>
+        <w:contextualSpacing/>
+        <w:jc w:val="both"/>
+        <w:rPr>
+          <w:rFonts w:ascii="Times New Roman" w:hAnsi="Times New Roman" w:cs="Times New Roman"/>
+          <w:sz w:val="24"/>
+          <w:szCs w:val="24"/>
+        </w:rPr>
+      </w:pPr>
+    </w:p>
+    <w:p>
+      <w:pPr>
+        <w:contextualSpacing/>
+        <w:jc w:val="both"/>
+        <w:rPr>
+          <w:rFonts w:ascii="Times New Roman" w:hAnsi="Times New Roman" w:cs="Times New Roman"/>
+          <w:sz w:val="32"/>
+          <w:szCs w:val="32"/>
+        </w:rPr>
+      </w:pPr>
+    </w:p>
+    <w:p>
+      <w:pPr>
+        <w:contextualSpacing/>
+        <w:jc w:val="both"/>
+        <w:rPr>
+          <w:rFonts w:ascii="Times New Roman" w:hAnsi="Times New Roman" w:cs="Times New Roman"/>
+          <w:sz w:val="32"/>
+          <w:szCs w:val="32"/>
+        </w:rPr>
+      </w:pPr>
+    </w:p>
+    <w:p>
+      <w:pPr>
+        <w:contextualSpacing/>
+        <w:jc w:val="both"/>
         <w:rPr>
           <w:rFonts w:ascii="Times New Roman" w:hAnsi="Times New Roman" w:cs="Times New Roman"/>
           <w:b/>
@@ -6554,8 +6639,7 @@
           <w:sz w:val="28"/>
           <w:szCs w:val="28"/>
         </w:rPr>
-        <w:t>-</w:t>
-      </w:r>
+      </w:pPr>
       <w:r>
         <w:rPr>
           <w:rFonts w:ascii="Times New Roman" w:hAnsi="Times New Roman" w:cs="Times New Roman"/>
@@ -6564,7 +6648,7 @@
           <w:sz w:val="28"/>
           <w:szCs w:val="28"/>
         </w:rPr>
-        <w:t>About GitHub</w:t>
+        <w:t>Publishing</w:t>
       </w:r>
       <w:r>
         <w:rPr>
@@ -6574,13 +6658,9 @@
           <w:sz w:val="28"/>
           <w:szCs w:val="28"/>
         </w:rPr>
-        <w:t>, GitHub desktop and GitHub pages</w:t>
-      </w:r>
-    </w:p>
-    <w:p>
-      <w:pPr>
-        <w:contextualSpacing/>
-        <w:jc w:val="both"/>
+        <w:t>-</w:t>
+      </w:r>
+      <w:r>
         <w:rPr>
           <w:rFonts w:ascii="Times New Roman" w:hAnsi="Times New Roman" w:cs="Times New Roman"/>
           <w:b/>
@@ -6588,213 +6668,9 @@
           <w:sz w:val="28"/>
           <w:szCs w:val="28"/>
         </w:rPr>
-      </w:pPr>
-    </w:p>
-    <w:p>
-      <w:pPr>
-        <w:ind w:firstLine="720"/>
-        <w:contextualSpacing/>
-        <w:jc w:val="both"/>
-        <w:rPr>
-          <w:rFonts w:ascii="Times New Roman" w:hAnsi="Times New Roman" w:cs="Times New Roman"/>
-          <w:sz w:val="24"/>
-          <w:szCs w:val="24"/>
-        </w:rPr>
-      </w:pPr>
-      <w:r>
-        <w:rPr>
-          <w:rFonts w:ascii="Times New Roman" w:hAnsi="Times New Roman" w:cs="Times New Roman"/>
-          <w:sz w:val="24"/>
-          <w:szCs w:val="24"/>
-        </w:rPr>
-        <w:t>In this project, I have used GitHub</w:t>
-      </w:r>
-      <w:r>
-        <w:rPr>
-          <w:rFonts w:ascii="Times New Roman" w:hAnsi="Times New Roman" w:cs="Times New Roman"/>
-          <w:sz w:val="24"/>
-          <w:szCs w:val="24"/>
-        </w:rPr>
-        <w:t>.com</w:t>
-      </w:r>
-      <w:r>
-        <w:rPr>
-          <w:rFonts w:ascii="Times New Roman" w:hAnsi="Times New Roman" w:cs="Times New Roman"/>
-          <w:sz w:val="24"/>
-          <w:szCs w:val="24"/>
-        </w:rPr>
-        <w:t xml:space="preserve"> and GitHub desktop, to link the work I had done on my laptop to the GitHub </w:t>
-      </w:r>
-      <w:r>
-        <w:rPr>
-          <w:rFonts w:ascii="Times New Roman" w:hAnsi="Times New Roman" w:cs="Times New Roman"/>
-          <w:sz w:val="24"/>
-          <w:szCs w:val="24"/>
-        </w:rPr>
-        <w:t>desktop</w:t>
-      </w:r>
-      <w:r>
-        <w:rPr>
-          <w:rFonts w:ascii="Times New Roman" w:hAnsi="Times New Roman" w:cs="Times New Roman"/>
-          <w:sz w:val="24"/>
-          <w:szCs w:val="24"/>
-        </w:rPr>
-        <w:t xml:space="preserve"> and, then to GitHub </w:t>
-      </w:r>
-      <w:r>
-        <w:rPr>
-          <w:rFonts w:ascii="Times New Roman" w:hAnsi="Times New Roman" w:cs="Times New Roman"/>
-          <w:sz w:val="24"/>
-          <w:szCs w:val="24"/>
-        </w:rPr>
-        <w:t>(</w:t>
-      </w:r>
-      <w:r>
-        <w:rPr>
-          <w:rFonts w:ascii="Times New Roman" w:hAnsi="Times New Roman" w:cs="Times New Roman"/>
-          <w:sz w:val="24"/>
-          <w:szCs w:val="24"/>
-        </w:rPr>
-        <w:t>online</w:t>
-      </w:r>
-      <w:r>
-        <w:rPr>
-          <w:rFonts w:ascii="Times New Roman" w:hAnsi="Times New Roman" w:cs="Times New Roman"/>
-          <w:sz w:val="24"/>
-          <w:szCs w:val="24"/>
-        </w:rPr>
-        <w:t>)</w:t>
-      </w:r>
-      <w:r>
-        <w:rPr>
-          <w:rFonts w:ascii="Times New Roman" w:hAnsi="Times New Roman" w:cs="Times New Roman"/>
-          <w:sz w:val="24"/>
-          <w:szCs w:val="24"/>
-        </w:rPr>
-        <w:t xml:space="preserve">. </w:t>
-      </w:r>
-      <w:r>
-        <w:rPr>
-          <w:rFonts w:ascii="Times New Roman" w:hAnsi="Times New Roman" w:cs="Times New Roman"/>
-          <w:sz w:val="24"/>
-          <w:szCs w:val="24"/>
-        </w:rPr>
-        <w:t xml:space="preserve">I did most of the work before I was able </w:t>
-      </w:r>
-      <w:r>
-        <w:rPr>
-          <w:rFonts w:ascii="Times New Roman" w:hAnsi="Times New Roman" w:cs="Times New Roman"/>
-          <w:sz w:val="24"/>
-          <w:szCs w:val="24"/>
-        </w:rPr>
-        <w:t xml:space="preserve">(learnt how) </w:t>
-      </w:r>
-      <w:r>
-        <w:rPr>
-          <w:rFonts w:ascii="Times New Roman" w:hAnsi="Times New Roman" w:cs="Times New Roman"/>
-          <w:sz w:val="24"/>
-          <w:szCs w:val="24"/>
-        </w:rPr>
-        <w:t>to use GitHub</w:t>
-      </w:r>
-      <w:r>
-        <w:rPr>
-          <w:rFonts w:ascii="Times New Roman" w:hAnsi="Times New Roman" w:cs="Times New Roman"/>
-          <w:sz w:val="24"/>
-          <w:szCs w:val="24"/>
-        </w:rPr>
-        <w:t>.com</w:t>
-      </w:r>
-      <w:r>
-        <w:rPr>
-          <w:rFonts w:ascii="Times New Roman" w:hAnsi="Times New Roman" w:cs="Times New Roman"/>
-          <w:sz w:val="24"/>
-          <w:szCs w:val="24"/>
-        </w:rPr>
-        <w:t xml:space="preserve"> and GitHub desktop to synchronise my work, so I did not benefit much from Git’s version control capability. </w:t>
-      </w:r>
-      <w:r>
-        <w:rPr>
-          <w:rFonts w:ascii="Times New Roman" w:hAnsi="Times New Roman" w:cs="Times New Roman"/>
-          <w:sz w:val="24"/>
-          <w:szCs w:val="24"/>
-        </w:rPr>
-        <w:t>However, GitHub and GitHub desktop were useful in other instances, including to use Wout Dillen’s template while creating my project’s repository</w:t>
-      </w:r>
-      <w:r>
-        <w:rPr>
-          <w:rFonts w:ascii="Times New Roman" w:hAnsi="Times New Roman" w:cs="Times New Roman"/>
-          <w:sz w:val="24"/>
-          <w:szCs w:val="24"/>
-        </w:rPr>
-        <w:t>; to clone the same template so I could work on it on my laptop, to suit my project; and to commit changes through GitHub desktop and push them to GitHub.com. In addition, I was also able to make changes in the cloud, for instance, when I updated the README file, commit changes, fetch origin and then, pull origin on the GitHub desktop, to update the files on my laptop as well.</w:t>
-      </w:r>
-    </w:p>
-    <w:p>
-      <w:pPr>
-        <w:ind w:firstLine="720"/>
-        <w:contextualSpacing/>
-        <w:jc w:val="both"/>
-        <w:rPr>
-          <w:rFonts w:ascii="Times New Roman" w:hAnsi="Times New Roman" w:cs="Times New Roman"/>
-          <w:sz w:val="24"/>
-          <w:szCs w:val="24"/>
-        </w:rPr>
-      </w:pPr>
-      <w:r>
-        <w:rPr>
-          <w:rFonts w:ascii="Times New Roman" w:hAnsi="Times New Roman" w:cs="Times New Roman"/>
-          <w:sz w:val="24"/>
-          <w:szCs w:val="24"/>
-        </w:rPr>
-        <w:t xml:space="preserve">Learning how to use GitHub.com and GitHub desktop for my project has been challenging, that is, I have watched both videos created by Wout Dillen more than three times (each) and watched other videos available online. Yet each time I tried using the GitHub service I encountered challenges, including issues with their system, which crashed a few times. </w:t>
-      </w:r>
-      <w:r>
-        <w:rPr>
-          <w:rFonts w:ascii="Times New Roman" w:hAnsi="Times New Roman" w:cs="Times New Roman"/>
-          <w:sz w:val="24"/>
-          <w:szCs w:val="24"/>
-        </w:rPr>
-        <w:t>For instance, initially the GitHub desktop was not able to find my repository. So, after doing some research, I learnt that I had followed the procedure correctly and that other people had encountered the same problem. In my case, I solved the problem by deleting all repositories from my desktop, logging out of GitHub and then logging in again. After doing this, the GitHub desktop was able to find my project’s repository.</w:t>
-      </w:r>
-    </w:p>
-    <w:p>
-      <w:pPr>
-        <w:contextualSpacing/>
-        <w:jc w:val="both"/>
-        <w:rPr>
-          <w:rFonts w:ascii="Times New Roman" w:hAnsi="Times New Roman" w:cs="Times New Roman"/>
-          <w:sz w:val="24"/>
-          <w:szCs w:val="24"/>
-        </w:rPr>
-      </w:pPr>
-    </w:p>
-    <w:p>
-      <w:pPr>
-        <w:contextualSpacing/>
-        <w:jc w:val="both"/>
-        <w:rPr>
-          <w:rFonts w:ascii="Times New Roman" w:hAnsi="Times New Roman" w:cs="Times New Roman"/>
-          <w:sz w:val="32"/>
-          <w:szCs w:val="32"/>
-        </w:rPr>
-      </w:pPr>
-    </w:p>
-    <w:p>
-      <w:pPr>
-        <w:contextualSpacing/>
-        <w:jc w:val="both"/>
-        <w:rPr>
-          <w:rFonts w:ascii="Times New Roman" w:hAnsi="Times New Roman" w:cs="Times New Roman"/>
-          <w:sz w:val="32"/>
-          <w:szCs w:val="32"/>
-        </w:rPr>
-      </w:pPr>
-    </w:p>
-    <w:p>
-      <w:pPr>
-        <w:contextualSpacing/>
-        <w:jc w:val="both"/>
+        <w:t>About GitHub</w:t>
+      </w:r>
+      <w:r>
         <w:rPr>
           <w:rFonts w:ascii="Times New Roman" w:hAnsi="Times New Roman" w:cs="Times New Roman"/>
           <w:b/>
@@ -6802,8 +6678,13 @@
           <w:sz w:val="28"/>
           <w:szCs w:val="28"/>
         </w:rPr>
-      </w:pPr>
-      <w:r>
+        <w:t>, GitHub desktop and GitHub pages</w:t>
+      </w:r>
+    </w:p>
+    <w:p>
+      <w:pPr>
+        <w:contextualSpacing/>
+        <w:jc w:val="both"/>
         <w:rPr>
           <w:rFonts w:ascii="Times New Roman" w:hAnsi="Times New Roman" w:cs="Times New Roman"/>
           <w:b/>
@@ -6811,9 +6692,231 @@
           <w:sz w:val="28"/>
           <w:szCs w:val="28"/>
         </w:rPr>
-        <w:t>Challeng</w:t>
-      </w:r>
-      <w:r>
+      </w:pPr>
+    </w:p>
+    <w:p>
+      <w:pPr>
+        <w:ind w:firstLine="720"/>
+        <w:contextualSpacing/>
+        <w:jc w:val="both"/>
+        <w:rPr>
+          <w:rFonts w:ascii="Times New Roman" w:hAnsi="Times New Roman" w:cs="Times New Roman"/>
+          <w:sz w:val="24"/>
+          <w:szCs w:val="24"/>
+        </w:rPr>
+      </w:pPr>
+      <w:r>
+        <w:rPr>
+          <w:rFonts w:ascii="Times New Roman" w:hAnsi="Times New Roman" w:cs="Times New Roman"/>
+          <w:sz w:val="24"/>
+          <w:szCs w:val="24"/>
+        </w:rPr>
+        <w:t>In this project, I have used GitHub</w:t>
+      </w:r>
+      <w:r>
+        <w:rPr>
+          <w:rFonts w:ascii="Times New Roman" w:hAnsi="Times New Roman" w:cs="Times New Roman"/>
+          <w:sz w:val="24"/>
+          <w:szCs w:val="24"/>
+        </w:rPr>
+        <w:t>.com</w:t>
+      </w:r>
+      <w:r>
+        <w:rPr>
+          <w:rFonts w:ascii="Times New Roman" w:hAnsi="Times New Roman" w:cs="Times New Roman"/>
+          <w:sz w:val="24"/>
+          <w:szCs w:val="24"/>
+        </w:rPr>
+        <w:t xml:space="preserve"> and GitHub desktop, to link the work I had done on my laptop to the GitHub </w:t>
+      </w:r>
+      <w:r>
+        <w:rPr>
+          <w:rFonts w:ascii="Times New Roman" w:hAnsi="Times New Roman" w:cs="Times New Roman"/>
+          <w:sz w:val="24"/>
+          <w:szCs w:val="24"/>
+        </w:rPr>
+        <w:t>desktop</w:t>
+      </w:r>
+      <w:r>
+        <w:rPr>
+          <w:rFonts w:ascii="Times New Roman" w:hAnsi="Times New Roman" w:cs="Times New Roman"/>
+          <w:sz w:val="24"/>
+          <w:szCs w:val="24"/>
+        </w:rPr>
+        <w:t xml:space="preserve"> and, then to GitHub </w:t>
+      </w:r>
+      <w:r>
+        <w:rPr>
+          <w:rFonts w:ascii="Times New Roman" w:hAnsi="Times New Roman" w:cs="Times New Roman"/>
+          <w:sz w:val="24"/>
+          <w:szCs w:val="24"/>
+        </w:rPr>
+        <w:t>(</w:t>
+      </w:r>
+      <w:r>
+        <w:rPr>
+          <w:rFonts w:ascii="Times New Roman" w:hAnsi="Times New Roman" w:cs="Times New Roman"/>
+          <w:sz w:val="24"/>
+          <w:szCs w:val="24"/>
+        </w:rPr>
+        <w:t>online</w:t>
+      </w:r>
+      <w:r>
+        <w:rPr>
+          <w:rFonts w:ascii="Times New Roman" w:hAnsi="Times New Roman" w:cs="Times New Roman"/>
+          <w:sz w:val="24"/>
+          <w:szCs w:val="24"/>
+        </w:rPr>
+        <w:t>)</w:t>
+      </w:r>
+      <w:r>
+        <w:rPr>
+          <w:rFonts w:ascii="Times New Roman" w:hAnsi="Times New Roman" w:cs="Times New Roman"/>
+          <w:sz w:val="24"/>
+          <w:szCs w:val="24"/>
+        </w:rPr>
+        <w:t xml:space="preserve">. </w:t>
+      </w:r>
+      <w:r>
+        <w:rPr>
+          <w:rFonts w:ascii="Times New Roman" w:hAnsi="Times New Roman" w:cs="Times New Roman"/>
+          <w:sz w:val="24"/>
+          <w:szCs w:val="24"/>
+        </w:rPr>
+        <w:t xml:space="preserve">I did most of the work before I was able </w:t>
+      </w:r>
+      <w:r>
+        <w:rPr>
+          <w:rFonts w:ascii="Times New Roman" w:hAnsi="Times New Roman" w:cs="Times New Roman"/>
+          <w:sz w:val="24"/>
+          <w:szCs w:val="24"/>
+        </w:rPr>
+        <w:t xml:space="preserve">(learnt how) </w:t>
+      </w:r>
+      <w:r>
+        <w:rPr>
+          <w:rFonts w:ascii="Times New Roman" w:hAnsi="Times New Roman" w:cs="Times New Roman"/>
+          <w:sz w:val="24"/>
+          <w:szCs w:val="24"/>
+        </w:rPr>
+        <w:t>to use GitHub</w:t>
+      </w:r>
+      <w:r>
+        <w:rPr>
+          <w:rFonts w:ascii="Times New Roman" w:hAnsi="Times New Roman" w:cs="Times New Roman"/>
+          <w:sz w:val="24"/>
+          <w:szCs w:val="24"/>
+        </w:rPr>
+        <w:t>.com</w:t>
+      </w:r>
+      <w:r>
+        <w:rPr>
+          <w:rFonts w:ascii="Times New Roman" w:hAnsi="Times New Roman" w:cs="Times New Roman"/>
+          <w:sz w:val="24"/>
+          <w:szCs w:val="24"/>
+        </w:rPr>
+        <w:t xml:space="preserve"> and GitHub desktop to synchronise my work, so I did not benefit much from Git’s version control capability. </w:t>
+      </w:r>
+      <w:r>
+        <w:rPr>
+          <w:rFonts w:ascii="Times New Roman" w:hAnsi="Times New Roman" w:cs="Times New Roman"/>
+          <w:sz w:val="24"/>
+          <w:szCs w:val="24"/>
+        </w:rPr>
+        <w:t>However, GitHub and GitHub desktop were useful in other instances, including to use Wout Dillen’s template while creating my project’s repository</w:t>
+      </w:r>
+      <w:r>
+        <w:rPr>
+          <w:rFonts w:ascii="Times New Roman" w:hAnsi="Times New Roman" w:cs="Times New Roman"/>
+          <w:sz w:val="24"/>
+          <w:szCs w:val="24"/>
+        </w:rPr>
+        <w:t>; to clone the same template so I could work on it on my laptop, to suit my project; and to commit changes through GitHub desktop and push them to GitHub.com. In addition, I was also able to make changes in the cloud, for instance, when I updated the README file, commit changes, fetch origin and then, pull origin on the GitHub desktop, to update the files on my laptop as well.</w:t>
+      </w:r>
+    </w:p>
+    <w:p>
+      <w:pPr>
+        <w:ind w:firstLine="720"/>
+        <w:contextualSpacing/>
+        <w:jc w:val="both"/>
+        <w:rPr>
+          <w:rFonts w:ascii="Times New Roman" w:hAnsi="Times New Roman" w:cs="Times New Roman"/>
+          <w:sz w:val="24"/>
+          <w:szCs w:val="24"/>
+        </w:rPr>
+      </w:pPr>
+      <w:r>
+        <w:rPr>
+          <w:rFonts w:ascii="Times New Roman" w:hAnsi="Times New Roman" w:cs="Times New Roman"/>
+          <w:sz w:val="24"/>
+          <w:szCs w:val="24"/>
+        </w:rPr>
+        <w:t xml:space="preserve">Learning how to use GitHub.com and GitHub desktop for my project has been challenging, that is, I have watched both videos created by Wout Dillen more than three times (each) and watched other videos available online. Yet each time I tried using the GitHub service I encountered challenges, including issues with their system, which crashed a few times. </w:t>
+      </w:r>
+      <w:r>
+        <w:rPr>
+          <w:rFonts w:ascii="Times New Roman" w:hAnsi="Times New Roman" w:cs="Times New Roman"/>
+          <w:sz w:val="24"/>
+          <w:szCs w:val="24"/>
+        </w:rPr>
+        <w:t xml:space="preserve">For instance, initially the GitHub desktop was not able to find my repository. So, after doing some research, I learnt that I had followed the procedure correctly and that other people had encountered the same problem. In my case, I solved the problem by deleting all repositories from my desktop, logging out of </w:t>
+      </w:r>
+      <w:proofErr w:type="gramStart"/>
+      <w:r>
+        <w:rPr>
+          <w:rFonts w:ascii="Times New Roman" w:hAnsi="Times New Roman" w:cs="Times New Roman"/>
+          <w:sz w:val="24"/>
+          <w:szCs w:val="24"/>
+        </w:rPr>
+        <w:t>GitHub</w:t>
+      </w:r>
+      <w:proofErr w:type="gramEnd"/>
+      <w:r>
+        <w:rPr>
+          <w:rFonts w:ascii="Times New Roman" w:hAnsi="Times New Roman" w:cs="Times New Roman"/>
+          <w:sz w:val="24"/>
+          <w:szCs w:val="24"/>
+        </w:rPr>
+        <w:t xml:space="preserve"> and then logging in again. After doing this, the GitHub desktop was able to find my project’s repository.</w:t>
+      </w:r>
+    </w:p>
+    <w:p>
+      <w:pPr>
+        <w:contextualSpacing/>
+        <w:jc w:val="both"/>
+        <w:rPr>
+          <w:rFonts w:ascii="Times New Roman" w:hAnsi="Times New Roman" w:cs="Times New Roman"/>
+          <w:sz w:val="24"/>
+          <w:szCs w:val="24"/>
+        </w:rPr>
+      </w:pPr>
+    </w:p>
+    <w:p>
+      <w:pPr>
+        <w:contextualSpacing/>
+        <w:jc w:val="both"/>
+        <w:rPr>
+          <w:rFonts w:ascii="Times New Roman" w:hAnsi="Times New Roman" w:cs="Times New Roman"/>
+          <w:sz w:val="32"/>
+          <w:szCs w:val="32"/>
+        </w:rPr>
+      </w:pPr>
+    </w:p>
+    <w:p>
+      <w:pPr>
+        <w:contextualSpacing/>
+        <w:jc w:val="both"/>
+        <w:rPr>
+          <w:rFonts w:ascii="Times New Roman" w:hAnsi="Times New Roman" w:cs="Times New Roman"/>
+          <w:sz w:val="32"/>
+          <w:szCs w:val="32"/>
+        </w:rPr>
+      </w:pPr>
+    </w:p>
+    <w:p>
+      <w:pPr>
+        <w:contextualSpacing/>
+        <w:jc w:val="both"/>
         <w:rPr>
           <w:rFonts w:ascii="Times New Roman" w:hAnsi="Times New Roman" w:cs="Times New Roman"/>
           <w:b/>
@@ -6821,298 +6924,8 @@
           <w:sz w:val="28"/>
           <w:szCs w:val="28"/>
         </w:rPr>
-        <w:t>es</w:t>
-      </w:r>
-    </w:p>
-    <w:p>
-      <w:pPr>
-        <w:contextualSpacing/>
-        <w:jc w:val="both"/>
-        <w:rPr>
-          <w:rFonts w:ascii="Times New Roman" w:hAnsi="Times New Roman" w:cs="Times New Roman"/>
-          <w:sz w:val="24"/>
-          <w:szCs w:val="24"/>
-        </w:rPr>
-      </w:pPr>
-      <w:r>
-        <w:rPr>
-          <w:rFonts w:ascii="Times New Roman" w:hAnsi="Times New Roman" w:cs="Times New Roman"/>
-          <w:sz w:val="24"/>
-          <w:szCs w:val="24"/>
-        </w:rPr>
-        <w:t>What I have learned.</w:t>
-      </w:r>
-    </w:p>
-    <w:p>
-      <w:pPr>
-        <w:contextualSpacing/>
-        <w:jc w:val="both"/>
-        <w:rPr>
-          <w:rFonts w:ascii="Times New Roman" w:hAnsi="Times New Roman" w:cs="Times New Roman"/>
-          <w:sz w:val="24"/>
-          <w:szCs w:val="24"/>
-        </w:rPr>
-      </w:pPr>
-      <w:r>
-        <w:rPr>
-          <w:rFonts w:ascii="Times New Roman" w:hAnsi="Times New Roman" w:cs="Times New Roman"/>
-          <w:sz w:val="24"/>
-          <w:szCs w:val="24"/>
-        </w:rPr>
-        <w:t xml:space="preserve">Choice of material – difficult to something that was out of copyright </w:t>
-      </w:r>
-      <w:r>
-        <w:rPr>
-          <w:rFonts w:ascii="Times New Roman" w:hAnsi="Times New Roman" w:cs="Times New Roman"/>
-          <w:sz w:val="24"/>
-          <w:szCs w:val="24"/>
-        </w:rPr>
-        <w:t>and</w:t>
-      </w:r>
-      <w:r>
-        <w:rPr>
-          <w:rFonts w:ascii="Times New Roman" w:hAnsi="Times New Roman" w:cs="Times New Roman"/>
-          <w:sz w:val="24"/>
-          <w:szCs w:val="24"/>
-        </w:rPr>
-        <w:t xml:space="preserve"> had historical and social relevance and had not been digitised before.  Meeting all three criteria was challenging, took a few weeks to find the right item,</w:t>
-      </w:r>
-    </w:p>
-    <w:p>
-      <w:pPr>
-        <w:contextualSpacing/>
-        <w:jc w:val="both"/>
-        <w:rPr>
-          <w:rFonts w:ascii="Times New Roman" w:hAnsi="Times New Roman" w:cs="Times New Roman"/>
-          <w:sz w:val="24"/>
-          <w:szCs w:val="24"/>
-        </w:rPr>
-      </w:pPr>
-      <w:r>
-        <w:rPr>
-          <w:rFonts w:ascii="Times New Roman" w:hAnsi="Times New Roman" w:cs="Times New Roman"/>
-          <w:sz w:val="24"/>
-          <w:szCs w:val="24"/>
-        </w:rPr>
-        <w:t xml:space="preserve">Choosing the scanner – had to do some test scans first, to discover what limitations would encounter in practice – did this for both scanners.  Not much information in </w:t>
-      </w:r>
-      <w:r>
-        <w:rPr>
-          <w:rFonts w:ascii="Times New Roman" w:hAnsi="Times New Roman" w:cs="Times New Roman"/>
-          <w:sz w:val="24"/>
-          <w:szCs w:val="24"/>
-        </w:rPr>
-        <w:t xml:space="preserve">the </w:t>
-      </w:r>
-      <w:r>
-        <w:rPr>
-          <w:rFonts w:ascii="Times New Roman" w:hAnsi="Times New Roman" w:cs="Times New Roman"/>
-          <w:sz w:val="24"/>
-          <w:szCs w:val="24"/>
-        </w:rPr>
-        <w:t xml:space="preserve">scanner user guide about how to actually do scanning.  Overhead scanner not very intuitive.  </w:t>
-      </w:r>
-      <w:proofErr w:type="spellStart"/>
-      <w:r>
-        <w:rPr>
-          <w:rFonts w:ascii="Times New Roman" w:hAnsi="Times New Roman" w:cs="Times New Roman"/>
-          <w:sz w:val="24"/>
-          <w:szCs w:val="24"/>
-        </w:rPr>
-        <w:t>FOr</w:t>
-      </w:r>
-      <w:proofErr w:type="spellEnd"/>
-      <w:r>
-        <w:rPr>
-          <w:rFonts w:ascii="Times New Roman" w:hAnsi="Times New Roman" w:cs="Times New Roman"/>
-          <w:sz w:val="24"/>
-          <w:szCs w:val="24"/>
-        </w:rPr>
-        <w:t xml:space="preserve"> instance how to </w:t>
-      </w:r>
-      <w:r>
-        <w:rPr>
-          <w:rFonts w:ascii="Times New Roman" w:hAnsi="Times New Roman" w:cs="Times New Roman"/>
-          <w:sz w:val="24"/>
-          <w:szCs w:val="24"/>
-        </w:rPr>
-        <w:t>choose</w:t>
-      </w:r>
-      <w:r>
-        <w:rPr>
-          <w:rFonts w:ascii="Times New Roman" w:hAnsi="Times New Roman" w:cs="Times New Roman"/>
-          <w:sz w:val="24"/>
-          <w:szCs w:val="24"/>
-        </w:rPr>
-        <w:t xml:space="preserve"> the appropriate resolution and colour depth.  How to save in different formats, and what that meant in practice, (e.g. what did the </w:t>
-      </w:r>
-      <w:proofErr w:type="spellStart"/>
-      <w:r>
-        <w:rPr>
-          <w:rFonts w:ascii="Times New Roman" w:hAnsi="Times New Roman" w:cs="Times New Roman"/>
-          <w:sz w:val="24"/>
-          <w:szCs w:val="24"/>
-        </w:rPr>
-        <w:t>WordOCR</w:t>
-      </w:r>
-      <w:proofErr w:type="spellEnd"/>
-      <w:r>
-        <w:rPr>
-          <w:rFonts w:ascii="Times New Roman" w:hAnsi="Times New Roman" w:cs="Times New Roman"/>
-          <w:sz w:val="24"/>
-          <w:szCs w:val="24"/>
-        </w:rPr>
-        <w:t xml:space="preserve"> file actually give you).</w:t>
-      </w:r>
-    </w:p>
-    <w:p>
-      <w:pPr>
-        <w:contextualSpacing/>
-        <w:jc w:val="both"/>
-        <w:rPr>
-          <w:rFonts w:ascii="Times New Roman" w:hAnsi="Times New Roman" w:cs="Times New Roman"/>
-          <w:sz w:val="24"/>
-          <w:szCs w:val="24"/>
-        </w:rPr>
-      </w:pPr>
-    </w:p>
-    <w:p>
-      <w:pPr>
-        <w:contextualSpacing/>
-        <w:jc w:val="both"/>
-        <w:rPr>
-          <w:rFonts w:ascii="Times New Roman" w:hAnsi="Times New Roman" w:cs="Times New Roman"/>
-          <w:sz w:val="24"/>
-          <w:szCs w:val="24"/>
-        </w:rPr>
-      </w:pPr>
-      <w:r>
-        <w:rPr>
-          <w:rFonts w:ascii="Times New Roman" w:hAnsi="Times New Roman" w:cs="Times New Roman"/>
-          <w:sz w:val="24"/>
-          <w:szCs w:val="24"/>
-        </w:rPr>
-        <w:t>TEI issues- how to correctly encode the text.  Had a basic idea from a previous assignment how to encode a text with a common layout, but encoding a complete book was much more difficult.  Needed to do a lot of research and study the TEI guidelines in depth</w:t>
-      </w:r>
-      <w:r>
-        <w:rPr>
-          <w:rFonts w:ascii="Times New Roman" w:hAnsi="Times New Roman" w:cs="Times New Roman"/>
-          <w:sz w:val="24"/>
-          <w:szCs w:val="24"/>
-        </w:rPr>
-        <w:t xml:space="preserve">.  Also attended a workshop run </w:t>
-      </w:r>
-      <w:r>
-        <w:rPr>
-          <w:rFonts w:ascii="Times New Roman" w:hAnsi="Times New Roman" w:cs="Times New Roman"/>
-          <w:sz w:val="24"/>
-          <w:szCs w:val="24"/>
-        </w:rPr>
-        <w:t xml:space="preserve">by </w:t>
-      </w:r>
-      <w:r>
-        <w:rPr>
-          <w:rFonts w:ascii="Times New Roman" w:hAnsi="Times New Roman" w:cs="Times New Roman"/>
-          <w:sz w:val="24"/>
-          <w:szCs w:val="24"/>
-        </w:rPr>
-        <w:t xml:space="preserve">the TEI Encoding Initiative at the University of Cork. And also joined the TEI encoding </w:t>
-      </w:r>
-      <w:r>
-        <w:rPr>
-          <w:rFonts w:ascii="Times New Roman" w:hAnsi="Times New Roman" w:cs="Times New Roman"/>
-          <w:sz w:val="24"/>
-          <w:szCs w:val="24"/>
-        </w:rPr>
-        <w:t>Facebook</w:t>
-      </w:r>
-      <w:r>
-        <w:rPr>
-          <w:rFonts w:ascii="Times New Roman" w:hAnsi="Times New Roman" w:cs="Times New Roman"/>
-          <w:sz w:val="24"/>
-          <w:szCs w:val="24"/>
-        </w:rPr>
-        <w:t xml:space="preserve"> group and learned that discussing with specialists in the field – even for them some elements are still open to discussion.  Need to think about exactly what you want to represent with the TEI code.</w:t>
-      </w:r>
-      <w:r>
-        <w:rPr>
-          <w:rFonts w:ascii="Times New Roman" w:hAnsi="Times New Roman" w:cs="Times New Roman"/>
-          <w:sz w:val="24"/>
-          <w:szCs w:val="24"/>
-        </w:rPr>
-        <w:t xml:space="preserve">  </w:t>
-      </w:r>
-      <w:r>
-        <w:rPr>
-          <w:rFonts w:ascii="Times New Roman" w:hAnsi="Times New Roman" w:cs="Times New Roman"/>
-          <w:sz w:val="24"/>
-          <w:szCs w:val="24"/>
-        </w:rPr>
-        <w:t>And what is relevant to encode for this specific project.</w:t>
-      </w:r>
-    </w:p>
-    <w:p>
-      <w:pPr>
-        <w:contextualSpacing/>
-        <w:jc w:val="both"/>
-        <w:rPr>
-          <w:rFonts w:ascii="Times New Roman" w:hAnsi="Times New Roman" w:cs="Times New Roman"/>
-          <w:sz w:val="24"/>
-          <w:szCs w:val="24"/>
-        </w:rPr>
-      </w:pPr>
-    </w:p>
-    <w:p>
-      <w:pPr>
-        <w:contextualSpacing/>
-        <w:jc w:val="both"/>
-        <w:rPr>
-          <w:rFonts w:ascii="Times New Roman" w:hAnsi="Times New Roman" w:cs="Times New Roman"/>
-          <w:sz w:val="24"/>
-          <w:szCs w:val="24"/>
-        </w:rPr>
-      </w:pPr>
-      <w:r>
-        <w:rPr>
-          <w:rFonts w:ascii="Times New Roman" w:hAnsi="Times New Roman" w:cs="Times New Roman"/>
-          <w:sz w:val="24"/>
-          <w:szCs w:val="24"/>
-        </w:rPr>
-        <w:lastRenderedPageBreak/>
-        <w:t xml:space="preserve">HTML and CSS – some issues have been already </w:t>
-      </w:r>
-      <w:r>
-        <w:rPr>
-          <w:rFonts w:ascii="Times New Roman" w:hAnsi="Times New Roman" w:cs="Times New Roman"/>
-          <w:sz w:val="24"/>
-          <w:szCs w:val="24"/>
-        </w:rPr>
-        <w:t>mentioned</w:t>
-      </w:r>
-      <w:r>
-        <w:rPr>
-          <w:rFonts w:ascii="Times New Roman" w:hAnsi="Times New Roman" w:cs="Times New Roman"/>
-          <w:sz w:val="24"/>
-          <w:szCs w:val="24"/>
-        </w:rPr>
-        <w:t xml:space="preserve"> under the HTML heading above.  To learn how the </w:t>
-      </w:r>
-    </w:p>
-    <w:p>
-      <w:pPr>
-        <w:contextualSpacing/>
-        <w:jc w:val="both"/>
-        <w:rPr>
-          <w:rFonts w:ascii="Times New Roman" w:hAnsi="Times New Roman" w:cs="Times New Roman"/>
-          <w:sz w:val="24"/>
-          <w:szCs w:val="24"/>
-        </w:rPr>
-      </w:pPr>
-    </w:p>
-    <w:p>
-      <w:pPr>
-        <w:contextualSpacing/>
-        <w:jc w:val="both"/>
+      </w:pPr>
+      <w:r>
         <w:rPr>
           <w:rFonts w:ascii="Times New Roman" w:hAnsi="Times New Roman" w:cs="Times New Roman"/>
           <w:b/>
@@ -7120,7 +6933,8 @@
           <w:sz w:val="28"/>
           <w:szCs w:val="28"/>
         </w:rPr>
-      </w:pPr>
+        <w:t>Challeng</w:t>
+      </w:r>
       <w:r>
         <w:rPr>
           <w:rFonts w:ascii="Times New Roman" w:hAnsi="Times New Roman" w:cs="Times New Roman"/>
@@ -7129,9 +6943,370 @@
           <w:sz w:val="28"/>
           <w:szCs w:val="28"/>
         </w:rPr>
-        <w:t xml:space="preserve">Estimated </w:t>
-      </w:r>
-      <w:r>
+        <w:t>es</w:t>
+      </w:r>
+    </w:p>
+    <w:p>
+      <w:pPr>
+        <w:contextualSpacing/>
+        <w:jc w:val="both"/>
+        <w:rPr>
+          <w:rFonts w:ascii="Times New Roman" w:hAnsi="Times New Roman" w:cs="Times New Roman"/>
+          <w:sz w:val="24"/>
+          <w:szCs w:val="24"/>
+        </w:rPr>
+      </w:pPr>
+      <w:r>
+        <w:rPr>
+          <w:rFonts w:ascii="Times New Roman" w:hAnsi="Times New Roman" w:cs="Times New Roman"/>
+          <w:sz w:val="24"/>
+          <w:szCs w:val="24"/>
+        </w:rPr>
+        <w:t>What I have learned.</w:t>
+      </w:r>
+    </w:p>
+    <w:p>
+      <w:pPr>
+        <w:contextualSpacing/>
+        <w:jc w:val="both"/>
+        <w:rPr>
+          <w:rFonts w:ascii="Times New Roman" w:hAnsi="Times New Roman" w:cs="Times New Roman"/>
+          <w:sz w:val="24"/>
+          <w:szCs w:val="24"/>
+        </w:rPr>
+      </w:pPr>
+      <w:r>
+        <w:rPr>
+          <w:rFonts w:ascii="Times New Roman" w:hAnsi="Times New Roman" w:cs="Times New Roman"/>
+          <w:sz w:val="24"/>
+          <w:szCs w:val="24"/>
+        </w:rPr>
+        <w:t xml:space="preserve">Choice of material – difficult to something that was out of copyright </w:t>
+      </w:r>
+      <w:r>
+        <w:rPr>
+          <w:rFonts w:ascii="Times New Roman" w:hAnsi="Times New Roman" w:cs="Times New Roman"/>
+          <w:sz w:val="24"/>
+          <w:szCs w:val="24"/>
+        </w:rPr>
+        <w:t>and</w:t>
+      </w:r>
+      <w:r>
+        <w:rPr>
+          <w:rFonts w:ascii="Times New Roman" w:hAnsi="Times New Roman" w:cs="Times New Roman"/>
+          <w:sz w:val="24"/>
+          <w:szCs w:val="24"/>
+        </w:rPr>
+        <w:t xml:space="preserve"> had historical and social relevance and had not been digitised before.  Meeting all three criteria was challenging, took a few weeks to find the right item,</w:t>
+      </w:r>
+    </w:p>
+    <w:p>
+      <w:pPr>
+        <w:contextualSpacing/>
+        <w:jc w:val="both"/>
+        <w:rPr>
+          <w:rFonts w:ascii="Times New Roman" w:hAnsi="Times New Roman" w:cs="Times New Roman"/>
+          <w:sz w:val="24"/>
+          <w:szCs w:val="24"/>
+        </w:rPr>
+      </w:pPr>
+      <w:r>
+        <w:rPr>
+          <w:rFonts w:ascii="Times New Roman" w:hAnsi="Times New Roman" w:cs="Times New Roman"/>
+          <w:sz w:val="24"/>
+          <w:szCs w:val="24"/>
+        </w:rPr>
+        <w:t xml:space="preserve">Choosing the scanner – had to do some test scans first, to discover what limitations would encounter in practice – did this for both scanners.  Not much information in </w:t>
+      </w:r>
+      <w:r>
+        <w:rPr>
+          <w:rFonts w:ascii="Times New Roman" w:hAnsi="Times New Roman" w:cs="Times New Roman"/>
+          <w:sz w:val="24"/>
+          <w:szCs w:val="24"/>
+        </w:rPr>
+        <w:t xml:space="preserve">the </w:t>
+      </w:r>
+      <w:r>
+        <w:rPr>
+          <w:rFonts w:ascii="Times New Roman" w:hAnsi="Times New Roman" w:cs="Times New Roman"/>
+          <w:sz w:val="24"/>
+          <w:szCs w:val="24"/>
+        </w:rPr>
+        <w:t xml:space="preserve">scanner user guide about how to </w:t>
+      </w:r>
+      <w:proofErr w:type="gramStart"/>
+      <w:r>
+        <w:rPr>
+          <w:rFonts w:ascii="Times New Roman" w:hAnsi="Times New Roman" w:cs="Times New Roman"/>
+          <w:sz w:val="24"/>
+          <w:szCs w:val="24"/>
+        </w:rPr>
+        <w:t>actually do</w:t>
+      </w:r>
+      <w:proofErr w:type="gramEnd"/>
+      <w:r>
+        <w:rPr>
+          <w:rFonts w:ascii="Times New Roman" w:hAnsi="Times New Roman" w:cs="Times New Roman"/>
+          <w:sz w:val="24"/>
+          <w:szCs w:val="24"/>
+        </w:rPr>
+        <w:t xml:space="preserve"> scanning.  Overhead scanner not very intuitive.  </w:t>
+      </w:r>
+      <w:proofErr w:type="spellStart"/>
+      <w:r>
+        <w:rPr>
+          <w:rFonts w:ascii="Times New Roman" w:hAnsi="Times New Roman" w:cs="Times New Roman"/>
+          <w:sz w:val="24"/>
+          <w:szCs w:val="24"/>
+        </w:rPr>
+        <w:t>FOr</w:t>
+      </w:r>
+      <w:proofErr w:type="spellEnd"/>
+      <w:r>
+        <w:rPr>
+          <w:rFonts w:ascii="Times New Roman" w:hAnsi="Times New Roman" w:cs="Times New Roman"/>
+          <w:sz w:val="24"/>
+          <w:szCs w:val="24"/>
+        </w:rPr>
+        <w:t xml:space="preserve"> </w:t>
+      </w:r>
+      <w:proofErr w:type="gramStart"/>
+      <w:r>
+        <w:rPr>
+          <w:rFonts w:ascii="Times New Roman" w:hAnsi="Times New Roman" w:cs="Times New Roman"/>
+          <w:sz w:val="24"/>
+          <w:szCs w:val="24"/>
+        </w:rPr>
+        <w:t>instance</w:t>
+      </w:r>
+      <w:proofErr w:type="gramEnd"/>
+      <w:r>
+        <w:rPr>
+          <w:rFonts w:ascii="Times New Roman" w:hAnsi="Times New Roman" w:cs="Times New Roman"/>
+          <w:sz w:val="24"/>
+          <w:szCs w:val="24"/>
+        </w:rPr>
+        <w:t xml:space="preserve"> how to </w:t>
+      </w:r>
+      <w:r>
+        <w:rPr>
+          <w:rFonts w:ascii="Times New Roman" w:hAnsi="Times New Roman" w:cs="Times New Roman"/>
+          <w:sz w:val="24"/>
+          <w:szCs w:val="24"/>
+        </w:rPr>
+        <w:t>choose</w:t>
+      </w:r>
+      <w:r>
+        <w:rPr>
+          <w:rFonts w:ascii="Times New Roman" w:hAnsi="Times New Roman" w:cs="Times New Roman"/>
+          <w:sz w:val="24"/>
+          <w:szCs w:val="24"/>
+        </w:rPr>
+        <w:t xml:space="preserve"> the appropriate resolution and colour depth.  How to save in different formats, and what that meant in practice, (e.g. what did the </w:t>
+      </w:r>
+      <w:proofErr w:type="spellStart"/>
+      <w:r>
+        <w:rPr>
+          <w:rFonts w:ascii="Times New Roman" w:hAnsi="Times New Roman" w:cs="Times New Roman"/>
+          <w:sz w:val="24"/>
+          <w:szCs w:val="24"/>
+        </w:rPr>
+        <w:t>WordOCR</w:t>
+      </w:r>
+      <w:proofErr w:type="spellEnd"/>
+      <w:r>
+        <w:rPr>
+          <w:rFonts w:ascii="Times New Roman" w:hAnsi="Times New Roman" w:cs="Times New Roman"/>
+          <w:sz w:val="24"/>
+          <w:szCs w:val="24"/>
+        </w:rPr>
+        <w:t xml:space="preserve"> file </w:t>
+      </w:r>
+      <w:proofErr w:type="gramStart"/>
+      <w:r>
+        <w:rPr>
+          <w:rFonts w:ascii="Times New Roman" w:hAnsi="Times New Roman" w:cs="Times New Roman"/>
+          <w:sz w:val="24"/>
+          <w:szCs w:val="24"/>
+        </w:rPr>
+        <w:t>actually give</w:t>
+      </w:r>
+      <w:proofErr w:type="gramEnd"/>
+      <w:r>
+        <w:rPr>
+          <w:rFonts w:ascii="Times New Roman" w:hAnsi="Times New Roman" w:cs="Times New Roman"/>
+          <w:sz w:val="24"/>
+          <w:szCs w:val="24"/>
+        </w:rPr>
+        <w:t xml:space="preserve"> you).</w:t>
+      </w:r>
+    </w:p>
+    <w:p>
+      <w:pPr>
+        <w:contextualSpacing/>
+        <w:jc w:val="both"/>
+        <w:rPr>
+          <w:rFonts w:ascii="Times New Roman" w:hAnsi="Times New Roman" w:cs="Times New Roman"/>
+          <w:sz w:val="24"/>
+          <w:szCs w:val="24"/>
+        </w:rPr>
+      </w:pPr>
+    </w:p>
+    <w:p>
+      <w:pPr>
+        <w:contextualSpacing/>
+        <w:jc w:val="both"/>
+        <w:rPr>
+          <w:rFonts w:ascii="Times New Roman" w:hAnsi="Times New Roman" w:cs="Times New Roman"/>
+          <w:sz w:val="24"/>
+          <w:szCs w:val="24"/>
+        </w:rPr>
+      </w:pPr>
+      <w:r>
+        <w:rPr>
+          <w:rFonts w:ascii="Times New Roman" w:hAnsi="Times New Roman" w:cs="Times New Roman"/>
+          <w:sz w:val="24"/>
+          <w:szCs w:val="24"/>
+        </w:rPr>
+        <w:t>TEI issues- how to correctly encode the text.  Had a basic idea from a previous assignment how to encode a text with a common layout, but encoding a complete book was much more difficult.  Needed to do a lot of research and study the TEI guidelines in depth</w:t>
+      </w:r>
+      <w:r>
+        <w:rPr>
+          <w:rFonts w:ascii="Times New Roman" w:hAnsi="Times New Roman" w:cs="Times New Roman"/>
+          <w:sz w:val="24"/>
+          <w:szCs w:val="24"/>
+        </w:rPr>
+        <w:t xml:space="preserve">.  Also attended a workshop run </w:t>
+      </w:r>
+      <w:r>
+        <w:rPr>
+          <w:rFonts w:ascii="Times New Roman" w:hAnsi="Times New Roman" w:cs="Times New Roman"/>
+          <w:sz w:val="24"/>
+          <w:szCs w:val="24"/>
+        </w:rPr>
+        <w:t xml:space="preserve">by </w:t>
+      </w:r>
+      <w:r>
+        <w:rPr>
+          <w:rFonts w:ascii="Times New Roman" w:hAnsi="Times New Roman" w:cs="Times New Roman"/>
+          <w:sz w:val="24"/>
+          <w:szCs w:val="24"/>
+        </w:rPr>
+        <w:t xml:space="preserve">the TEI Encoding Initiative at the University of Cork. </w:t>
+      </w:r>
+      <w:proofErr w:type="gramStart"/>
+      <w:r>
+        <w:rPr>
+          <w:rFonts w:ascii="Times New Roman" w:hAnsi="Times New Roman" w:cs="Times New Roman"/>
+          <w:sz w:val="24"/>
+          <w:szCs w:val="24"/>
+        </w:rPr>
+        <w:t>And also</w:t>
+      </w:r>
+      <w:proofErr w:type="gramEnd"/>
+      <w:r>
+        <w:rPr>
+          <w:rFonts w:ascii="Times New Roman" w:hAnsi="Times New Roman" w:cs="Times New Roman"/>
+          <w:sz w:val="24"/>
+          <w:szCs w:val="24"/>
+        </w:rPr>
+        <w:t xml:space="preserve"> joined the TEI encoding </w:t>
+      </w:r>
+      <w:r>
+        <w:rPr>
+          <w:rFonts w:ascii="Times New Roman" w:hAnsi="Times New Roman" w:cs="Times New Roman"/>
+          <w:sz w:val="24"/>
+          <w:szCs w:val="24"/>
+        </w:rPr>
+        <w:t>Facebook</w:t>
+      </w:r>
+      <w:r>
+        <w:rPr>
+          <w:rFonts w:ascii="Times New Roman" w:hAnsi="Times New Roman" w:cs="Times New Roman"/>
+          <w:sz w:val="24"/>
+          <w:szCs w:val="24"/>
+        </w:rPr>
+        <w:t xml:space="preserve"> group and learned that discussing with specialists in the field – even for them some elements are still open to discussion.  Need to think about exactly what you want to represent with the TEI code.</w:t>
+      </w:r>
+      <w:r>
+        <w:rPr>
+          <w:rFonts w:ascii="Times New Roman" w:hAnsi="Times New Roman" w:cs="Times New Roman"/>
+          <w:sz w:val="24"/>
+          <w:szCs w:val="24"/>
+        </w:rPr>
+        <w:t xml:space="preserve">  </w:t>
+      </w:r>
+      <w:r>
+        <w:rPr>
+          <w:rFonts w:ascii="Times New Roman" w:hAnsi="Times New Roman" w:cs="Times New Roman"/>
+          <w:sz w:val="24"/>
+          <w:szCs w:val="24"/>
+        </w:rPr>
+        <w:t>And what is relevant to encode for this specific project.</w:t>
+      </w:r>
+    </w:p>
+    <w:p>
+      <w:pPr>
+        <w:contextualSpacing/>
+        <w:jc w:val="both"/>
+        <w:rPr>
+          <w:rFonts w:ascii="Times New Roman" w:hAnsi="Times New Roman" w:cs="Times New Roman"/>
+          <w:sz w:val="24"/>
+          <w:szCs w:val="24"/>
+        </w:rPr>
+      </w:pPr>
+    </w:p>
+    <w:p>
+      <w:pPr>
+        <w:contextualSpacing/>
+        <w:jc w:val="both"/>
+        <w:rPr>
+          <w:rFonts w:ascii="Times New Roman" w:hAnsi="Times New Roman" w:cs="Times New Roman"/>
+          <w:sz w:val="24"/>
+          <w:szCs w:val="24"/>
+        </w:rPr>
+      </w:pPr>
+      <w:r>
+        <w:rPr>
+          <w:rFonts w:ascii="Times New Roman" w:hAnsi="Times New Roman" w:cs="Times New Roman"/>
+          <w:sz w:val="24"/>
+          <w:szCs w:val="24"/>
+        </w:rPr>
+        <w:lastRenderedPageBreak/>
+        <w:t xml:space="preserve">HTML and CSS – some issues have been already </w:t>
+      </w:r>
+      <w:r>
+        <w:rPr>
+          <w:rFonts w:ascii="Times New Roman" w:hAnsi="Times New Roman" w:cs="Times New Roman"/>
+          <w:sz w:val="24"/>
+          <w:szCs w:val="24"/>
+        </w:rPr>
+        <w:t>mentioned</w:t>
+      </w:r>
+      <w:r>
+        <w:rPr>
+          <w:rFonts w:ascii="Times New Roman" w:hAnsi="Times New Roman" w:cs="Times New Roman"/>
+          <w:sz w:val="24"/>
+          <w:szCs w:val="24"/>
+        </w:rPr>
+        <w:t xml:space="preserve"> under the HTML heading above.  To learn how the </w:t>
+      </w:r>
+    </w:p>
+    <w:p>
+      <w:pPr>
+        <w:contextualSpacing/>
+        <w:jc w:val="both"/>
+        <w:rPr>
+          <w:rFonts w:ascii="Times New Roman" w:hAnsi="Times New Roman" w:cs="Times New Roman"/>
+          <w:sz w:val="24"/>
+          <w:szCs w:val="24"/>
+        </w:rPr>
+      </w:pPr>
+    </w:p>
+    <w:p>
+      <w:pPr>
+        <w:contextualSpacing/>
+        <w:jc w:val="both"/>
         <w:rPr>
           <w:rFonts w:ascii="Times New Roman" w:hAnsi="Times New Roman" w:cs="Times New Roman"/>
           <w:b/>
@@ -7139,8 +7314,7 @@
           <w:sz w:val="28"/>
           <w:szCs w:val="28"/>
         </w:rPr>
-        <w:t xml:space="preserve">Record of </w:t>
-      </w:r>
+      </w:pPr>
       <w:r>
         <w:rPr>
           <w:rFonts w:ascii="Times New Roman" w:hAnsi="Times New Roman" w:cs="Times New Roman"/>
@@ -7149,7 +7323,7 @@
           <w:sz w:val="28"/>
           <w:szCs w:val="28"/>
         </w:rPr>
-        <w:t xml:space="preserve">days and </w:t>
+        <w:t xml:space="preserve">Estimated </w:t>
       </w:r>
       <w:r>
         <w:rPr>
@@ -7159,8 +7333,40 @@
           <w:sz w:val="28"/>
           <w:szCs w:val="28"/>
         </w:rPr>
-        <w:t>hours worked</w:t>
-      </w:r>
+        <w:t xml:space="preserve">Record of </w:t>
+      </w:r>
+      <w:r>
+        <w:rPr>
+          <w:rFonts w:ascii="Times New Roman" w:hAnsi="Times New Roman" w:cs="Times New Roman"/>
+          <w:b/>
+          <w:bCs/>
+          <w:sz w:val="28"/>
+          <w:szCs w:val="28"/>
+        </w:rPr>
+        <w:t xml:space="preserve">days and </w:t>
+      </w:r>
+      <w:r>
+        <w:rPr>
+          <w:rFonts w:ascii="Times New Roman" w:hAnsi="Times New Roman" w:cs="Times New Roman"/>
+          <w:b/>
+          <w:bCs/>
+          <w:sz w:val="28"/>
+          <w:szCs w:val="28"/>
+        </w:rPr>
+        <w:t xml:space="preserve">hours </w:t>
+      </w:r>
+      <w:proofErr w:type="gramStart"/>
+      <w:r>
+        <w:rPr>
+          <w:rFonts w:ascii="Times New Roman" w:hAnsi="Times New Roman" w:cs="Times New Roman"/>
+          <w:b/>
+          <w:bCs/>
+          <w:sz w:val="28"/>
+          <w:szCs w:val="28"/>
+        </w:rPr>
+        <w:t>worked</w:t>
+      </w:r>
+      <w:proofErr w:type="gramEnd"/>
     </w:p>
     <w:p>
       <w:pPr>
@@ -8715,49 +8921,12 @@
 
 <file path=word/footer1.xml><?xml version="1.0" encoding="utf-8"?>
 <w:ftr xmlns:wpc="http://schemas.microsoft.com/office/word/2010/wordprocessingCanvas" xmlns:cx="http://schemas.microsoft.com/office/drawing/2014/chartex" xmlns:cx1="http://schemas.microsoft.com/office/drawing/2015/9/8/chartex" xmlns:cx2="http://schemas.microsoft.com/office/drawing/2015/10/21/chartex" xmlns:cx3="http://schemas.microsoft.com/office/drawing/2016/5/9/chartex" xmlns:cx4="http://schemas.microsoft.com/office/drawing/2016/5/10/chartex" xmlns:cx5="http://schemas.microsoft.com/office/drawing/2016/5/11/chartex" xmlns:cx6="http://schemas.microsoft.com/office/drawing/2016/5/12/chartex" xmlns:cx7="http://schemas.microsoft.com/office/drawing/2016/5/13/chartex" xmlns:cx8="http://schemas.microsoft.com/office/drawing/2016/5/14/chartex" xmlns:mc="http://schemas.openxmlformats.org/markup-compatibility/2006" xmlns:aink="http://schemas.microsoft.com/office/drawing/2016/ink" xmlns:am3d="http://schemas.microsoft.com/office/drawing/2017/model3d" xmlns:o="urn:schemas-microsoft-com:office:office" xmlns:oel="http://schemas.microsoft.com/office/2019/extlst" xmlns:r="http://schemas.openxmlformats.org/officeDocument/2006/relationships" xmlns:m="http://schemas.openxmlformats.org/officeDocument/2006/math" xmlns:v="urn:schemas-microsoft-com:vml" xmlns:wp14="http://schemas.microsoft.com/office/word/2010/wordprocessingDrawing" xmlns:wp="http://schemas.openxmlformats.org/drawingml/2006/wordprocessingDrawing" xmlns:w10="urn:schemas-microsoft-com:office:word" xmlns:w="http://schemas.openxmlformats.org/wordprocessingml/2006/main" xmlns:w14="http://schemas.microsoft.com/office/word/2010/wordml" xmlns:w15="http://schemas.microsoft.com/office/word/2012/wordml" xmlns:w16cex="http://schemas.microsoft.com/office/word/2018/wordml/cex" xmlns:w16cid="http://schemas.microsoft.com/office/word/2016/wordml/cid" xmlns:w16="http://schemas.microsoft.com/office/word/2018/wordml" xmlns:w16sdtdh="http://schemas.microsoft.com/office/word/2020/wordml/sdtdatahash" xmlns:w16se="http://schemas.microsoft.com/office/word/2015/wordml/symex" xmlns:wpg="http://schemas.microsoft.com/office/word/2010/wordprocessingGroup" xmlns:wpi="http://schemas.microsoft.com/office/word/2010/wordprocessingInk" xmlns:wne="http://schemas.microsoft.com/office/word/2006/wordml" xmlns:wps="http://schemas.microsoft.com/office/word/2010/wordprocessingShape" mc:Ignorable="w14 w15 w16se w16cid w16 w16cex w16sdtdh wp14">
-  <w:sdt>
-    <w:sdtPr>
-      <w:id w:val="-1757732631"/>
-      <w:docPartObj>
-        <w:docPartGallery w:val="Page Numbers (Bottom of Page)"/>
-        <w:docPartUnique/>
-      </w:docPartObj>
-    </w:sdtPr>
-    <w:sdtEndPr>
-      <w:rPr>
-        <w:noProof/>
-      </w:rPr>
-    </w:sdtEndPr>
-    <w:sdtContent>
-      <w:p>
-        <w:pPr>
-          <w:pStyle w:val="Footer"/>
-          <w:jc w:val="right"/>
-        </w:pPr>
-        <w:r>
-          <w:fldChar w:fldCharType="begin"/>
-        </w:r>
-        <w:r>
-          <w:instrText xml:space="preserve"> PAGE   \* MERGEFORMAT </w:instrText>
-        </w:r>
-        <w:r>
-          <w:fldChar w:fldCharType="separate"/>
-        </w:r>
-        <w:r>
-          <w:rPr>
-            <w:noProof/>
-          </w:rPr>
-          <w:t>2</w:t>
-        </w:r>
-        <w:r>
-          <w:rPr>
-            <w:noProof/>
-          </w:rPr>
-          <w:fldChar w:fldCharType="end"/>
-        </w:r>
-      </w:p>
-    </w:sdtContent>
-  </w:sdt>
+  <w:p>
+    <w:pPr>
+      <w:pStyle w:val="Footer"/>
+      <w:jc w:val="right"/>
+    </w:pPr>
+  </w:p>
   <w:p>
     <w:pPr>
       <w:pStyle w:val="Footer"/>

</xml_diff>